<commit_message>
Some Italian corrections and starting Markdown Version
</commit_message>
<xml_diff>
--- a/src/ARK-Factsheet-IT.docx
+++ b/src/ARK-Factsheet-IT.docx
@@ -13,6 +13,7 @@
           <w:rFonts w:cs="Calibri"/>
           <w:sz w:val="36"/>
           <w:szCs w:val="36"/>
+          <w:lang w:val="en-US"/>
         </w:rPr>
       </w:pPr>
       <w:r>
@@ -220,7 +221,27 @@
         <w:rPr>
           <w:rFonts w:eastAsia="Arial Unicode MS"/>
         </w:rPr>
-        <w:t>Proof of Stake Delegato (DPoS)</w:t>
+        <w:t>Delegated Proof of Stake</w:t>
+      </w:r>
+      <w:r>
+        <w:rPr>
+          <w:rFonts w:eastAsia="Arial Unicode MS"/>
+        </w:rPr>
+        <w:t xml:space="preserve"> (</w:t>
+      </w:r>
+      <w:proofErr w:type="spellStart"/>
+      <w:r>
+        <w:rPr>
+          <w:rFonts w:eastAsia="Arial Unicode MS"/>
+        </w:rPr>
+        <w:t>DPoS</w:t>
+      </w:r>
+      <w:proofErr w:type="spellEnd"/>
+      <w:r>
+        <w:rPr>
+          <w:rFonts w:eastAsia="Arial Unicode MS"/>
+        </w:rPr>
+        <w:t>)</w:t>
       </w:r>
       <w:r>
         <w:rPr>
@@ -762,12 +783,56 @@
           <w:numId w:val="1"/>
         </w:numPr>
       </w:pPr>
+      <w:proofErr w:type="spellStart"/>
       <w:r>
         <w:rPr>
           <w:rFonts w:eastAsia="Arial Unicode MS"/>
         </w:rPr>
-        <w:t>Projects and Services</w:t>
-      </w:r>
+        <w:t>Servizi</w:t>
+      </w:r>
+      <w:proofErr w:type="spellEnd"/>
+      <w:r>
+        <w:rPr>
+          <w:rFonts w:eastAsia="Arial Unicode MS"/>
+        </w:rPr>
+        <w:t xml:space="preserve"> </w:t>
+      </w:r>
+      <w:proofErr w:type="spellStart"/>
+      <w:r>
+        <w:rPr>
+          <w:rFonts w:eastAsia="Arial Unicode MS"/>
+        </w:rPr>
+        <w:t>offerti</w:t>
+      </w:r>
+      <w:proofErr w:type="spellEnd"/>
+      <w:r>
+        <w:rPr>
+          <w:rFonts w:eastAsia="Arial Unicode MS"/>
+        </w:rPr>
+        <w:t xml:space="preserve"> e </w:t>
+      </w:r>
+      <w:proofErr w:type="spellStart"/>
+      <w:r>
+        <w:rPr>
+          <w:rFonts w:eastAsia="Arial Unicode MS"/>
+        </w:rPr>
+        <w:t>progetti</w:t>
+      </w:r>
+      <w:proofErr w:type="spellEnd"/>
+      <w:r>
+        <w:rPr>
+          <w:rFonts w:eastAsia="Arial Unicode MS"/>
+        </w:rPr>
+        <w:t xml:space="preserve"> in </w:t>
+      </w:r>
+      <w:proofErr w:type="spellStart"/>
+      <w:r>
+        <w:rPr>
+          <w:rFonts w:eastAsia="Arial Unicode MS"/>
+        </w:rPr>
+        <w:t>corso</w:t>
+      </w:r>
+      <w:proofErr w:type="spellEnd"/>
       <w:r>
         <w:rPr>
           <w:rFonts w:eastAsia="Arial Unicode MS"/>
@@ -906,21 +971,7 @@
           <w:rFonts w:ascii="Calibri" w:eastAsia="Arial Unicode MS" w:hAnsi="Calibri" w:cs="Calibri"/>
           <w:lang w:val="it-IT"/>
         </w:rPr>
-        <w:t>Cos</w:t>
-      </w:r>
-      <w:r>
-        <w:rPr>
-          <w:rFonts w:ascii="Calibri" w:eastAsia="Arial Unicode MS" w:hAnsi="Calibri" w:cs="Calibri"/>
-          <w:lang w:val="it-IT"/>
-        </w:rPr>
-        <w:t xml:space="preserve">’è </w:t>
-      </w:r>
-      <w:r>
-        <w:rPr>
-          <w:rFonts w:ascii="Calibri" w:eastAsia="Arial Unicode MS" w:hAnsi="Calibri" w:cs="Calibri"/>
-          <w:lang w:val="it-IT"/>
-        </w:rPr>
-        <w:t>Ark</w:t>
+        <w:t>Cos’è Ark</w:t>
       </w:r>
       <w:r>
         <w:rPr>
@@ -945,28 +996,7 @@
           <w:rFonts w:cs="Calibri"/>
           <w:lang w:val="it-IT"/>
         </w:rPr>
-        <w:t xml:space="preserve">Ark non è semplicemente una criptovaluta, è un ecosistema. La piattaforma Ark è basata su una blockchain sicura ed offre delle funzioni semplici </w:t>
-      </w:r>
-      <w:r>
-        <w:rPr>
-          <w:rFonts w:cs="Calibri"/>
-          <w:lang w:val="it-IT"/>
-        </w:rPr>
-        <w:t>da utilizzare, allo scopo di favorire l</w:t>
-      </w:r>
-      <w:r>
-        <w:rPr>
-          <w:rFonts w:cs="Calibri"/>
-          <w:lang w:val="it-IT"/>
-        </w:rPr>
-        <w:t>’</w:t>
-      </w:r>
-      <w:r>
-        <w:rPr>
-          <w:rFonts w:cs="Calibri"/>
-          <w:lang w:val="it-IT"/>
-        </w:rPr>
-        <w:t>adozione delle tecnologie basate su blockchain.</w:t>
+        <w:t>Ark non è semplicemente una criptovaluta, è un ecosistema. La piattaforma Ark è basata su una blockchain sicura ed offre delle funzioni semplici da utilizzare, allo scopo di favorire l’adozione delle tecnologie basate su blockchain.</w:t>
       </w:r>
     </w:p>
     <w:p>
@@ -975,6 +1005,7 @@
           <w:rFonts w:ascii="Calibri" w:hAnsi="Calibri" w:cs="Calibri"/>
           <w:sz w:val="22"/>
           <w:szCs w:val="22"/>
+          <w:lang w:val="it-IT"/>
         </w:rPr>
       </w:pPr>
     </w:p>
@@ -1111,8 +1142,18 @@
                 <w:sz w:val="22"/>
                 <w:szCs w:val="22"/>
               </w:rPr>
-              <w:t>8 seconds</w:t>
+              <w:t xml:space="preserve">8 </w:t>
             </w:r>
+            <w:proofErr w:type="spellStart"/>
+            <w:r>
+              <w:rPr>
+                <w:rFonts w:ascii="Calibri" w:hAnsi="Calibri" w:cs="Calibri"/>
+                <w:sz w:val="22"/>
+                <w:szCs w:val="22"/>
+              </w:rPr>
+              <w:t>secondi</w:t>
+            </w:r>
+            <w:proofErr w:type="spellEnd"/>
           </w:p>
         </w:tc>
       </w:tr>
@@ -1181,7 +1222,25 @@
                 <w:sz w:val="22"/>
                 <w:szCs w:val="22"/>
               </w:rPr>
-              <w:t xml:space="preserve">50 transactions </w:t>
+              <w:t xml:space="preserve">50 </w:t>
+            </w:r>
+            <w:proofErr w:type="spellStart"/>
+            <w:r>
+              <w:rPr>
+                <w:rFonts w:ascii="Calibri" w:hAnsi="Calibri" w:cs="Calibri"/>
+                <w:sz w:val="22"/>
+                <w:szCs w:val="22"/>
+              </w:rPr>
+              <w:t>transazione</w:t>
+            </w:r>
+            <w:proofErr w:type="spellEnd"/>
+            <w:r>
+              <w:rPr>
+                <w:rFonts w:ascii="Calibri" w:hAnsi="Calibri" w:cs="Calibri"/>
+                <w:sz w:val="22"/>
+                <w:szCs w:val="22"/>
+              </w:rPr>
+              <w:t xml:space="preserve"> </w:t>
             </w:r>
           </w:p>
         </w:tc>
@@ -1442,8 +1501,18 @@
                 <w:sz w:val="22"/>
                 <w:szCs w:val="22"/>
               </w:rPr>
-              <w:t>51 Delegates</w:t>
+              <w:t xml:space="preserve">51 </w:t>
             </w:r>
+            <w:proofErr w:type="spellStart"/>
+            <w:r>
+              <w:rPr>
+                <w:rFonts w:ascii="Calibri" w:hAnsi="Calibri" w:cs="Calibri"/>
+                <w:sz w:val="22"/>
+                <w:szCs w:val="22"/>
+              </w:rPr>
+              <w:t>Delegati</w:t>
+            </w:r>
+            <w:proofErr w:type="spellEnd"/>
           </w:p>
         </w:tc>
       </w:tr>
@@ -1852,7 +1921,25 @@
           <w:color w:val="222222"/>
           <w:lang w:val="fr-CH"/>
         </w:rPr>
-        <w:t xml:space="preserve"> di Proof of </w:t>
+        <w:t xml:space="preserve"> di </w:t>
+      </w:r>
+      <w:proofErr w:type="spellStart"/>
+      <w:r>
+        <w:rPr>
+          <w:rFonts w:cs="Calibri"/>
+          <w:color w:val="222222"/>
+          <w:lang w:val="fr-CH"/>
+        </w:rPr>
+        <w:t>Delegated</w:t>
+      </w:r>
+      <w:proofErr w:type="spellEnd"/>
+      <w:r>
+        <w:rPr>
+          <w:rFonts w:cs="Calibri"/>
+          <w:color w:val="222222"/>
+          <w:lang w:val="fr-CH"/>
+        </w:rPr>
+        <w:t xml:space="preserve"> Proof of </w:t>
       </w:r>
       <w:proofErr w:type="spellStart"/>
       <w:r>
@@ -1872,23 +1959,13 @@
         </w:rPr>
         <w:t xml:space="preserve"> </w:t>
       </w:r>
-      <w:proofErr w:type="spellStart"/>
-      <w:r>
-        <w:rPr>
-          <w:rFonts w:cs="Calibri"/>
-          <w:color w:val="222222"/>
-          <w:lang w:val="fr-CH"/>
-        </w:rPr>
-        <w:t>Delegato</w:t>
-      </w:r>
-      <w:proofErr w:type="spellEnd"/>
-      <w:r>
-        <w:rPr>
-          <w:rFonts w:cs="Calibri"/>
-          <w:color w:val="222222"/>
-          <w:lang w:val="fr-CH"/>
-        </w:rPr>
-        <w:t xml:space="preserve"> permette di </w:t>
+      <w:r>
+        <w:rPr>
+          <w:rFonts w:cs="Calibri"/>
+          <w:color w:val="222222"/>
+          <w:lang w:val="fr-CH"/>
+        </w:rPr>
+        <w:t xml:space="preserve">permette di </w:t>
       </w:r>
       <w:proofErr w:type="spellStart"/>
       <w:r>
@@ -2077,15 +2154,7 @@
           <w:color w:val="222222"/>
           <w:lang w:val="fr-CH"/>
         </w:rPr>
-        <w:t>cond</w:t>
-      </w:r>
-      <w:r>
-        <w:rPr>
-          <w:rFonts w:cs="Calibri"/>
-          <w:color w:val="222222"/>
-          <w:lang w:val="fr-CH"/>
-        </w:rPr>
-        <w:t>izioni</w:t>
+        <w:t>condizioni</w:t>
       </w:r>
       <w:proofErr w:type="spellEnd"/>
       <w:r>
@@ -2103,6 +2172,24 @@
           <w:color w:val="222222"/>
           <w:lang w:val="fr-CH"/>
         </w:rPr>
+        <w:t>traffico</w:t>
+      </w:r>
+      <w:proofErr w:type="spellEnd"/>
+      <w:r>
+        <w:rPr>
+          <w:rFonts w:cs="Calibri"/>
+          <w:color w:val="222222"/>
+          <w:lang w:val="fr-CH"/>
+        </w:rPr>
+        <w:t xml:space="preserve"> </w:t>
+      </w:r>
+      <w:proofErr w:type="spellStart"/>
+      <w:r>
+        <w:rPr>
+          <w:rFonts w:cs="Calibri"/>
+          <w:color w:val="222222"/>
+          <w:lang w:val="fr-CH"/>
+        </w:rPr>
         <w:t>elevato</w:t>
       </w:r>
       <w:proofErr w:type="spellEnd"/>
@@ -2121,7 +2208,25 @@
           <w:color w:val="222222"/>
           <w:lang w:val="fr-CH"/>
         </w:rPr>
-        <w:t>utilizzo</w:t>
+        <w:t>della</w:t>
+      </w:r>
+      <w:proofErr w:type="spellEnd"/>
+      <w:r>
+        <w:rPr>
+          <w:rFonts w:cs="Calibri"/>
+          <w:color w:val="222222"/>
+          <w:lang w:val="fr-CH"/>
+        </w:rPr>
+        <w:t xml:space="preserve"> </w:t>
+      </w:r>
+      <w:proofErr w:type="spellStart"/>
+      <w:r>
+        <w:rPr>
+          <w:rFonts w:cs="Calibri"/>
+          <w:color w:val="222222"/>
+          <w:lang w:val="fr-CH"/>
+        </w:rPr>
+        <w:t>rete</w:t>
       </w:r>
       <w:proofErr w:type="spellEnd"/>
       <w:r>
@@ -2253,14 +2358,7 @@
           <w:rFonts w:cs="Calibri"/>
           <w:color w:val="222222"/>
         </w:rPr>
-        <w:t>rafforzan</w:t>
-      </w:r>
-      <w:r>
-        <w:rPr>
-          <w:rFonts w:cs="Calibri"/>
-          <w:color w:val="222222"/>
-        </w:rPr>
-        <w:t>o</w:t>
+        <w:t>rafforzano</w:t>
       </w:r>
       <w:proofErr w:type="spellEnd"/>
       <w:r>
@@ -3006,7 +3104,7 @@
           <w:rFonts w:cs="Calibri"/>
           <w:color w:val="222222"/>
         </w:rPr>
-        <w:t>centrale</w:t>
+        <w:t>principale</w:t>
       </w:r>
       <w:proofErr w:type="spellEnd"/>
       <w:r>
@@ -3206,38 +3304,15 @@
           <w:rFonts w:cs="Calibri"/>
           <w:color w:val="222222"/>
         </w:rPr>
-        <w:t xml:space="preserve"> e </w:t>
-      </w:r>
-      <w:proofErr w:type="spellStart"/>
-      <w:r>
-        <w:rPr>
-          <w:rFonts w:cs="Calibri"/>
-          <w:color w:val="222222"/>
-        </w:rPr>
-        <w:t>dedicati</w:t>
-      </w:r>
-      <w:proofErr w:type="spellEnd"/>
-      <w:r>
-        <w:rPr>
-          <w:rFonts w:cs="Calibri"/>
-          <w:color w:val="222222"/>
-        </w:rPr>
-        <w:t xml:space="preserve"> </w:t>
-      </w:r>
-      <w:proofErr w:type="spellStart"/>
-      <w:r>
-        <w:rPr>
-          <w:rFonts w:cs="Calibri"/>
-          <w:color w:val="222222"/>
-        </w:rPr>
-        <w:t>svilu</w:t>
-      </w:r>
-      <w:r>
-        <w:rPr>
-          <w:rFonts w:cs="Calibri"/>
-          <w:color w:val="222222"/>
-        </w:rPr>
-        <w:t>ppatori</w:t>
+        <w:t xml:space="preserve"> </w:t>
+      </w:r>
+      <w:proofErr w:type="spellStart"/>
+      <w:r>
+        <w:rPr>
+          <w:rFonts w:cs="Calibri"/>
+          <w:color w:val="222222"/>
+        </w:rPr>
+        <w:t>sviluppatori</w:t>
       </w:r>
       <w:proofErr w:type="spellEnd"/>
       <w:r>
@@ -3349,7 +3424,7 @@
           <w:rFonts w:cs="Calibri"/>
           <w:color w:val="222222"/>
         </w:rPr>
-        <w:t>collaborativo</w:t>
+        <w:t>collettivo</w:t>
       </w:r>
       <w:proofErr w:type="spellEnd"/>
       <w:r>
@@ -3689,17 +3764,7 @@
           <w:bCs/>
           <w:color w:val="222222"/>
         </w:rPr>
-        <w:t>Open</w:t>
-      </w:r>
-      <w:r>
-        <w:rPr>
-          <w:rStyle w:val="None"/>
-          <w:rFonts w:cs="Calibri"/>
-          <w:b/>
-          <w:bCs/>
-          <w:color w:val="222222"/>
-        </w:rPr>
-        <w:t xml:space="preserve"> Source:</w:t>
+        <w:t>Open Source:</w:t>
       </w:r>
       <w:r>
         <w:rPr>
@@ -4139,8 +4204,9 @@
           <w:color w:val="222222"/>
           <w:lang w:val="fr-CH"/>
         </w:rPr>
-        <w:t>Entit</w:t>
-      </w:r>
+        <w:t>Entità</w:t>
+      </w:r>
+      <w:proofErr w:type="spellEnd"/>
       <w:r>
         <w:rPr>
           <w:rStyle w:val="None"/>
@@ -4150,30 +4216,7 @@
           <w:color w:val="222222"/>
           <w:lang w:val="fr-CH"/>
         </w:rPr>
-        <w:t>à</w:t>
-      </w:r>
-      <w:proofErr w:type="spellEnd"/>
-      <w:r>
-        <w:rPr>
-          <w:rStyle w:val="None"/>
-          <w:rFonts w:cs="Calibri"/>
-          <w:b/>
-          <w:bCs/>
-          <w:color w:val="222222"/>
-          <w:lang w:val="fr-CH"/>
-        </w:rPr>
-        <w:t xml:space="preserve"> </w:t>
-      </w:r>
-      <w:r>
-        <w:rPr>
-          <w:rStyle w:val="None"/>
-          <w:rFonts w:cs="Calibri"/>
-          <w:b/>
-          <w:bCs/>
-          <w:color w:val="222222"/>
-          <w:lang w:val="fr-CH"/>
-        </w:rPr>
-        <w:t>commerciale:</w:t>
+        <w:t xml:space="preserve"> commerciale:</w:t>
       </w:r>
       <w:r>
         <w:rPr>
@@ -4388,7 +4431,15 @@
           <w:color w:val="222222"/>
           <w:lang w:val="fr-CH"/>
         </w:rPr>
-        <w:t xml:space="preserve"> per </w:t>
+        <w:t xml:space="preserve"> </w:t>
+      </w:r>
+      <w:r>
+        <w:rPr>
+          <w:rFonts w:cs="Calibri"/>
+          <w:color w:val="222222"/>
+          <w:lang w:val="fr-CH"/>
+        </w:rPr>
+        <w:t xml:space="preserve">per </w:t>
       </w:r>
       <w:proofErr w:type="spellStart"/>
       <w:r>
@@ -4415,6 +4466,24 @@
           <w:color w:val="222222"/>
           <w:lang w:val="fr-CH"/>
         </w:rPr>
+        <w:t>un'adeguata</w:t>
+      </w:r>
+      <w:proofErr w:type="spellEnd"/>
+      <w:r>
+        <w:rPr>
+          <w:rFonts w:cs="Calibri"/>
+          <w:color w:val="222222"/>
+          <w:lang w:val="fr-CH"/>
+        </w:rPr>
+        <w:t xml:space="preserve"> </w:t>
+      </w:r>
+      <w:proofErr w:type="spellStart"/>
+      <w:r>
+        <w:rPr>
+          <w:rFonts w:cs="Calibri"/>
+          <w:color w:val="222222"/>
+          <w:lang w:val="fr-CH"/>
+        </w:rPr>
         <w:t>conformità</w:t>
       </w:r>
       <w:proofErr w:type="spellEnd"/>
@@ -4424,25 +4493,7 @@
           <w:color w:val="222222"/>
           <w:lang w:val="fr-CH"/>
         </w:rPr>
-        <w:t xml:space="preserve"> </w:t>
-      </w:r>
-      <w:proofErr w:type="spellStart"/>
-      <w:r>
-        <w:rPr>
-          <w:rFonts w:cs="Calibri"/>
-          <w:color w:val="222222"/>
-          <w:lang w:val="fr-CH"/>
-        </w:rPr>
-        <w:t>alle</w:t>
-      </w:r>
-      <w:proofErr w:type="spellEnd"/>
-      <w:r>
-        <w:rPr>
-          <w:rFonts w:cs="Calibri"/>
-          <w:color w:val="222222"/>
-          <w:lang w:val="fr-CH"/>
-        </w:rPr>
-        <w:t xml:space="preserve"> le </w:t>
+        <w:t xml:space="preserve"> con le </w:t>
       </w:r>
       <w:proofErr w:type="spellStart"/>
       <w:r>
@@ -4452,6 +4503,24 @@
           <w:lang w:val="fr-CH"/>
         </w:rPr>
         <w:t>leggi</w:t>
+      </w:r>
+      <w:proofErr w:type="spellEnd"/>
+      <w:r>
+        <w:rPr>
+          <w:rFonts w:cs="Calibri"/>
+          <w:color w:val="222222"/>
+          <w:lang w:val="fr-CH"/>
+        </w:rPr>
+        <w:t xml:space="preserve"> </w:t>
+      </w:r>
+      <w:proofErr w:type="spellStart"/>
+      <w:r>
+        <w:rPr>
+          <w:rFonts w:cs="Calibri"/>
+          <w:color w:val="222222"/>
+          <w:lang w:val="fr-CH"/>
+        </w:rPr>
+        <w:t>vigenti</w:t>
       </w:r>
       <w:proofErr w:type="spellEnd"/>
       <w:r>
@@ -4481,17 +4550,8 @@
           <w:rFonts w:ascii="Calibri" w:eastAsia="Arial Unicode MS" w:hAnsi="Calibri" w:cs="Calibri"/>
           <w:lang w:val="en-US"/>
         </w:rPr>
-        <w:t xml:space="preserve">Proof of Stake </w:t>
-      </w:r>
-      <w:proofErr w:type="spellStart"/>
-      <w:r>
-        <w:rPr>
-          <w:rFonts w:ascii="Calibri" w:eastAsia="Arial Unicode MS" w:hAnsi="Calibri" w:cs="Calibri"/>
-          <w:lang w:val="en-US"/>
-        </w:rPr>
-        <w:t>Delegato</w:t>
-      </w:r>
-      <w:proofErr w:type="spellEnd"/>
+        <w:t>Delegated Proof of Stake</w:t>
+      </w:r>
       <w:r>
         <w:rPr>
           <w:rFonts w:ascii="Calibri" w:eastAsia="Arial Unicode MS" w:hAnsi="Calibri" w:cs="Calibri"/>
@@ -4532,14 +4592,35 @@
           <w:rFonts w:cs="Calibri"/>
           <w:lang w:val="it-IT"/>
         </w:rPr>
-        <w:t>Il DPoS usa un sistema di voto in tempo reale per decidere a chi è consentita le creazione di nuovi blocchi. Il DPoS fa leva sul potere degli stakeholder che, attraverso il loro voto, mantengono un modo equo e democratico di risoluzione del problema del co</w:t>
-      </w:r>
-      <w:r>
-        <w:rPr>
-          <w:rFonts w:cs="Calibri"/>
-          <w:lang w:val="it-IT"/>
-        </w:rPr>
-        <w:t>nsenso. Tutti i parametri di rete, come ad esempio le fee e le dimensioni di ogni blocco possono essere impostati liberamente dai delegati eletti.</w:t>
+        <w:t xml:space="preserve">Il DPoS usa un sistema di voto in tempo reale per decidere a chi è consentita le creazione di nuovi blocchi. Il DPoS fa leva sul potere degli stakeholder che, attraverso il loro voto, </w:t>
+      </w:r>
+      <w:r>
+        <w:rPr>
+          <w:rFonts w:cs="Calibri"/>
+          <w:lang w:val="it-IT"/>
+        </w:rPr>
+        <w:t>risolvono, in modo equo e democratico, il problema del consenso</w:t>
+      </w:r>
+      <w:r>
+        <w:rPr>
+          <w:rFonts w:cs="Calibri"/>
+          <w:lang w:val="it-IT"/>
+        </w:rPr>
+        <w:t xml:space="preserve">. Tutti i parametri di rete, come ad esempio le fee e le dimensioni di ogni blocco possono essere </w:t>
+      </w:r>
+      <w:r>
+        <w:rPr>
+          <w:rFonts w:cs="Calibri"/>
+          <w:lang w:val="it-IT"/>
+        </w:rPr>
+        <w:t>impostate</w:t>
+      </w:r>
+      <w:r>
+        <w:rPr>
+          <w:rFonts w:cs="Calibri"/>
+          <w:lang w:val="it-IT"/>
+        </w:rPr>
+        <w:t xml:space="preserve"> liberamente dai delegati eletti.</w:t>
       </w:r>
     </w:p>
     <w:p>
@@ -4579,14 +4660,7 @@
           <w:rFonts w:cs="Calibri"/>
           <w:lang w:val="it-IT"/>
         </w:rPr>
-        <w:t>Tutti possono mantenere attivo un nodo sulla rete Ark. È possibile diventare un delegato, ed iniziar</w:t>
-      </w:r>
-      <w:r>
-        <w:rPr>
-          <w:rFonts w:cs="Calibri"/>
-          <w:lang w:val="it-IT"/>
-        </w:rPr>
-        <w:t>e a forgiare, registrando il proprio account tramite una transazione ed inserendo la propria passphrase all</w:t>
+        <w:t>Tutti possono mantenere attivo un nodo sulla rete Ark. È possibile diventare un delegato, ed iniziare a forgiare, registrando il proprio account tramite una transazione ed inserendo la propria passphrase all</w:t>
       </w:r>
       <w:r>
         <w:rPr>
@@ -4599,26 +4673,39 @@
           <w:rFonts w:cs="Calibri"/>
           <w:lang w:val="it-IT"/>
         </w:rPr>
-        <w:t>interno di un nodo di tipo relay. I 51 delegati con il più alto numero di voti possono forgiare nuovi blocchi Ark. I delegati, per includere le tran</w:t>
-      </w:r>
-      <w:r>
-        <w:rPr>
-          <w:rFonts w:cs="Calibri"/>
-          <w:lang w:val="it-IT"/>
-        </w:rPr>
-        <w:t>sazioni in un blocco, ricevono le commissioni e la ricompensa ad esso associata. I delegati possono utilizzare i fondi ricevuti a loro discrezione, ma molti di essi condividono la maggior parte di essi con i propri elettori. È possibile verificare le stati</w:t>
-      </w:r>
-      <w:r>
-        <w:rPr>
-          <w:rFonts w:cs="Calibri"/>
-          <w:lang w:val="it-IT"/>
-        </w:rPr>
-        <w:t xml:space="preserve">stiche attuali sui delegati e la classifica su: </w:t>
+        <w:t xml:space="preserve">interno di un nodo di tipo relay. I 51 delegati con il più alto numero di voti possono forgiare nuovi blocchi Ark. I delegati, per includere le transazioni in un blocco, ricevono le commissioni e la ricompensa ad esso associata. I delegati possono utilizzare i fondi ricevuti a loro discrezione, ma molti di </w:t>
+      </w:r>
+      <w:r>
+        <w:rPr>
+          <w:rFonts w:cs="Calibri"/>
+          <w:lang w:val="it-IT"/>
+        </w:rPr>
+        <w:t>loro</w:t>
+      </w:r>
+      <w:r>
+        <w:rPr>
+          <w:rFonts w:cs="Calibri"/>
+          <w:lang w:val="it-IT"/>
+        </w:rPr>
+        <w:t xml:space="preserve"> condividono la maggior parte d</w:t>
+      </w:r>
+      <w:r>
+        <w:rPr>
+          <w:rFonts w:cs="Calibri"/>
+          <w:lang w:val="it-IT"/>
+        </w:rPr>
+        <w:t xml:space="preserve">ei token </w:t>
+      </w:r>
+      <w:r>
+        <w:rPr>
+          <w:rFonts w:cs="Calibri"/>
+          <w:lang w:val="it-IT"/>
+        </w:rPr>
+        <w:t xml:space="preserve">con i propri elettori. È possibile verificare le statistiche attuali sui delegati e la classifica su: </w:t>
       </w:r>
       <w:r>
         <w:rPr>
           <w:rStyle w:val="Hyperlink1"/>
-          <w:rFonts w:cs="Calibri"/>
         </w:rPr>
         <w:fldChar w:fldCharType="begin"/>
       </w:r>
@@ -4633,7 +4720,6 @@
       <w:r>
         <w:rPr>
           <w:rStyle w:val="Hyperlink1"/>
-          <w:rFonts w:cs="Calibri"/>
         </w:rPr>
         <w:fldChar w:fldCharType="separate"/>
       </w:r>
@@ -4692,7 +4778,6 @@
       <w:r>
         <w:rPr>
           <w:rStyle w:val="Hyperlink0"/>
-          <w:rFonts w:cs="Calibri"/>
         </w:rPr>
         <w:fldChar w:fldCharType="begin"/>
       </w:r>
@@ -4706,7 +4791,6 @@
       <w:r>
         <w:rPr>
           <w:rStyle w:val="Hyperlink0"/>
-          <w:rFonts w:cs="Calibri"/>
         </w:rPr>
         <w:fldChar w:fldCharType="separate"/>
       </w:r>
@@ -4753,15 +4837,7 @@
             <w:rFonts w:cs="Calibri"/>
             <w:lang w:val="en-US"/>
           </w:rPr>
-          <w:t>https://www.bi</w:t>
-        </w:r>
-        <w:r>
-          <w:rPr>
-            <w:rStyle w:val="Hyperlink0"/>
-            <w:rFonts w:cs="Calibri"/>
-            <w:lang w:val="en-US"/>
-          </w:rPr>
-          <w:t>nance.com/</w:t>
+          <w:t>https://www.binance.com/</w:t>
         </w:r>
       </w:hyperlink>
       <w:r>
@@ -4780,7 +4856,6 @@
       <w:r>
         <w:rPr>
           <w:rStyle w:val="Hyperlink1"/>
-          <w:rFonts w:cs="Calibri"/>
         </w:rPr>
         <w:fldChar w:fldCharType="begin"/>
       </w:r>
@@ -4794,7 +4869,6 @@
       <w:r>
         <w:rPr>
           <w:rStyle w:val="Hyperlink1"/>
-          <w:rFonts w:cs="Calibri"/>
         </w:rPr>
         <w:fldChar w:fldCharType="separate"/>
       </w:r>
@@ -4829,7 +4903,19 @@
         <w:rPr>
           <w:rFonts w:ascii="Calibri" w:eastAsia="Arial Unicode MS" w:hAnsi="Calibri" w:cs="Calibri"/>
         </w:rPr>
-        <w:t xml:space="preserve">Wallet </w:t>
+        <w:t>P</w:t>
+      </w:r>
+      <w:r>
+        <w:rPr>
+          <w:rFonts w:ascii="Calibri" w:eastAsia="Arial Unicode MS" w:hAnsi="Calibri" w:cs="Calibri"/>
+        </w:rPr>
+        <w:t>ortafoglio</w:t>
+      </w:r>
+      <w:r>
+        <w:rPr>
+          <w:rFonts w:ascii="Calibri" w:eastAsia="Arial Unicode MS" w:hAnsi="Calibri" w:cs="Calibri"/>
+        </w:rPr>
+        <w:t xml:space="preserve"> </w:t>
       </w:r>
       <w:r>
         <w:rPr>
@@ -4884,7 +4970,6 @@
       <w:r>
         <w:rPr>
           <w:rStyle w:val="Hyperlink2"/>
-          <w:rFonts w:cs="Calibri"/>
         </w:rPr>
         <w:fldChar w:fldCharType="begin"/>
       </w:r>
@@ -4893,19 +4978,11 @@
           <w:rStyle w:val="Hyperlink2"/>
           <w:rFonts w:cs="Calibri"/>
         </w:rPr>
-        <w:instrText xml:space="preserve"> HYPERLINK "</w:instrText>
+        <w:instrText xml:space="preserve"> HYPERLINK "https://github.com/ArkEcosystem/ark-desktop/releases"</w:instrText>
       </w:r>
       <w:r>
         <w:rPr>
           <w:rStyle w:val="Hyperlink2"/>
-          <w:rFonts w:cs="Calibri"/>
-        </w:rPr>
-        <w:instrText>https://github.com/ArkEcosystem/ark-desktop/releases"</w:instrText>
-      </w:r>
-      <w:r>
-        <w:rPr>
-          <w:rStyle w:val="Hyperlink2"/>
-          <w:rFonts w:cs="Calibri"/>
         </w:rPr>
         <w:fldChar w:fldCharType="separate"/>
       </w:r>
@@ -4957,14 +5034,7 @@
             <w:rStyle w:val="Hyperlink3"/>
             <w:rFonts w:cs="Calibri"/>
           </w:rPr>
-          <w:t>https://play.google.com/store/apps/details?id=io.ark.wallet</w:t>
-        </w:r>
-        <w:r>
-          <w:rPr>
-            <w:rStyle w:val="Hyperlink3"/>
-            <w:rFonts w:cs="Calibri"/>
-          </w:rPr>
-          <w:t>.mobile</w:t>
+          <w:t>https://play.google.com/store/apps/details?id=io.ark.wallet.mobile</w:t>
         </w:r>
       </w:hyperlink>
     </w:p>
@@ -4986,7 +5056,6 @@
       <w:r>
         <w:rPr>
           <w:rStyle w:val="Hyperlink0"/>
-          <w:rFonts w:cs="Calibri"/>
         </w:rPr>
         <w:fldChar w:fldCharType="begin"/>
       </w:r>
@@ -5000,7 +5069,6 @@
       <w:r>
         <w:rPr>
           <w:rStyle w:val="Hyperlink0"/>
-          <w:rFonts w:cs="Calibri"/>
         </w:rPr>
         <w:fldChar w:fldCharType="separate"/>
       </w:r>
@@ -5077,14 +5145,7 @@
           <w:lang w:val="it-IT"/>
         </w:rPr>
         <w:lastRenderedPageBreak/>
-        <w:t>Co</w:t>
-      </w:r>
-      <w:r>
-        <w:rPr>
-          <w:rFonts w:ascii="Calibri" w:eastAsia="Arial Unicode MS" w:hAnsi="Calibri" w:cs="Calibri"/>
-          <w:lang w:val="it-IT"/>
-        </w:rPr>
-        <w:t>me votare</w:t>
+        <w:t>Come votare</w:t>
       </w:r>
       <w:bookmarkEnd w:id="6"/>
     </w:p>
@@ -5169,7 +5230,21 @@
           <w:rFonts w:cs="Calibri"/>
           <w:lang w:val="it-IT"/>
         </w:rPr>
-        <w:t>Conservare una copia della propria passphrase</w:t>
+        <w:t>Conservare in un luogo sicuro</w:t>
+      </w:r>
+      <w:r>
+        <w:rPr>
+          <w:rFonts w:cs="Calibri"/>
+          <w:lang w:val="it-IT"/>
+        </w:rPr>
+        <w:t xml:space="preserve"> </w:t>
+      </w:r>
+      <w:r>
+        <w:rPr>
+          <w:rFonts w:cs="Calibri"/>
+          <w:lang w:val="it-IT"/>
+        </w:rPr>
+        <w:t>una copia della propria passphrase</w:t>
       </w:r>
     </w:p>
     <w:p>
@@ -5225,14 +5300,7 @@
           <w:rFonts w:cs="Calibri"/>
           <w:lang w:val="it-IT"/>
         </w:rPr>
-        <w:t>indirizzo de</w:t>
-      </w:r>
-      <w:r>
-        <w:rPr>
-          <w:rFonts w:cs="Calibri"/>
-          <w:lang w:val="it-IT"/>
-        </w:rPr>
-        <w:t>l proprio wallet da un exchange</w:t>
+        <w:t>indirizzo del proprio wallet da un exchange</w:t>
       </w:r>
     </w:p>
     <w:p>
@@ -5335,14 +5403,21 @@
           <w:rFonts w:cs="Calibri"/>
           <w:lang w:val="it-IT"/>
         </w:rPr>
-        <w:t>Firmare la transazione di voto con la propria passprha</w:t>
-      </w:r>
-      <w:r>
-        <w:rPr>
-          <w:rFonts w:cs="Calibri"/>
-          <w:lang w:val="it-IT"/>
-        </w:rPr>
-        <w:t>se inserendo quella generata al punto 3</w:t>
+        <w:t xml:space="preserve">Firmare la transazione di voto con la propria passprhase inserendo </w:t>
+      </w:r>
+      <w:r>
+        <w:rPr>
+          <w:rFonts w:cs="Calibri"/>
+          <w:lang w:val="it-IT"/>
+        </w:rPr>
+        <w:t>la stessa</w:t>
+      </w:r>
+      <w:r>
+        <w:rPr>
+          <w:rFonts w:cs="Calibri"/>
+          <w:lang w:val="it-IT"/>
+        </w:rPr>
+        <w:t xml:space="preserve"> generata al punto 3</w:t>
       </w:r>
     </w:p>
     <w:p>
@@ -5417,56 +5492,29 @@
         <w:jc w:val="both"/>
         <w:rPr>
           <w:rFonts w:cs="Calibri"/>
-        </w:rPr>
-      </w:pPr>
-      <w:r>
-        <w:rPr>
-          <w:rFonts w:cs="Calibri"/>
-          <w:lang w:val="it-IT"/>
-        </w:rPr>
-        <w:t xml:space="preserve">In questo modo si è registrato il proprio voto per il delegato jarunik e l'intero ammontare presente nel proprio wallet conta </w:t>
-      </w:r>
-      <w:r>
-        <w:rPr>
-          <w:rFonts w:cs="Calibri"/>
-          <w:lang w:val="it-IT"/>
-        </w:rPr>
-        <w:t>come peso di voto. Si ricever</w:t>
-      </w:r>
-      <w:r>
-        <w:rPr>
-          <w:rFonts w:cs="Calibri"/>
-          <w:lang w:val="it-IT"/>
-        </w:rPr>
-        <w:t xml:space="preserve">à </w:t>
-      </w:r>
-      <w:r>
-        <w:rPr>
-          <w:rFonts w:cs="Calibri"/>
-          <w:lang w:val="it-IT"/>
-        </w:rPr>
-        <w:t>una ricompensa in base alla proposta del delegato votato. Il proprio peso di voto si adatter</w:t>
-      </w:r>
-      <w:r>
-        <w:rPr>
-          <w:rFonts w:cs="Calibri"/>
-          <w:lang w:val="it-IT"/>
-        </w:rPr>
-        <w:t xml:space="preserve">à </w:t>
-      </w:r>
-      <w:r>
-        <w:rPr>
-          <w:rFonts w:cs="Calibri"/>
-          <w:lang w:val="it-IT"/>
-        </w:rPr>
-        <w:t xml:space="preserve">automaticamente qualora venissero prelevati o depositati ARK sul medesimo wallet. Non è necessario mantenere l'applicazione aperta </w:t>
-      </w:r>
-      <w:r>
-        <w:rPr>
-          <w:rFonts w:cs="Calibri"/>
-          <w:lang w:val="it-IT"/>
-        </w:rPr>
-        <w:t>e/o attiva.</w:t>
+          <w:lang w:val="fr-CH"/>
+        </w:rPr>
+      </w:pPr>
+      <w:r>
+        <w:rPr>
+          <w:rFonts w:cs="Calibri"/>
+          <w:lang w:val="it-IT"/>
+        </w:rPr>
+        <w:t xml:space="preserve">In questo modo si è registrato il proprio voto per il delegato jarunik e l'intero ammontare presente nel proprio wallet conta come peso di voto. Si riceverà una ricompensa in base alla proposta del delegato votato. Il peso di voto si adatterà automaticamente qualora venissero prelevati o depositati ARK sul </w:t>
+      </w:r>
+      <w:r>
+        <w:rPr>
+          <w:rFonts w:cs="Calibri"/>
+          <w:lang w:val="it-IT"/>
+        </w:rPr>
+        <w:t>proprio</w:t>
+      </w:r>
+      <w:r>
+        <w:rPr>
+          <w:rFonts w:cs="Calibri"/>
+          <w:lang w:val="it-IT"/>
+        </w:rPr>
+        <w:t xml:space="preserve"> wallet. Non è necessario mantenere l'applicazione aperta e/o attiva.</w:t>
       </w:r>
     </w:p>
     <w:p>
@@ -5539,14 +5587,7 @@
           <w:rFonts w:cs="Calibri"/>
           <w:lang w:val="it-IT"/>
         </w:rPr>
-        <w:t>Ark comunica tra diverse blockchain utilizzando una specifica sezione, contenente dati in formato testuale, chiamata SmartBridge ed uno speciale nodo, chiamato Encoded Listener, che ricerca in questi dati</w:t>
-      </w:r>
-      <w:r>
-        <w:rPr>
-          <w:rFonts w:cs="Calibri"/>
-          <w:lang w:val="it-IT"/>
-        </w:rPr>
-        <w:t xml:space="preserve"> potenziali attivit</w:t>
+        <w:t>Ark comunica tra diverse blockchain utilizzando una specifica sezione, contenente dati in formato testuale, chiamata SmartBridge ed uno speciale nodo, chiamato Encoded Listener, che ricerca in questi dati potenziali attivit</w:t>
       </w:r>
       <w:r>
         <w:rPr>
@@ -5573,35 +5614,14 @@
           <w:rFonts w:cs="Calibri"/>
           <w:lang w:val="it-IT"/>
         </w:rPr>
-        <w:t>di bridging per collegare tra loro differenti blockchain. Qualunque blockchain può inviare e ricevere notifiche, che fungono da trigger per le funzionalit</w:t>
-      </w:r>
-      <w:r>
-        <w:rPr>
-          <w:rFonts w:cs="Calibri"/>
-          <w:lang w:val="it-IT"/>
-        </w:rPr>
-        <w:t>à</w:t>
-      </w:r>
-      <w:r>
-        <w:rPr>
-          <w:rFonts w:cs="Calibri"/>
-          <w:lang w:val="it-IT"/>
-        </w:rPr>
-        <w:t>, ed informazioni attraver</w:t>
-      </w:r>
-      <w:r>
-        <w:rPr>
-          <w:rFonts w:cs="Calibri"/>
-          <w:lang w:val="it-IT"/>
-        </w:rPr>
-        <w:t>so la rete Ark tramite uno SmartBridge appositamente sviluppato ed un nodo Encode Listener. Quest'ultimo è il centro focale per recepire le transazioni SmartBridge. Chiunque voglia contribuire alla rete può attivare e mantenere un Encode Listener; come ric</w:t>
-      </w:r>
-      <w:r>
-        <w:rPr>
-          <w:rFonts w:cs="Calibri"/>
-          <w:lang w:val="it-IT"/>
-        </w:rPr>
-        <w:t>ompensa, verranno raccolte le commissioni per il passaggio di dati o valute attraverso SmartBridge.</w:t>
+        <w:t xml:space="preserve">ponte </w:t>
+      </w:r>
+      <w:r>
+        <w:rPr>
+          <w:rFonts w:cs="Calibri"/>
+          <w:lang w:val="it-IT"/>
+        </w:rPr>
+        <w:t>per collegare tra loro differenti blockchain. Qualunque blockchain può inviare e ricevere notifiche, che fungono da trigger per le funzionalità, ed informazioni attraverso la rete Ark tramite uno SmartBridge appositamente sviluppato ed un nodo Encode Listener. Quest'ultimo è il centro focale per recepire le transazioni SmartBridge. Chiunque voglia contribuire alla rete può attivare e mantenere un Encode Listener; come ricompensa, verranno raccolte le commissioni per il passaggio di dati o valute attraverso SmartBridge.</w:t>
       </w:r>
     </w:p>
     <w:p>
@@ -5642,7 +5662,6 @@
       <w:r>
         <w:rPr>
           <w:rFonts w:cs="Calibri"/>
-          <w:lang w:val="fr-FR"/>
         </w:rPr>
         <w:t xml:space="preserve">à </w:t>
       </w:r>
@@ -5651,42 +5670,42 @@
           <w:rFonts w:cs="Calibri"/>
           <w:lang w:val="it-IT"/>
         </w:rPr>
-        <w:t>Push Button Deployment rende possibile la personalizzazione e la creazione di nuove blockchain e valute tramite pochi</w:t>
-      </w:r>
-      <w:r>
-        <w:rPr>
-          <w:rFonts w:cs="Calibri"/>
-          <w:lang w:val="it-IT"/>
-        </w:rPr>
-        <w:t xml:space="preserve"> click. Rendendo Ark clonabile tramite push button deployment e collegato alla Chain principale di Ark via SmartBridge; ogni startup che volesse effettuare un fork di Ark potr</w:t>
-      </w:r>
-      <w:r>
-        <w:rPr>
-          <w:rFonts w:cs="Calibri"/>
-          <w:lang w:val="it-IT"/>
-        </w:rPr>
-        <w:t xml:space="preserve">à </w:t>
-      </w:r>
-      <w:r>
-        <w:rPr>
-          <w:rFonts w:cs="Calibri"/>
-          <w:lang w:val="it-IT"/>
-        </w:rPr>
-        <w:t>farlo con facilit</w:t>
-      </w:r>
-      <w:r>
-        <w:rPr>
-          <w:rFonts w:cs="Calibri"/>
-          <w:lang w:val="it-IT"/>
-        </w:rPr>
-        <w:t xml:space="preserve">à </w:t>
-      </w:r>
-      <w:r>
-        <w:rPr>
-          <w:rFonts w:cs="Calibri"/>
-          <w:lang w:val="it-IT"/>
-        </w:rPr>
-        <w:t>ed essere automaticamente compatibile con SmartBridge.</w:t>
+        <w:t xml:space="preserve">Push Button Deployment rende possibile la creazione di nuove blockchain </w:t>
+      </w:r>
+      <w:r>
+        <w:rPr>
+          <w:rFonts w:cs="Calibri"/>
+          <w:lang w:val="it-IT"/>
+        </w:rPr>
+        <w:t>blockchain e valute personalizzate con</w:t>
+      </w:r>
+      <w:r>
+        <w:rPr>
+          <w:rFonts w:cs="Calibri"/>
+          <w:lang w:val="it-IT"/>
+        </w:rPr>
+        <w:t xml:space="preserve"> </w:t>
+      </w:r>
+      <w:r>
+        <w:rPr>
+          <w:rFonts w:cs="Calibri"/>
+          <w:lang w:val="it-IT"/>
+        </w:rPr>
+        <w:t>pochi click</w:t>
+      </w:r>
+      <w:r>
+        <w:rPr>
+          <w:rFonts w:cs="Calibri"/>
+          <w:lang w:val="it-IT"/>
+        </w:rPr>
+        <w:t>, r</w:t>
+      </w:r>
+      <w:r>
+        <w:rPr>
+          <w:rFonts w:cs="Calibri"/>
+          <w:lang w:val="it-IT"/>
+        </w:rPr>
+        <w:t>endendo Ark clonabile tramite push button deployment e collegato alla Chain principale di Ark via SmartBridge; ogni startup che volesse effettuare un fork di Ark potrà farlo con facilità ed essere automaticamente compatibile con SmartBridge.</w:t>
       </w:r>
     </w:p>
     <w:p>
@@ -5703,13 +5722,7 @@
         <w:rPr>
           <w:lang w:val="en-US"/>
         </w:rPr>
-        <w:t>ARK V</w:t>
-      </w:r>
-      <w:r>
-        <w:rPr>
-          <w:lang w:val="en-US"/>
-        </w:rPr>
-        <w:t>irtual Machine (</w:t>
+        <w:t>ARK Virtual Machine (</w:t>
       </w:r>
       <w:proofErr w:type="spellStart"/>
       <w:r>
@@ -5793,13 +5806,7 @@
         <w:rPr>
           <w:lang w:val="it-IT"/>
         </w:rPr>
-        <w:t>v</w:t>
-      </w:r>
-      <w:r>
-        <w:rPr>
-          <w:lang w:val="it-IT"/>
-        </w:rPr>
-        <w:t>ersione</w:t>
+        <w:t>versione</w:t>
       </w:r>
       <w:r>
         <w:t xml:space="preserve"> 2</w:t>
@@ -5813,6 +5820,7 @@
         <w:jc w:val="both"/>
         <w:rPr>
           <w:rFonts w:cs="Calibri"/>
+          <w:lang w:val="it-IT"/>
         </w:rPr>
       </w:pPr>
       <w:r>
@@ -5838,6 +5846,7 @@
       <w:r>
         <w:rPr>
           <w:rFonts w:cs="Calibri"/>
+          <w:lang w:val="it-IT"/>
         </w:rPr>
         <w:t xml:space="preserve">à </w:t>
       </w:r>
@@ -5851,6 +5860,7 @@
       <w:r>
         <w:rPr>
           <w:rFonts w:cs="Calibri"/>
+          <w:lang w:val="it-IT"/>
         </w:rPr>
         <w:t>à</w:t>
       </w:r>
@@ -5859,18 +5869,12 @@
           <w:rFonts w:cs="Calibri"/>
           <w:lang w:val="it-IT"/>
         </w:rPr>
-        <w:t>, commissioni dinam</w:t>
-      </w:r>
-      <w:r>
-        <w:rPr>
-          <w:rFonts w:cs="Calibri"/>
-          <w:lang w:val="it-IT"/>
-        </w:rPr>
-        <w:t>iche, utilizzo di core multipli, tempi di transazione più veloci, migliore stabilit</w:t>
-      </w:r>
-      <w:r>
-        <w:rPr>
-          <w:rFonts w:cs="Calibri"/>
+        <w:t>, commissioni dinamiche, utilizzo di core multipli, tempi di transazione più veloci, migliore stabilit</w:t>
+      </w:r>
+      <w:r>
+        <w:rPr>
+          <w:rFonts w:cs="Calibri"/>
+          <w:lang w:val="it-IT"/>
         </w:rPr>
         <w:t>à</w:t>
       </w:r>
@@ -5879,19 +5883,28 @@
           <w:rFonts w:cs="Calibri"/>
           <w:lang w:val="it-IT"/>
         </w:rPr>
-        <w:t>, transazioni di pagamento multiple, la preparazione per il rilascio di Smart Contract e molte altre nuove funzionalit</w:t>
-      </w:r>
-      <w:r>
-        <w:rPr>
-          <w:rFonts w:cs="Calibri"/>
-        </w:rPr>
-        <w:t>à</w:t>
-      </w:r>
-      <w:r>
-        <w:rPr>
-          <w:rFonts w:cs="Calibri"/>
-        </w:rPr>
-        <w:t>.</w:t>
+        <w:t xml:space="preserve">, </w:t>
+      </w:r>
+      <w:r>
+        <w:rPr>
+          <w:rFonts w:cs="Calibri"/>
+          <w:lang w:val="it-IT"/>
+        </w:rPr>
+        <w:t>funzioni di pagamento multiple</w:t>
+      </w:r>
+      <w:r>
+        <w:rPr>
+          <w:rFonts w:cs="Calibri"/>
+          <w:lang w:val="it-IT"/>
+        </w:rPr>
+        <w:t>, la preparazione per il rilascio di Smart Contract e molte altre nuove funzionalit</w:t>
+      </w:r>
+      <w:r>
+        <w:rPr>
+          <w:rFonts w:cs="Calibri"/>
+          <w:lang w:val="it-IT"/>
+        </w:rPr>
+        <w:t>à.</w:t>
       </w:r>
     </w:p>
     <w:p>
@@ -5933,14 +5946,7 @@
           <w:rFonts w:cs="Calibri"/>
           <w:lang w:val="it-IT"/>
         </w:rPr>
-        <w:t xml:space="preserve">è sviluppato su </w:t>
-      </w:r>
-      <w:r>
-        <w:rPr>
-          <w:rFonts w:cs="Calibri"/>
-          <w:lang w:val="it-IT"/>
-        </w:rPr>
-        <w:t xml:space="preserve">tecnologia node.js/JavaScript, ma può </w:t>
+        <w:t xml:space="preserve">è sviluppato su tecnologia node.js/JavaScript, ma può </w:t>
       </w:r>
       <w:r>
         <w:rPr>
@@ -6192,209 +6198,192 @@
           <w:rFonts w:cs="Calibri"/>
           <w:lang w:val="en-US"/>
         </w:rPr>
-        <w:t>programm</w:t>
-      </w:r>
+        <w:t>programmabili</w:t>
+      </w:r>
+      <w:proofErr w:type="spellEnd"/>
       <w:r>
         <w:rPr>
           <w:rFonts w:cs="Calibri"/>
           <w:lang w:val="en-US"/>
         </w:rPr>
-        <w:t>abili</w:t>
-      </w:r>
-      <w:proofErr w:type="spellEnd"/>
+        <w:t xml:space="preserve"> (API) </w:t>
+      </w:r>
+      <w:proofErr w:type="spellStart"/>
       <w:r>
         <w:rPr>
           <w:rFonts w:cs="Calibri"/>
           <w:lang w:val="en-US"/>
         </w:rPr>
-        <w:t xml:space="preserve"> (API) </w:t>
-      </w:r>
-      <w:proofErr w:type="spellStart"/>
+        <w:t>nei</w:t>
+      </w:r>
+      <w:proofErr w:type="spellEnd"/>
       <w:r>
         <w:rPr>
           <w:rFonts w:cs="Calibri"/>
           <w:lang w:val="en-US"/>
         </w:rPr>
-        <w:t>nei</w:t>
-      </w:r>
-      <w:proofErr w:type="spellEnd"/>
+        <w:t xml:space="preserve"> </w:t>
+      </w:r>
+      <w:proofErr w:type="spellStart"/>
       <w:r>
         <w:rPr>
           <w:rFonts w:cs="Calibri"/>
           <w:lang w:val="en-US"/>
         </w:rPr>
-        <w:t xml:space="preserve"> </w:t>
-      </w:r>
-      <w:proofErr w:type="spellStart"/>
+        <w:t>seguenti</w:t>
+      </w:r>
+      <w:proofErr w:type="spellEnd"/>
       <w:r>
         <w:rPr>
           <w:rFonts w:cs="Calibri"/>
           <w:lang w:val="en-US"/>
         </w:rPr>
-        <w:t>seguenti</w:t>
-      </w:r>
-      <w:proofErr w:type="spellEnd"/>
+        <w:t xml:space="preserve"> </w:t>
+      </w:r>
+      <w:proofErr w:type="spellStart"/>
       <w:r>
         <w:rPr>
           <w:rFonts w:cs="Calibri"/>
           <w:lang w:val="en-US"/>
         </w:rPr>
-        <w:t xml:space="preserve"> </w:t>
-      </w:r>
-      <w:proofErr w:type="spellStart"/>
+        <w:t>linguaggi</w:t>
+      </w:r>
+      <w:proofErr w:type="spellEnd"/>
       <w:r>
         <w:rPr>
           <w:rFonts w:cs="Calibri"/>
           <w:lang w:val="en-US"/>
         </w:rPr>
-        <w:t>linguaggi</w:t>
-      </w:r>
-      <w:proofErr w:type="spellEnd"/>
+        <w:t xml:space="preserve">: Python, Elixir, RPC, </w:t>
+      </w:r>
+      <w:proofErr w:type="spellStart"/>
       <w:r>
         <w:rPr>
           <w:rFonts w:cs="Calibri"/>
           <w:lang w:val="en-US"/>
         </w:rPr>
-        <w:t xml:space="preserve">: Python, Elixir, RPC, </w:t>
-      </w:r>
-      <w:proofErr w:type="spellStart"/>
+        <w:t>Lua</w:t>
+      </w:r>
+      <w:proofErr w:type="spellEnd"/>
       <w:r>
         <w:rPr>
           <w:rFonts w:cs="Calibri"/>
           <w:lang w:val="en-US"/>
         </w:rPr>
-        <w:t>Lua</w:t>
-      </w:r>
-      <w:proofErr w:type="spellEnd"/>
+        <w:t xml:space="preserve">, Java, .Net, R, C, </w:t>
+      </w:r>
+      <w:proofErr w:type="spellStart"/>
       <w:r>
         <w:rPr>
           <w:rFonts w:cs="Calibri"/>
           <w:lang w:val="en-US"/>
         </w:rPr>
-        <w:t xml:space="preserve">, Java, .Net, R, C, </w:t>
-      </w:r>
-      <w:proofErr w:type="spellStart"/>
+        <w:t>Go,Advanced</w:t>
+      </w:r>
+      <w:proofErr w:type="spellEnd"/>
       <w:r>
         <w:rPr>
           <w:rFonts w:cs="Calibri"/>
           <w:lang w:val="en-US"/>
         </w:rPr>
-        <w:t>Go,Advanced</w:t>
-      </w:r>
-      <w:proofErr w:type="spellEnd"/>
+        <w:t xml:space="preserve"> </w:t>
+      </w:r>
+      <w:proofErr w:type="spellStart"/>
       <w:r>
         <w:rPr>
           <w:rFonts w:cs="Calibri"/>
           <w:lang w:val="en-US"/>
         </w:rPr>
-        <w:t xml:space="preserve"> </w:t>
-      </w:r>
-      <w:proofErr w:type="spellStart"/>
+        <w:t>PowerShell</w:t>
+      </w:r>
+      <w:proofErr w:type="spellEnd"/>
       <w:r>
         <w:rPr>
           <w:rFonts w:cs="Calibri"/>
           <w:lang w:val="en-US"/>
         </w:rPr>
-        <w:t>PowerShell</w:t>
-      </w:r>
-      <w:proofErr w:type="spellEnd"/>
+        <w:t xml:space="preserve">, Rust, </w:t>
+      </w:r>
+      <w:proofErr w:type="spellStart"/>
       <w:r>
         <w:rPr>
           <w:rFonts w:cs="Calibri"/>
           <w:lang w:val="en-US"/>
         </w:rPr>
-        <w:t xml:space="preserve">, Rust, </w:t>
-      </w:r>
-      <w:proofErr w:type="spellStart"/>
+        <w:t>Kotlin</w:t>
+      </w:r>
+      <w:proofErr w:type="spellEnd"/>
       <w:r>
         <w:rPr>
           <w:rFonts w:cs="Calibri"/>
           <w:lang w:val="en-US"/>
         </w:rPr>
-        <w:t>Kotlin</w:t>
-      </w:r>
-      <w:proofErr w:type="spellEnd"/>
+        <w:t>, PHP/</w:t>
+      </w:r>
+      <w:proofErr w:type="spellStart"/>
       <w:r>
         <w:rPr>
           <w:rFonts w:cs="Calibri"/>
           <w:lang w:val="en-US"/>
         </w:rPr>
-        <w:t>, PHP/</w:t>
-      </w:r>
-      <w:proofErr w:type="spellStart"/>
+        <w:t>Laravel</w:t>
+      </w:r>
+      <w:proofErr w:type="spellEnd"/>
       <w:r>
         <w:rPr>
           <w:rFonts w:cs="Calibri"/>
           <w:lang w:val="en-US"/>
         </w:rPr>
-        <w:t>Laravel</w:t>
-      </w:r>
-      <w:proofErr w:type="spellEnd"/>
+        <w:t xml:space="preserve">, </w:t>
+      </w:r>
+      <w:proofErr w:type="spellStart"/>
       <w:r>
         <w:rPr>
           <w:rFonts w:cs="Calibri"/>
           <w:lang w:val="en-US"/>
         </w:rPr>
-        <w:t xml:space="preserve">, </w:t>
-      </w:r>
-      <w:proofErr w:type="spellStart"/>
+        <w:t>TypeScript</w:t>
+      </w:r>
+      <w:proofErr w:type="spellEnd"/>
       <w:r>
         <w:rPr>
           <w:rFonts w:cs="Calibri"/>
           <w:lang w:val="en-US"/>
         </w:rPr>
-        <w:t>TypeScript</w:t>
-      </w:r>
-      <w:proofErr w:type="spellEnd"/>
+        <w:t xml:space="preserve">, C++, </w:t>
+      </w:r>
+      <w:proofErr w:type="spellStart"/>
       <w:r>
         <w:rPr>
           <w:rFonts w:cs="Calibri"/>
           <w:lang w:val="en-US"/>
         </w:rPr>
-        <w:t xml:space="preserve">, C++, </w:t>
-      </w:r>
-      <w:proofErr w:type="spellStart"/>
+        <w:t>Nucleid</w:t>
+      </w:r>
+      <w:proofErr w:type="spellEnd"/>
       <w:r>
         <w:rPr>
           <w:rFonts w:cs="Calibri"/>
           <w:lang w:val="en-US"/>
         </w:rPr>
-        <w:t>Nucleid</w:t>
-      </w:r>
-      <w:proofErr w:type="spellEnd"/>
+        <w:t xml:space="preserve">, Ruby, Swift </w:t>
+      </w:r>
+      <w:proofErr w:type="spellStart"/>
       <w:r>
         <w:rPr>
           <w:rFonts w:cs="Calibri"/>
           <w:lang w:val="en-US"/>
         </w:rPr>
-        <w:t xml:space="preserve">, Ruby, Swift </w:t>
-      </w:r>
-      <w:proofErr w:type="spellStart"/>
+        <w:t>iOS</w:t>
+      </w:r>
+      <w:proofErr w:type="spellEnd"/>
       <w:r>
         <w:rPr>
           <w:rFonts w:cs="Calibri"/>
           <w:lang w:val="en-US"/>
         </w:rPr>
-        <w:t>iOS</w:t>
-      </w:r>
-      <w:proofErr w:type="spellEnd"/>
-      <w:r>
-        <w:rPr>
-          <w:rFonts w:cs="Calibri"/>
-          <w:lang w:val="en-US"/>
-        </w:rPr>
         <w:t>.</w:t>
       </w:r>
-    </w:p>
-    <w:p>
-      <w:pPr>
-        <w:pStyle w:val="Body"/>
-        <w:spacing w:after="0" w:line="240" w:lineRule="auto"/>
-        <w:rPr>
-          <w:rFonts w:cs="Calibri"/>
-          <w:lang w:val="en-US"/>
-        </w:rPr>
-      </w:pPr>
       <w:r>
         <w:rPr>
           <w:rFonts w:cs="Calibri"/>
@@ -6512,14 +6501,7 @@
           <w:rFonts w:cs="Calibri"/>
           <w:lang w:val="it-IT"/>
         </w:rPr>
-        <w:t>Mi propongo come delegato con il ni</w:t>
-      </w:r>
-      <w:r>
-        <w:rPr>
-          <w:rFonts w:cs="Calibri"/>
-          <w:lang w:val="it-IT"/>
-        </w:rPr>
-        <w:t>ckname Jarunik, con l'obiettivo di espandere e diversificare l'ecosistema Ark.</w:t>
+        <w:t>Mi propongo come delegato con il nickname Jarunik, con l'obiettivo di espandere e diversificare l'ecosistema Ark.</w:t>
       </w:r>
     </w:p>
     <w:p>
@@ -6537,21 +6519,35 @@
           <w:rFonts w:cs="Calibri"/>
           <w:lang w:val="it-IT"/>
         </w:rPr>
-        <w:t>Ho conseguito un master in economia ed informatica. Ho lavorato come Software Engineer, Software Architect ed in ruoli manageriali completando con successo molti progetti di svi</w:t>
-      </w:r>
-      <w:r>
-        <w:rPr>
-          <w:rFonts w:cs="Calibri"/>
-          <w:lang w:val="it-IT"/>
-        </w:rPr>
-        <w:t>luppo. Possiedo un profondo background tecnico, combinato ad un eccellente comprensione economica. Sono coinvolto nel lato più tecnico dell'industria finanziaria da oltre 10 anni. Contribuisco con un buon mix di competenze che mi aiutano a gestire con succ</w:t>
-      </w:r>
-      <w:r>
-        <w:rPr>
-          <w:rFonts w:cs="Calibri"/>
-          <w:lang w:val="it-IT"/>
-        </w:rPr>
-        <w:t>esso il ruolo di delegato.</w:t>
+        <w:t xml:space="preserve">Ho conseguito un master in economia ed informatica. Ho lavorato come Software Engineer, Software Architect ed in ruoli manageriali completando con successo molti progetti di sviluppo. Possiedo un profondo background tecnico, </w:t>
+      </w:r>
+      <w:r>
+        <w:rPr>
+          <w:rFonts w:cs="Calibri"/>
+          <w:lang w:val="it-IT"/>
+        </w:rPr>
+        <w:t>abbinato</w:t>
+      </w:r>
+      <w:r>
+        <w:rPr>
+          <w:rFonts w:cs="Calibri"/>
+          <w:lang w:val="it-IT"/>
+        </w:rPr>
+        <w:t xml:space="preserve"> ad un</w:t>
+      </w:r>
+      <w:r>
+        <w:rPr>
+          <w:rFonts w:cs="Calibri"/>
+          <w:lang w:val="it-IT"/>
+        </w:rPr>
+        <w:t>a</w:t>
+      </w:r>
+      <w:r>
+        <w:rPr>
+          <w:rFonts w:cs="Calibri"/>
+          <w:lang w:val="it-IT"/>
+        </w:rPr>
+        <w:t xml:space="preserve"> eccellente comprensione economica. Sono coinvolto nel lato più tecnico dell'industria finanziaria da oltre 10 anni. Contribuisco con un buon mix di competenze che mi aiutano a gestire con successo il ruolo di delegato.</w:t>
       </w:r>
     </w:p>
     <w:p>
@@ -6587,7 +6583,28 @@
           <w:rFonts w:cs="Calibri"/>
           <w:lang w:val="it-IT"/>
         </w:rPr>
-        <w:t>La mia proposta è basata sulla costruzione di una relazione di fiducia con i miei elettori. Sono trasparente in tutto quello che faccio e pubblico regolarmente aggiornamenti sulle mie contribuzioni alla comunit</w:t>
+        <w:t>La mia proposta è basata sulla costruzione di una relazione di fiducia</w:t>
+      </w:r>
+      <w:r>
+        <w:rPr>
+          <w:rFonts w:cs="Calibri"/>
+          <w:lang w:val="it-IT"/>
+        </w:rPr>
+        <w:t xml:space="preserve"> </w:t>
+      </w:r>
+      <w:r>
+        <w:rPr>
+          <w:rFonts w:cs="Calibri"/>
+          <w:lang w:val="it-IT"/>
+        </w:rPr>
+        <w:t>tra me ed i miei elettori</w:t>
+      </w:r>
+      <w:r>
+        <w:rPr>
+          <w:rFonts w:cs="Calibri"/>
+          <w:lang w:val="it-IT"/>
+        </w:rPr>
+        <w:t>. Sono trasparente in tutto quello che faccio e pubblico regolarmente aggiornamenti sulle mie contribuzioni alla comunit</w:t>
       </w:r>
       <w:r>
         <w:rPr>
@@ -6601,21 +6618,7 @@
           <w:rFonts w:cs="Calibri"/>
           <w:lang w:val="it-IT"/>
         </w:rPr>
-        <w:t>. Mi baso</w:t>
-      </w:r>
-      <w:r>
-        <w:rPr>
-          <w:rFonts w:cs="Calibri"/>
-          <w:lang w:val="it-IT"/>
-        </w:rPr>
-        <w:t xml:space="preserve"> sul passaparola e sulla fiducia dei miei elettori come strategia di marketing. La maggior parte dei delegati si basa sull'offerta di sempre maggiori percentuali di condivisione del profitto. Osservando i rendiconti storici dei miei pagamenti, noterete che</w:t>
-      </w:r>
-      <w:r>
-        <w:rPr>
-          <w:rFonts w:cs="Calibri"/>
-          <w:lang w:val="it-IT"/>
-        </w:rPr>
-        <w:t xml:space="preserve"> non ci sono differenze significative nelle ricompense. Perciò, mi dedico a supportare la comunit</w:t>
+        <w:t>. Mi baso sul passaparola e sulla fiducia dei miei elettori come strategia di marketing. La maggior parte dei delegati si basa sull'offerta di sempre maggiori percentuali di condivisione del profitto. Osservando i rendiconti storici dei miei pagamenti, noterete che non ci sono differenze significative nelle ricompense. Perciò, mi dedico a supportare la comunit</w:t>
       </w:r>
       <w:r>
         <w:rPr>
@@ -6631,16 +6634,29 @@
         </w:rPr>
         <w:t xml:space="preserve">tramite contribuzioni. Se siete comunque interessati alle percentuali di condivisione delle ricompense, potete verificare i rendiconti sul mio sito internet </w:t>
       </w:r>
-      <w:hyperlink r:id="rId13" w:history="1">
-        <w:r>
-          <w:rPr>
-            <w:rStyle w:val="Hyperlink0"/>
-            <w:rFonts w:cs="Calibri"/>
-            <w:lang w:val="fr-CH"/>
-          </w:rPr>
-          <w:t>https://arkcoin.net</w:t>
-        </w:r>
-      </w:hyperlink>
+      <w:r>
+        <w:fldChar w:fldCharType="begin"/>
+      </w:r>
+      <w:r>
+        <w:rPr>
+          <w:lang w:val="fr-CH"/>
+        </w:rPr>
+        <w:instrText>HYPERLINK "https://arkcoin.net"</w:instrText>
+      </w:r>
+      <w:r>
+        <w:fldChar w:fldCharType="separate"/>
+      </w:r>
+      <w:r>
+        <w:rPr>
+          <w:rStyle w:val="Hyperlink0"/>
+          <w:rFonts w:cs="Calibri"/>
+          <w:lang w:val="fr-CH"/>
+        </w:rPr>
+        <w:t>https://arkcoin.net</w:t>
+      </w:r>
+      <w:r>
+        <w:fldChar w:fldCharType="end"/>
+      </w:r>
       <w:r>
         <w:rPr>
           <w:rFonts w:cs="Calibri"/>
@@ -6657,15 +6673,63 @@
           <w:numId w:val="7"/>
         </w:numPr>
       </w:pPr>
-      <w:bookmarkStart w:id="16" w:name="_Toc16"/>
+      <w:proofErr w:type="spellStart"/>
       <w:r>
         <w:rPr>
           <w:rFonts w:eastAsia="Arial Unicode MS"/>
           <w:lang w:val="en-US"/>
         </w:rPr>
-        <w:t>Projects and Services</w:t>
-      </w:r>
-      <w:bookmarkEnd w:id="16"/>
+        <w:t>Servizi</w:t>
+      </w:r>
+      <w:proofErr w:type="spellEnd"/>
+      <w:r>
+        <w:rPr>
+          <w:rFonts w:eastAsia="Arial Unicode MS"/>
+          <w:lang w:val="en-US"/>
+        </w:rPr>
+        <w:t xml:space="preserve"> </w:t>
+      </w:r>
+      <w:proofErr w:type="spellStart"/>
+      <w:r>
+        <w:rPr>
+          <w:rFonts w:eastAsia="Arial Unicode MS"/>
+          <w:lang w:val="en-US"/>
+        </w:rPr>
+        <w:t>offerti</w:t>
+      </w:r>
+      <w:proofErr w:type="spellEnd"/>
+      <w:r>
+        <w:rPr>
+          <w:rFonts w:eastAsia="Arial Unicode MS"/>
+          <w:lang w:val="en-US"/>
+        </w:rPr>
+        <w:t xml:space="preserve"> e </w:t>
+      </w:r>
+      <w:proofErr w:type="spellStart"/>
+      <w:r>
+        <w:rPr>
+          <w:rFonts w:eastAsia="Arial Unicode MS"/>
+          <w:lang w:val="en-US"/>
+        </w:rPr>
+        <w:t>progetti</w:t>
+      </w:r>
+      <w:proofErr w:type="spellEnd"/>
+      <w:r>
+        <w:rPr>
+          <w:rFonts w:eastAsia="Arial Unicode MS"/>
+          <w:lang w:val="en-US"/>
+        </w:rPr>
+        <w:t xml:space="preserve"> in </w:t>
+      </w:r>
+      <w:proofErr w:type="spellStart"/>
+      <w:r>
+        <w:rPr>
+          <w:rFonts w:eastAsia="Arial Unicode MS"/>
+          <w:lang w:val="en-US"/>
+        </w:rPr>
+        <w:t>corso</w:t>
+      </w:r>
+      <w:proofErr w:type="spellEnd"/>
     </w:p>
     <w:p>
       <w:pPr>
@@ -6724,7 +6788,7 @@
         </w:rPr>
         <w:t xml:space="preserve">Ulteriori progetti su: </w:t>
       </w:r>
-      <w:hyperlink r:id="rId14" w:history="1">
+      <w:hyperlink r:id="rId13" w:history="1">
         <w:r>
           <w:rPr>
             <w:rStyle w:val="Hyperlink0"/>
@@ -6734,7 +6798,7 @@
           <w:t>https://www.reddit.com/r/DelegateJarunik/wiki/projects</w:t>
         </w:r>
       </w:hyperlink>
-      <w:bookmarkStart w:id="17" w:name="_sinio"/>
+      <w:bookmarkStart w:id="16" w:name="_sinio"/>
     </w:p>
     <w:p>
       <w:pPr>
@@ -6808,14 +6872,7 @@
           <w:rFonts w:cs="Calibri"/>
           <w:lang w:val="it-IT"/>
         </w:rPr>
-        <w:t xml:space="preserve">Condivido molte informazioni sui seguenti </w:t>
-      </w:r>
-      <w:r>
-        <w:rPr>
-          <w:rFonts w:cs="Calibri"/>
-          <w:lang w:val="it-IT"/>
-        </w:rPr>
-        <w:t>canali:</w:t>
+        <w:t>Condivido molte informazioni sui seguenti canali:</w:t>
       </w:r>
     </w:p>
     <w:p>
@@ -6831,7 +6888,7 @@
           <w:lang w:val="fr-CH"/>
         </w:rPr>
       </w:pPr>
-      <w:hyperlink r:id="rId15" w:history="1">
+      <w:hyperlink r:id="rId14" w:history="1">
         <w:r>
           <w:rPr>
             <w:rStyle w:val="Hyperlink0"/>
@@ -6854,7 +6911,7 @@
           <w:rFonts w:cs="Calibri"/>
         </w:rPr>
       </w:pPr>
-      <w:hyperlink r:id="rId16" w:history="1">
+      <w:hyperlink r:id="rId15" w:history="1">
         <w:r>
           <w:rPr>
             <w:rStyle w:val="Hyperlink0"/>
@@ -6877,7 +6934,7 @@
           <w:rFonts w:cs="Calibri"/>
         </w:rPr>
       </w:pPr>
-      <w:hyperlink r:id="rId17" w:history="1">
+      <w:hyperlink r:id="rId16" w:history="1">
         <w:r>
           <w:rPr>
             <w:rStyle w:val="Hyperlink0"/>
@@ -6900,7 +6957,7 @@
           <w:rFonts w:cs="Calibri"/>
         </w:rPr>
       </w:pPr>
-      <w:hyperlink r:id="rId18" w:history="1">
+      <w:hyperlink r:id="rId17" w:history="1">
         <w:r>
           <w:rPr>
             <w:rStyle w:val="Hyperlink0"/>
@@ -6919,7 +6976,7 @@
           <w:numId w:val="21"/>
         </w:numPr>
       </w:pPr>
-      <w:bookmarkStart w:id="18" w:name="_Toc17"/>
+      <w:bookmarkStart w:id="17" w:name="_Toc17"/>
       <w:r>
         <w:rPr>
           <w:rFonts w:eastAsia="Arial Unicode MS"/>
@@ -6927,7 +6984,7 @@
         </w:rPr>
         <w:t>Setup di rete</w:t>
       </w:r>
-      <w:bookmarkEnd w:id="18"/>
+      <w:bookmarkEnd w:id="17"/>
     </w:p>
     <w:p>
       <w:pPr>
@@ -6936,15 +6993,13 @@
         <w:jc w:val="both"/>
         <w:rPr>
           <w:rFonts w:cs="Calibri"/>
-          <w:lang w:val="en-US"/>
-        </w:rPr>
-      </w:pPr>
-      <w:r>
-        <w:rPr>
-          <w:rFonts w:cs="Calibri"/>
-          <w:lang w:val="en-US"/>
-        </w:rPr>
-        <w:t>I run my Virtual Private Servers (VPS) with excellent infrastructure and support. I choose reliable VPS providers and choose servers with excellent specifications.</w:t>
+        </w:rPr>
+      </w:pPr>
+      <w:r>
+        <w:rPr>
+          <w:rFonts w:cs="Calibri"/>
+        </w:rPr>
+        <w:t>Gestisco i miei Virtual Private Servers (VPS) con un'eccellente infrastruttura e supporto. Scelgo fornitori affidabili e scelgo server VPS con ottime specifiche.</w:t>
       </w:r>
     </w:p>
     <w:p>
@@ -6955,7 +7010,7 @@
           <w:numId w:val="7"/>
         </w:numPr>
       </w:pPr>
-      <w:bookmarkStart w:id="19" w:name="_Toc18"/>
+      <w:bookmarkStart w:id="18" w:name="_Toc18"/>
       <w:r>
         <w:rPr>
           <w:rFonts w:eastAsia="Arial Unicode MS"/>
@@ -6963,7 +7018,7 @@
         </w:rPr>
         <w:t>Conclusioni</w:t>
       </w:r>
-      <w:bookmarkEnd w:id="19"/>
+      <w:bookmarkEnd w:id="18"/>
     </w:p>
     <w:p>
       <w:pPr>
@@ -6979,26 +7034,13 @@
           <w:rFonts w:cs="Calibri"/>
           <w:lang w:val="it-IT"/>
         </w:rPr>
-        <w:t>Credo fermamente c</w:t>
-      </w:r>
-      <w:r>
-        <w:rPr>
-          <w:rFonts w:cs="Calibri"/>
-          <w:lang w:val="it-IT"/>
-        </w:rPr>
-        <w:t>he il mio tempo sia ben speso per sviluppare Ark a beneficio dell'intera comunit</w:t>
-      </w:r>
-      <w:r>
-        <w:rPr>
-          <w:rFonts w:cs="Calibri"/>
-        </w:rPr>
-        <w:t>à</w:t>
-      </w:r>
-      <w:r>
-        <w:rPr>
-          <w:rFonts w:cs="Calibri"/>
-        </w:rPr>
-        <w:t>. Se</w:t>
+        <w:t>Credo fermamente che il mio tempo sia ben speso per sviluppare Ark a beneficio dell'intera comunit</w:t>
+      </w:r>
+      <w:r>
+        <w:rPr>
+          <w:rFonts w:cs="Calibri"/>
+        </w:rPr>
+        <w:t>à. Se</w:t>
       </w:r>
       <w:r>
         <w:rPr>
@@ -7120,18 +7162,18 @@
         </w:rPr>
         <w:t xml:space="preserve"> 0.0.</w:t>
       </w:r>
-      <w:bookmarkEnd w:id="17"/>
-      <w:r>
-        <w:rPr>
-          <w:rFonts w:cs="Calibri"/>
-          <w:lang w:val="it-IT"/>
-        </w:rPr>
-        <w:t>2</w:t>
+      <w:bookmarkEnd w:id="16"/>
+      <w:r>
+        <w:rPr>
+          <w:rFonts w:cs="Calibri"/>
+          <w:lang w:val="it-IT"/>
+        </w:rPr>
+        <w:t>3</w:t>
       </w:r>
     </w:p>
     <w:sectPr>
-      <w:headerReference w:type="default" r:id="rId19"/>
-      <w:footerReference w:type="default" r:id="rId20"/>
+      <w:headerReference w:type="default" r:id="rId18"/>
+      <w:footerReference w:type="default" r:id="rId19"/>
       <w:pgSz w:w="11900" w:h="16840"/>
       <w:pgMar w:top="1417" w:right="1417" w:bottom="1134" w:left="1417" w:header="708" w:footer="708" w:gutter="0"/>
       <w:pgNumType w:start="1"/>
@@ -7185,7 +7227,7 @@
       <w:rPr>
         <w:noProof/>
       </w:rPr>
-      <w:t>1</w:t>
+      <w:t>4</w:t>
     </w:r>
     <w:r>
       <w:fldChar w:fldCharType="end"/>
@@ -9297,6 +9339,7 @@
   <w:style w:type="character" w:default="1" w:styleId="DefaultParagraphFont">
     <w:name w:val="Default Paragraph Font"/>
     <w:uiPriority w:val="1"/>
+    <w:semiHidden/>
     <w:unhideWhenUsed/>
   </w:style>
   <w:style w:type="table" w:default="1" w:styleId="TableNormal">
@@ -9377,6 +9420,7 @@
   </w:style>
   <w:style w:type="paragraph" w:styleId="TOC2">
     <w:name w:val="toc 2"/>
+    <w:uiPriority w:val="39"/>
     <w:rsid w:val="00FE1E76"/>
     <w:pPr>
       <w:tabs>

</xml_diff>

<commit_message>
small typo in index
</commit_message>
<xml_diff>
--- a/src/ARK-Factsheet-IT.docx
+++ b/src/ARK-Factsheet-IT.docx
@@ -227,21 +227,7 @@
         <w:rPr>
           <w:rFonts w:eastAsia="Arial Unicode MS"/>
         </w:rPr>
-        <w:t xml:space="preserve"> (</w:t>
-      </w:r>
-      <w:proofErr w:type="spellStart"/>
-      <w:r>
-        <w:rPr>
-          <w:rFonts w:eastAsia="Arial Unicode MS"/>
-        </w:rPr>
-        <w:t>DPoS</w:t>
-      </w:r>
-      <w:proofErr w:type="spellEnd"/>
-      <w:r>
-        <w:rPr>
-          <w:rFonts w:eastAsia="Arial Unicode MS"/>
-        </w:rPr>
-        <w:t>)</w:t>
+        <w:t xml:space="preserve"> (DPoS)</w:t>
       </w:r>
       <w:r>
         <w:rPr>
@@ -358,7 +344,13 @@
         <w:rPr>
           <w:rFonts w:eastAsia="Arial Unicode MS"/>
         </w:rPr>
-        <w:t>Wallet ed Explorer</w:t>
+        <w:t>Portafolio</w:t>
+      </w:r>
+      <w:r>
+        <w:rPr>
+          <w:rFonts w:eastAsia="Arial Unicode MS"/>
+        </w:rPr>
+        <w:t xml:space="preserve"> ed Explorer</w:t>
       </w:r>
       <w:r>
         <w:rPr>
@@ -783,56 +775,12 @@
           <w:numId w:val="1"/>
         </w:numPr>
       </w:pPr>
-      <w:proofErr w:type="spellStart"/>
       <w:r>
         <w:rPr>
           <w:rFonts w:eastAsia="Arial Unicode MS"/>
         </w:rPr>
-        <w:t>Servizi</w:t>
-      </w:r>
-      <w:proofErr w:type="spellEnd"/>
-      <w:r>
-        <w:rPr>
-          <w:rFonts w:eastAsia="Arial Unicode MS"/>
-        </w:rPr>
-        <w:t xml:space="preserve"> </w:t>
-      </w:r>
-      <w:proofErr w:type="spellStart"/>
-      <w:r>
-        <w:rPr>
-          <w:rFonts w:eastAsia="Arial Unicode MS"/>
-        </w:rPr>
-        <w:t>offerti</w:t>
-      </w:r>
-      <w:proofErr w:type="spellEnd"/>
-      <w:r>
-        <w:rPr>
-          <w:rFonts w:eastAsia="Arial Unicode MS"/>
-        </w:rPr>
-        <w:t xml:space="preserve"> e </w:t>
-      </w:r>
-      <w:proofErr w:type="spellStart"/>
-      <w:r>
-        <w:rPr>
-          <w:rFonts w:eastAsia="Arial Unicode MS"/>
-        </w:rPr>
-        <w:t>progetti</w:t>
-      </w:r>
-      <w:proofErr w:type="spellEnd"/>
-      <w:r>
-        <w:rPr>
-          <w:rFonts w:eastAsia="Arial Unicode MS"/>
-        </w:rPr>
-        <w:t xml:space="preserve"> in </w:t>
-      </w:r>
-      <w:proofErr w:type="spellStart"/>
-      <w:r>
-        <w:rPr>
-          <w:rFonts w:eastAsia="Arial Unicode MS"/>
-        </w:rPr>
-        <w:t>corso</w:t>
-      </w:r>
-      <w:proofErr w:type="spellEnd"/>
+        <w:t>Servizi offerti e progetti in corso</w:t>
+      </w:r>
       <w:r>
         <w:rPr>
           <w:rFonts w:eastAsia="Arial Unicode MS"/>
@@ -1040,34 +988,14 @@
                 <w:szCs w:val="22"/>
               </w:rPr>
             </w:pPr>
-            <w:proofErr w:type="spellStart"/>
             <w:r>
               <w:rPr>
                 <w:rFonts w:ascii="Calibri" w:hAnsi="Calibri" w:cs="Calibri"/>
                 <w:sz w:val="22"/>
                 <w:szCs w:val="22"/>
               </w:rPr>
-              <w:t>Quantità</w:t>
+              <w:t>Quantità iniziale</w:t>
             </w:r>
-            <w:proofErr w:type="spellEnd"/>
-            <w:r>
-              <w:rPr>
-                <w:rFonts w:ascii="Calibri" w:hAnsi="Calibri" w:cs="Calibri"/>
-                <w:sz w:val="22"/>
-                <w:szCs w:val="22"/>
-              </w:rPr>
-              <w:t xml:space="preserve"> </w:t>
-            </w:r>
-            <w:proofErr w:type="spellStart"/>
-            <w:r>
-              <w:rPr>
-                <w:rFonts w:ascii="Calibri" w:hAnsi="Calibri" w:cs="Calibri"/>
-                <w:sz w:val="22"/>
-                <w:szCs w:val="22"/>
-              </w:rPr>
-              <w:t>iniziale</w:t>
-            </w:r>
-            <w:proofErr w:type="spellEnd"/>
           </w:p>
         </w:tc>
         <w:tc>
@@ -1111,17 +1039,8 @@
                 <w:rFonts w:cs="Calibri"/>
                 <w:lang w:val="en-US"/>
               </w:rPr>
-              <w:t xml:space="preserve">Tempo per </w:t>
+              <w:t>Tempo per blocco</w:t>
             </w:r>
-            <w:proofErr w:type="spellStart"/>
-            <w:r>
-              <w:rPr>
-                <w:rFonts w:cs="Calibri"/>
-                <w:lang w:val="en-US"/>
-              </w:rPr>
-              <w:t>blocco</w:t>
-            </w:r>
-            <w:proofErr w:type="spellEnd"/>
           </w:p>
         </w:tc>
         <w:tc>
@@ -1144,7 +1063,6 @@
               </w:rPr>
               <w:t xml:space="preserve">8 </w:t>
             </w:r>
-            <w:proofErr w:type="spellStart"/>
             <w:r>
               <w:rPr>
                 <w:rFonts w:ascii="Calibri" w:hAnsi="Calibri" w:cs="Calibri"/>
@@ -1153,7 +1071,6 @@
               </w:rPr>
               <w:t>secondi</w:t>
             </w:r>
-            <w:proofErr w:type="spellEnd"/>
           </w:p>
         </w:tc>
       </w:tr>
@@ -1168,7 +1085,6 @@
                 <w:rFonts w:ascii="Calibri" w:hAnsi="Calibri" w:cs="Calibri"/>
               </w:rPr>
             </w:pPr>
-            <w:proofErr w:type="spellStart"/>
             <w:r>
               <w:rPr>
                 <w:rFonts w:ascii="Calibri" w:hAnsi="Calibri" w:cs="Calibri"/>
@@ -1177,31 +1093,8 @@
                 <w:szCs w:val="22"/>
                 <w:u w:color="000000"/>
               </w:rPr>
-              <w:t>Transazioni</w:t>
+              <w:t>Transazioni per blocco</w:t>
             </w:r>
-            <w:proofErr w:type="spellEnd"/>
-            <w:r>
-              <w:rPr>
-                <w:rFonts w:ascii="Calibri" w:hAnsi="Calibri" w:cs="Calibri"/>
-                <w:color w:val="000000"/>
-                <w:sz w:val="22"/>
-                <w:szCs w:val="22"/>
-                <w:u w:color="000000"/>
-              </w:rPr>
-              <w:t xml:space="preserve"> per </w:t>
-            </w:r>
-            <w:proofErr w:type="spellStart"/>
-            <w:r>
-              <w:rPr>
-                <w:rFonts w:ascii="Calibri" w:hAnsi="Calibri" w:cs="Calibri"/>
-                <w:color w:val="000000"/>
-                <w:sz w:val="22"/>
-                <w:szCs w:val="22"/>
-                <w:u w:color="000000"/>
-              </w:rPr>
-              <w:t>blocco</w:t>
-            </w:r>
-            <w:proofErr w:type="spellEnd"/>
           </w:p>
         </w:tc>
         <w:tc>
@@ -1224,7 +1117,6 @@
               </w:rPr>
               <w:t xml:space="preserve">50 </w:t>
             </w:r>
-            <w:proofErr w:type="spellStart"/>
             <w:r>
               <w:rPr>
                 <w:rFonts w:ascii="Calibri" w:hAnsi="Calibri" w:cs="Calibri"/>
@@ -1233,7 +1125,6 @@
               </w:rPr>
               <w:t>transazione</w:t>
             </w:r>
-            <w:proofErr w:type="spellEnd"/>
             <w:r>
               <w:rPr>
                 <w:rFonts w:ascii="Calibri" w:hAnsi="Calibri" w:cs="Calibri"/>
@@ -1279,23 +1170,13 @@
                 <w:szCs w:val="22"/>
               </w:rPr>
             </w:pPr>
-            <w:proofErr w:type="spellStart"/>
             <w:r>
               <w:rPr>
                 <w:rFonts w:ascii="Calibri" w:hAnsi="Calibri" w:cs="Calibri"/>
                 <w:sz w:val="22"/>
                 <w:szCs w:val="22"/>
               </w:rPr>
-              <w:t>SmartBridge</w:t>
-            </w:r>
-            <w:proofErr w:type="spellEnd"/>
-            <w:r>
-              <w:rPr>
-                <w:rFonts w:ascii="Calibri" w:hAnsi="Calibri" w:cs="Calibri"/>
-                <w:sz w:val="22"/>
-                <w:szCs w:val="22"/>
-              </w:rPr>
-              <w:t xml:space="preserve"> data field on transactions (64 characters)</w:t>
+              <w:t>SmartBridge data field on transactions (64 characters)</w:t>
             </w:r>
           </w:p>
         </w:tc>
@@ -1311,7 +1192,6 @@
                 <w:rFonts w:ascii="Calibri" w:hAnsi="Calibri" w:cs="Calibri"/>
               </w:rPr>
             </w:pPr>
-            <w:proofErr w:type="spellStart"/>
             <w:r>
               <w:rPr>
                 <w:rFonts w:ascii="Calibri" w:hAnsi="Calibri" w:cs="Calibri"/>
@@ -1320,31 +1200,8 @@
                 <w:szCs w:val="22"/>
                 <w:u w:color="000000"/>
               </w:rPr>
-              <w:t>Ricompensa</w:t>
+              <w:t>Ricompensa per blocco</w:t>
             </w:r>
-            <w:proofErr w:type="spellEnd"/>
-            <w:r>
-              <w:rPr>
-                <w:rFonts w:ascii="Calibri" w:hAnsi="Calibri" w:cs="Calibri"/>
-                <w:color w:val="000000"/>
-                <w:sz w:val="22"/>
-                <w:szCs w:val="22"/>
-                <w:u w:color="000000"/>
-              </w:rPr>
-              <w:t xml:space="preserve"> per </w:t>
-            </w:r>
-            <w:proofErr w:type="spellStart"/>
-            <w:r>
-              <w:rPr>
-                <w:rFonts w:ascii="Calibri" w:hAnsi="Calibri" w:cs="Calibri"/>
-                <w:color w:val="000000"/>
-                <w:sz w:val="22"/>
-                <w:szCs w:val="22"/>
-                <w:u w:color="000000"/>
-              </w:rPr>
-              <w:t>blocco</w:t>
-            </w:r>
-            <w:proofErr w:type="spellEnd"/>
           </w:p>
         </w:tc>
         <w:tc>
@@ -1381,7 +1238,6 @@
                 <w:rFonts w:ascii="Calibri" w:hAnsi="Calibri" w:cs="Calibri"/>
               </w:rPr>
             </w:pPr>
-            <w:proofErr w:type="spellStart"/>
             <w:r>
               <w:rPr>
                 <w:rFonts w:ascii="Calibri" w:hAnsi="Calibri" w:cs="Calibri"/>
@@ -1390,97 +1246,8 @@
                 <w:szCs w:val="22"/>
                 <w:u w:color="000000"/>
               </w:rPr>
-              <w:t>Numero</w:t>
+              <w:t>Numero massimo di delegati forgianti</w:t>
             </w:r>
-            <w:proofErr w:type="spellEnd"/>
-            <w:r>
-              <w:rPr>
-                <w:rFonts w:ascii="Calibri" w:hAnsi="Calibri" w:cs="Calibri"/>
-                <w:color w:val="000000"/>
-                <w:sz w:val="22"/>
-                <w:szCs w:val="22"/>
-                <w:u w:color="000000"/>
-              </w:rPr>
-              <w:t xml:space="preserve"> </w:t>
-            </w:r>
-            <w:proofErr w:type="spellStart"/>
-            <w:r>
-              <w:rPr>
-                <w:rFonts w:ascii="Calibri" w:hAnsi="Calibri" w:cs="Calibri"/>
-                <w:color w:val="000000"/>
-                <w:sz w:val="22"/>
-                <w:szCs w:val="22"/>
-                <w:u w:color="000000"/>
-              </w:rPr>
-              <w:t>massimo</w:t>
-            </w:r>
-            <w:proofErr w:type="spellEnd"/>
-            <w:r>
-              <w:rPr>
-                <w:rFonts w:ascii="Calibri" w:hAnsi="Calibri" w:cs="Calibri"/>
-                <w:color w:val="000000"/>
-                <w:sz w:val="22"/>
-                <w:szCs w:val="22"/>
-                <w:u w:color="000000"/>
-              </w:rPr>
-              <w:t xml:space="preserve"> </w:t>
-            </w:r>
-            <w:proofErr w:type="spellStart"/>
-            <w:r>
-              <w:rPr>
-                <w:rFonts w:ascii="Calibri" w:hAnsi="Calibri" w:cs="Calibri"/>
-                <w:color w:val="000000"/>
-                <w:sz w:val="22"/>
-                <w:szCs w:val="22"/>
-                <w:u w:color="000000"/>
-              </w:rPr>
-              <w:t>di</w:t>
-            </w:r>
-            <w:proofErr w:type="spellEnd"/>
-            <w:r>
-              <w:rPr>
-                <w:rFonts w:ascii="Calibri" w:hAnsi="Calibri" w:cs="Calibri"/>
-                <w:color w:val="000000"/>
-                <w:sz w:val="22"/>
-                <w:szCs w:val="22"/>
-                <w:u w:color="000000"/>
-              </w:rPr>
-              <w:t xml:space="preserve"> </w:t>
-            </w:r>
-            <w:proofErr w:type="spellStart"/>
-            <w:r>
-              <w:rPr>
-                <w:rFonts w:ascii="Calibri" w:hAnsi="Calibri" w:cs="Calibri"/>
-                <w:color w:val="000000"/>
-                <w:sz w:val="22"/>
-                <w:szCs w:val="22"/>
-                <w:u w:color="000000"/>
-              </w:rPr>
-              <w:t>delegati</w:t>
-            </w:r>
-            <w:proofErr w:type="spellEnd"/>
-            <w:r>
-              <w:rPr>
-                <w:rFonts w:ascii="Calibri" w:hAnsi="Calibri" w:cs="Calibri"/>
-                <w:color w:val="000000"/>
-                <w:sz w:val="22"/>
-                <w:szCs w:val="22"/>
-                <w:u w:color="000000"/>
-              </w:rPr>
-              <w:t xml:space="preserve"> </w:t>
-            </w:r>
-            <w:proofErr w:type="spellStart"/>
-            <w:r>
-              <w:rPr>
-                <w:rFonts w:ascii="Calibri" w:hAnsi="Calibri" w:cs="Calibri"/>
-                <w:color w:val="000000"/>
-                <w:sz w:val="22"/>
-                <w:szCs w:val="22"/>
-                <w:u w:color="000000"/>
-              </w:rPr>
-              <w:t>forgianti</w:t>
-            </w:r>
-            <w:proofErr w:type="spellEnd"/>
           </w:p>
         </w:tc>
         <w:tc>
@@ -1503,7 +1270,6 @@
               </w:rPr>
               <w:t xml:space="preserve">51 </w:t>
             </w:r>
-            <w:proofErr w:type="spellStart"/>
             <w:r>
               <w:rPr>
                 <w:rFonts w:ascii="Calibri" w:hAnsi="Calibri" w:cs="Calibri"/>
@@ -1512,7 +1278,6 @@
               </w:rPr>
               <w:t>Delegati</w:t>
             </w:r>
-            <w:proofErr w:type="spellEnd"/>
           </w:p>
         </w:tc>
       </w:tr>
@@ -1527,7 +1292,6 @@
                 <w:rFonts w:ascii="Calibri" w:hAnsi="Calibri" w:cs="Calibri"/>
               </w:rPr>
             </w:pPr>
-            <w:proofErr w:type="spellStart"/>
             <w:r>
               <w:rPr>
                 <w:rFonts w:ascii="Calibri" w:hAnsi="Calibri" w:cs="Calibri"/>
@@ -1536,31 +1300,8 @@
                 <w:szCs w:val="22"/>
                 <w:u w:color="000000"/>
               </w:rPr>
-              <w:t>Implementazione</w:t>
+              <w:t>Implementazione del nodo</w:t>
             </w:r>
-            <w:proofErr w:type="spellEnd"/>
-            <w:r>
-              <w:rPr>
-                <w:rFonts w:ascii="Calibri" w:hAnsi="Calibri" w:cs="Calibri"/>
-                <w:color w:val="000000"/>
-                <w:sz w:val="22"/>
-                <w:szCs w:val="22"/>
-                <w:u w:color="000000"/>
-              </w:rPr>
-              <w:t xml:space="preserve"> del </w:t>
-            </w:r>
-            <w:proofErr w:type="spellStart"/>
-            <w:r>
-              <w:rPr>
-                <w:rFonts w:ascii="Calibri" w:hAnsi="Calibri" w:cs="Calibri"/>
-                <w:color w:val="000000"/>
-                <w:sz w:val="22"/>
-                <w:szCs w:val="22"/>
-                <w:u w:color="000000"/>
-              </w:rPr>
-              <w:t>nodo</w:t>
-            </w:r>
-            <w:proofErr w:type="spellEnd"/>
           </w:p>
         </w:tc>
         <w:tc>
@@ -1575,34 +1316,14 @@
                 <w:szCs w:val="22"/>
               </w:rPr>
             </w:pPr>
-            <w:proofErr w:type="spellStart"/>
             <w:r>
               <w:rPr>
                 <w:rFonts w:ascii="Calibri" w:hAnsi="Calibri" w:cs="Calibri"/>
                 <w:sz w:val="22"/>
                 <w:szCs w:val="22"/>
               </w:rPr>
-              <w:t>nodejs</w:t>
+              <w:t>nodejs, postgres</w:t>
             </w:r>
-            <w:proofErr w:type="spellEnd"/>
-            <w:r>
-              <w:rPr>
-                <w:rFonts w:ascii="Calibri" w:hAnsi="Calibri" w:cs="Calibri"/>
-                <w:sz w:val="22"/>
-                <w:szCs w:val="22"/>
-              </w:rPr>
-              <w:t xml:space="preserve">, </w:t>
-            </w:r>
-            <w:proofErr w:type="spellStart"/>
-            <w:r>
-              <w:rPr>
-                <w:rFonts w:ascii="Calibri" w:hAnsi="Calibri" w:cs="Calibri"/>
-                <w:sz w:val="22"/>
-                <w:szCs w:val="22"/>
-              </w:rPr>
-              <w:t>postgres</w:t>
-            </w:r>
-            <w:proofErr w:type="spellEnd"/>
           </w:p>
         </w:tc>
       </w:tr>
@@ -1627,21 +1348,12 @@
           <w:lang w:val="en-US"/>
         </w:rPr>
       </w:pPr>
-      <w:proofErr w:type="spellStart"/>
       <w:r>
         <w:rPr>
           <w:rFonts w:cs="Calibri"/>
           <w:lang w:val="en-US"/>
         </w:rPr>
-        <w:t>Sito</w:t>
-      </w:r>
-      <w:proofErr w:type="spellEnd"/>
-      <w:r>
-        <w:rPr>
-          <w:rFonts w:cs="Calibri"/>
-          <w:lang w:val="en-US"/>
-        </w:rPr>
-        <w:t xml:space="preserve"> Web: </w:t>
+        <w:t xml:space="preserve">Sito Web: </w:t>
       </w:r>
       <w:hyperlink r:id="rId8" w:history="1">
         <w:r>
@@ -1711,7 +1423,6 @@
         </w:rPr>
         <w:t>V</w:t>
       </w:r>
-      <w:proofErr w:type="spellStart"/>
       <w:r>
         <w:rPr>
           <w:rStyle w:val="None"/>
@@ -1721,19 +1432,15 @@
           <w:color w:val="222222"/>
           <w:lang w:val="fr-CH"/>
         </w:rPr>
-        <w:t>eloce</w:t>
-      </w:r>
-      <w:proofErr w:type="spellEnd"/>
-      <w:r>
-        <w:rPr>
-          <w:rStyle w:val="None"/>
-          <w:rFonts w:cs="Calibri"/>
-          <w:b/>
-          <w:bCs/>
+        <w:t>eloce:</w:t>
+      </w:r>
+      <w:r>
+        <w:rPr>
+          <w:rFonts w:cs="Calibri"/>
           <w:color w:val="222222"/>
           <w:lang w:val="fr-CH"/>
         </w:rPr>
-        <w:t>:</w:t>
+        <w:t xml:space="preserve"> il tempo per blocco di 8 secondi fa della rete di Ark una delle più veloci del settore. Il meccanismo di </w:t>
       </w:r>
       <w:r>
         <w:rPr>
@@ -1741,494 +1448,24 @@
           <w:color w:val="222222"/>
           <w:lang w:val="fr-CH"/>
         </w:rPr>
-        <w:t xml:space="preserve"> il tempo per </w:t>
-      </w:r>
-      <w:proofErr w:type="spellStart"/>
+        <w:t xml:space="preserve">Delegated Proof of Stake </w:t>
+      </w:r>
       <w:r>
         <w:rPr>
           <w:rFonts w:cs="Calibri"/>
           <w:color w:val="222222"/>
           <w:lang w:val="fr-CH"/>
         </w:rPr>
-        <w:t>blocco</w:t>
-      </w:r>
-      <w:proofErr w:type="spellEnd"/>
+        <w:t xml:space="preserve">permette di adattare la dimensione del blocco e gli altri parametri al fine di mantenere i requisiti di velocità anche in condizioni di </w:t>
+      </w:r>
       <w:r>
         <w:rPr>
           <w:rFonts w:cs="Calibri"/>
           <w:color w:val="222222"/>
           <w:lang w:val="fr-CH"/>
         </w:rPr>
-        <w:t xml:space="preserve"> di 8 </w:t>
-      </w:r>
-      <w:proofErr w:type="spellStart"/>
-      <w:r>
-        <w:rPr>
-          <w:rFonts w:cs="Calibri"/>
-          <w:color w:val="222222"/>
-          <w:lang w:val="fr-CH"/>
-        </w:rPr>
-        <w:t>secondi</w:t>
-      </w:r>
-      <w:proofErr w:type="spellEnd"/>
-      <w:r>
-        <w:rPr>
-          <w:rFonts w:cs="Calibri"/>
-          <w:color w:val="222222"/>
-          <w:lang w:val="fr-CH"/>
-        </w:rPr>
-        <w:t xml:space="preserve"> fa </w:t>
-      </w:r>
-      <w:proofErr w:type="spellStart"/>
-      <w:r>
-        <w:rPr>
-          <w:rFonts w:cs="Calibri"/>
-          <w:color w:val="222222"/>
-          <w:lang w:val="fr-CH"/>
-        </w:rPr>
-        <w:t>della</w:t>
-      </w:r>
-      <w:proofErr w:type="spellEnd"/>
-      <w:r>
-        <w:rPr>
-          <w:rFonts w:cs="Calibri"/>
-          <w:color w:val="222222"/>
-          <w:lang w:val="fr-CH"/>
-        </w:rPr>
-        <w:t xml:space="preserve"> </w:t>
-      </w:r>
-      <w:proofErr w:type="spellStart"/>
-      <w:r>
-        <w:rPr>
-          <w:rFonts w:cs="Calibri"/>
-          <w:color w:val="222222"/>
-          <w:lang w:val="fr-CH"/>
-        </w:rPr>
-        <w:t>rete</w:t>
-      </w:r>
-      <w:proofErr w:type="spellEnd"/>
-      <w:r>
-        <w:rPr>
-          <w:rFonts w:cs="Calibri"/>
-          <w:color w:val="222222"/>
-          <w:lang w:val="fr-CH"/>
-        </w:rPr>
-        <w:t xml:space="preserve"> di </w:t>
-      </w:r>
-      <w:proofErr w:type="spellStart"/>
-      <w:r>
-        <w:rPr>
-          <w:rFonts w:cs="Calibri"/>
-          <w:color w:val="222222"/>
-          <w:lang w:val="fr-CH"/>
-        </w:rPr>
-        <w:t>Ark</w:t>
-      </w:r>
-      <w:proofErr w:type="spellEnd"/>
-      <w:r>
-        <w:rPr>
-          <w:rFonts w:cs="Calibri"/>
-          <w:color w:val="222222"/>
-          <w:lang w:val="fr-CH"/>
-        </w:rPr>
-        <w:t xml:space="preserve"> </w:t>
-      </w:r>
-      <w:proofErr w:type="spellStart"/>
-      <w:r>
-        <w:rPr>
-          <w:rFonts w:cs="Calibri"/>
-          <w:color w:val="222222"/>
-          <w:lang w:val="fr-CH"/>
-        </w:rPr>
-        <w:t>una</w:t>
-      </w:r>
-      <w:proofErr w:type="spellEnd"/>
-      <w:r>
-        <w:rPr>
-          <w:rFonts w:cs="Calibri"/>
-          <w:color w:val="222222"/>
-          <w:lang w:val="fr-CH"/>
-        </w:rPr>
-        <w:t xml:space="preserve"> delle più </w:t>
-      </w:r>
-      <w:proofErr w:type="spellStart"/>
-      <w:r>
-        <w:rPr>
-          <w:rFonts w:cs="Calibri"/>
-          <w:color w:val="222222"/>
-          <w:lang w:val="fr-CH"/>
-        </w:rPr>
-        <w:t>veloci</w:t>
-      </w:r>
-      <w:proofErr w:type="spellEnd"/>
-      <w:r>
-        <w:rPr>
-          <w:rFonts w:cs="Calibri"/>
-          <w:color w:val="222222"/>
-          <w:lang w:val="fr-CH"/>
-        </w:rPr>
-        <w:t xml:space="preserve"> </w:t>
-      </w:r>
-      <w:proofErr w:type="spellStart"/>
-      <w:r>
-        <w:rPr>
-          <w:rFonts w:cs="Calibri"/>
-          <w:color w:val="222222"/>
-          <w:lang w:val="fr-CH"/>
-        </w:rPr>
-        <w:t>del</w:t>
-      </w:r>
-      <w:proofErr w:type="spellEnd"/>
-      <w:r>
-        <w:rPr>
-          <w:rFonts w:cs="Calibri"/>
-          <w:color w:val="222222"/>
-          <w:lang w:val="fr-CH"/>
-        </w:rPr>
-        <w:t xml:space="preserve"> </w:t>
-      </w:r>
-      <w:proofErr w:type="spellStart"/>
-      <w:r>
-        <w:rPr>
-          <w:rFonts w:cs="Calibri"/>
-          <w:color w:val="222222"/>
-          <w:lang w:val="fr-CH"/>
-        </w:rPr>
-        <w:t>settore</w:t>
-      </w:r>
-      <w:proofErr w:type="spellEnd"/>
-      <w:r>
-        <w:rPr>
-          <w:rFonts w:cs="Calibri"/>
-          <w:color w:val="222222"/>
-          <w:lang w:val="fr-CH"/>
-        </w:rPr>
-        <w:t xml:space="preserve">. Il </w:t>
-      </w:r>
-      <w:proofErr w:type="spellStart"/>
-      <w:r>
-        <w:rPr>
-          <w:rFonts w:cs="Calibri"/>
-          <w:color w:val="222222"/>
-          <w:lang w:val="fr-CH"/>
-        </w:rPr>
-        <w:t>meccanismo</w:t>
-      </w:r>
-      <w:proofErr w:type="spellEnd"/>
-      <w:r>
-        <w:rPr>
-          <w:rFonts w:cs="Calibri"/>
-          <w:color w:val="222222"/>
-          <w:lang w:val="fr-CH"/>
-        </w:rPr>
-        <w:t xml:space="preserve"> di </w:t>
-      </w:r>
-      <w:proofErr w:type="spellStart"/>
-      <w:r>
-        <w:rPr>
-          <w:rFonts w:cs="Calibri"/>
-          <w:color w:val="222222"/>
-          <w:lang w:val="fr-CH"/>
-        </w:rPr>
-        <w:t>Delegated</w:t>
-      </w:r>
-      <w:proofErr w:type="spellEnd"/>
-      <w:r>
-        <w:rPr>
-          <w:rFonts w:cs="Calibri"/>
-          <w:color w:val="222222"/>
-          <w:lang w:val="fr-CH"/>
-        </w:rPr>
-        <w:t xml:space="preserve"> Proof of </w:t>
-      </w:r>
-      <w:proofErr w:type="spellStart"/>
-      <w:r>
-        <w:rPr>
-          <w:rFonts w:cs="Calibri"/>
-          <w:color w:val="222222"/>
-          <w:lang w:val="fr-CH"/>
-        </w:rPr>
-        <w:t>Stake</w:t>
-      </w:r>
-      <w:proofErr w:type="spellEnd"/>
-      <w:r>
-        <w:rPr>
-          <w:rFonts w:cs="Calibri"/>
-          <w:color w:val="222222"/>
-          <w:lang w:val="fr-CH"/>
-        </w:rPr>
-        <w:t xml:space="preserve"> </w:t>
-      </w:r>
-      <w:r>
-        <w:rPr>
-          <w:rFonts w:cs="Calibri"/>
-          <w:color w:val="222222"/>
-          <w:lang w:val="fr-CH"/>
-        </w:rPr>
-        <w:t xml:space="preserve">permette di </w:t>
-      </w:r>
-      <w:proofErr w:type="spellStart"/>
-      <w:r>
-        <w:rPr>
-          <w:rFonts w:cs="Calibri"/>
-          <w:color w:val="222222"/>
-          <w:lang w:val="fr-CH"/>
-        </w:rPr>
-        <w:t>adattare</w:t>
-      </w:r>
-      <w:proofErr w:type="spellEnd"/>
-      <w:r>
-        <w:rPr>
-          <w:rFonts w:cs="Calibri"/>
-          <w:color w:val="222222"/>
-          <w:lang w:val="fr-CH"/>
-        </w:rPr>
-        <w:t xml:space="preserve"> la </w:t>
-      </w:r>
-      <w:proofErr w:type="spellStart"/>
-      <w:r>
-        <w:rPr>
-          <w:rFonts w:cs="Calibri"/>
-          <w:color w:val="222222"/>
-          <w:lang w:val="fr-CH"/>
-        </w:rPr>
-        <w:t>dimensione</w:t>
-      </w:r>
-      <w:proofErr w:type="spellEnd"/>
-      <w:r>
-        <w:rPr>
-          <w:rFonts w:cs="Calibri"/>
-          <w:color w:val="222222"/>
-          <w:lang w:val="fr-CH"/>
-        </w:rPr>
-        <w:t xml:space="preserve"> </w:t>
-      </w:r>
-      <w:proofErr w:type="spellStart"/>
-      <w:r>
-        <w:rPr>
-          <w:rFonts w:cs="Calibri"/>
-          <w:color w:val="222222"/>
-          <w:lang w:val="fr-CH"/>
-        </w:rPr>
-        <w:t>del</w:t>
-      </w:r>
-      <w:proofErr w:type="spellEnd"/>
-      <w:r>
-        <w:rPr>
-          <w:rFonts w:cs="Calibri"/>
-          <w:color w:val="222222"/>
-          <w:lang w:val="fr-CH"/>
-        </w:rPr>
-        <w:t xml:space="preserve"> </w:t>
-      </w:r>
-      <w:proofErr w:type="spellStart"/>
-      <w:r>
-        <w:rPr>
-          <w:rFonts w:cs="Calibri"/>
-          <w:color w:val="222222"/>
-          <w:lang w:val="fr-CH"/>
-        </w:rPr>
-        <w:t>blocco</w:t>
-      </w:r>
-      <w:proofErr w:type="spellEnd"/>
-      <w:r>
-        <w:rPr>
-          <w:rFonts w:cs="Calibri"/>
-          <w:color w:val="222222"/>
-          <w:lang w:val="fr-CH"/>
-        </w:rPr>
-        <w:t xml:space="preserve"> e </w:t>
-      </w:r>
-      <w:proofErr w:type="spellStart"/>
-      <w:r>
-        <w:rPr>
-          <w:rFonts w:cs="Calibri"/>
-          <w:color w:val="222222"/>
-          <w:lang w:val="fr-CH"/>
-        </w:rPr>
-        <w:t>gli</w:t>
-      </w:r>
-      <w:proofErr w:type="spellEnd"/>
-      <w:r>
-        <w:rPr>
-          <w:rFonts w:cs="Calibri"/>
-          <w:color w:val="222222"/>
-          <w:lang w:val="fr-CH"/>
-        </w:rPr>
-        <w:t xml:space="preserve"> </w:t>
-      </w:r>
-      <w:proofErr w:type="spellStart"/>
-      <w:r>
-        <w:rPr>
-          <w:rFonts w:cs="Calibri"/>
-          <w:color w:val="222222"/>
-          <w:lang w:val="fr-CH"/>
-        </w:rPr>
-        <w:t>altri</w:t>
-      </w:r>
-      <w:proofErr w:type="spellEnd"/>
-      <w:r>
-        <w:rPr>
-          <w:rFonts w:cs="Calibri"/>
-          <w:color w:val="222222"/>
-          <w:lang w:val="fr-CH"/>
-        </w:rPr>
-        <w:t xml:space="preserve"> </w:t>
-      </w:r>
-      <w:proofErr w:type="spellStart"/>
-      <w:r>
-        <w:rPr>
-          <w:rFonts w:cs="Calibri"/>
-          <w:color w:val="222222"/>
-          <w:lang w:val="fr-CH"/>
-        </w:rPr>
-        <w:t>parametri</w:t>
-      </w:r>
-      <w:proofErr w:type="spellEnd"/>
-      <w:r>
-        <w:rPr>
-          <w:rFonts w:cs="Calibri"/>
-          <w:color w:val="222222"/>
-          <w:lang w:val="fr-CH"/>
-        </w:rPr>
-        <w:t xml:space="preserve"> al fine di </w:t>
-      </w:r>
-      <w:proofErr w:type="spellStart"/>
-      <w:r>
-        <w:rPr>
-          <w:rFonts w:cs="Calibri"/>
-          <w:color w:val="222222"/>
-          <w:lang w:val="fr-CH"/>
-        </w:rPr>
-        <w:t>mantenere</w:t>
-      </w:r>
-      <w:proofErr w:type="spellEnd"/>
-      <w:r>
-        <w:rPr>
-          <w:rFonts w:cs="Calibri"/>
-          <w:color w:val="222222"/>
-          <w:lang w:val="fr-CH"/>
-        </w:rPr>
-        <w:t xml:space="preserve"> i </w:t>
-      </w:r>
-      <w:proofErr w:type="spellStart"/>
-      <w:r>
-        <w:rPr>
-          <w:rFonts w:cs="Calibri"/>
-          <w:color w:val="222222"/>
-          <w:lang w:val="fr-CH"/>
-        </w:rPr>
-        <w:t>requisiti</w:t>
-      </w:r>
-      <w:proofErr w:type="spellEnd"/>
-      <w:r>
-        <w:rPr>
-          <w:rFonts w:cs="Calibri"/>
-          <w:color w:val="222222"/>
-          <w:lang w:val="fr-CH"/>
-        </w:rPr>
-        <w:t xml:space="preserve"> di </w:t>
-      </w:r>
-      <w:proofErr w:type="spellStart"/>
-      <w:r>
-        <w:rPr>
-          <w:rFonts w:cs="Calibri"/>
-          <w:color w:val="222222"/>
-          <w:lang w:val="fr-CH"/>
-        </w:rPr>
-        <w:t>velocità</w:t>
-      </w:r>
-      <w:proofErr w:type="spellEnd"/>
-      <w:r>
-        <w:rPr>
-          <w:rFonts w:cs="Calibri"/>
-          <w:color w:val="222222"/>
-          <w:lang w:val="fr-CH"/>
-        </w:rPr>
-        <w:t xml:space="preserve"> anche in </w:t>
-      </w:r>
-      <w:proofErr w:type="spellStart"/>
-      <w:r>
-        <w:rPr>
-          <w:rFonts w:cs="Calibri"/>
-          <w:color w:val="222222"/>
-          <w:lang w:val="fr-CH"/>
-        </w:rPr>
-        <w:t>condizioni</w:t>
-      </w:r>
-      <w:proofErr w:type="spellEnd"/>
-      <w:r>
-        <w:rPr>
-          <w:rFonts w:cs="Calibri"/>
-          <w:color w:val="222222"/>
-          <w:lang w:val="fr-CH"/>
-        </w:rPr>
-        <w:t xml:space="preserve"> di </w:t>
-      </w:r>
-      <w:proofErr w:type="spellStart"/>
-      <w:r>
-        <w:rPr>
-          <w:rFonts w:cs="Calibri"/>
-          <w:color w:val="222222"/>
-          <w:lang w:val="fr-CH"/>
-        </w:rPr>
-        <w:t>traffico</w:t>
-      </w:r>
-      <w:proofErr w:type="spellEnd"/>
-      <w:r>
-        <w:rPr>
-          <w:rFonts w:cs="Calibri"/>
-          <w:color w:val="222222"/>
-          <w:lang w:val="fr-CH"/>
-        </w:rPr>
-        <w:t xml:space="preserve"> </w:t>
-      </w:r>
-      <w:proofErr w:type="spellStart"/>
-      <w:r>
-        <w:rPr>
-          <w:rFonts w:cs="Calibri"/>
-          <w:color w:val="222222"/>
-          <w:lang w:val="fr-CH"/>
-        </w:rPr>
-        <w:t>elevato</w:t>
-      </w:r>
-      <w:proofErr w:type="spellEnd"/>
-      <w:r>
-        <w:rPr>
-          <w:rFonts w:cs="Calibri"/>
-          <w:color w:val="222222"/>
-          <w:lang w:val="fr-CH"/>
-        </w:rPr>
-        <w:t xml:space="preserve"> </w:t>
-      </w:r>
-      <w:proofErr w:type="spellStart"/>
-      <w:r>
-        <w:rPr>
-          <w:rFonts w:cs="Calibri"/>
-          <w:color w:val="222222"/>
-          <w:lang w:val="fr-CH"/>
-        </w:rPr>
-        <w:t>della</w:t>
-      </w:r>
-      <w:proofErr w:type="spellEnd"/>
-      <w:r>
-        <w:rPr>
-          <w:rFonts w:cs="Calibri"/>
-          <w:color w:val="222222"/>
-          <w:lang w:val="fr-CH"/>
-        </w:rPr>
-        <w:t xml:space="preserve"> </w:t>
-      </w:r>
-      <w:proofErr w:type="spellStart"/>
-      <w:r>
-        <w:rPr>
-          <w:rFonts w:cs="Calibri"/>
-          <w:color w:val="222222"/>
-          <w:lang w:val="fr-CH"/>
-        </w:rPr>
-        <w:t>rete</w:t>
-      </w:r>
-      <w:proofErr w:type="spellEnd"/>
+        <w:t>traffico elevato della rete</w:t>
+      </w:r>
       <w:r>
         <w:rPr>
           <w:rFonts w:cs="Calibri"/>
@@ -2272,229 +1509,12 @@
         </w:rPr>
         <w:t xml:space="preserve"> i delegati hanno il compito di mandare avanti la rete e sono ricompensati con la ricompensa associata ad ogni blocco, come avviene per i minatori di Bitcoin. </w:t>
       </w:r>
-      <w:proofErr w:type="spellStart"/>
       <w:r>
         <w:rPr>
           <w:rFonts w:cs="Calibri"/>
           <w:color w:val="222222"/>
         </w:rPr>
-        <w:t>Ulteriori</w:t>
-      </w:r>
-      <w:proofErr w:type="spellEnd"/>
-      <w:r>
-        <w:rPr>
-          <w:rFonts w:cs="Calibri"/>
-          <w:color w:val="222222"/>
-        </w:rPr>
-        <w:t xml:space="preserve"> </w:t>
-      </w:r>
-      <w:proofErr w:type="spellStart"/>
-      <w:r>
-        <w:rPr>
-          <w:rFonts w:cs="Calibri"/>
-          <w:color w:val="222222"/>
-        </w:rPr>
-        <w:t>nodi</w:t>
-      </w:r>
-      <w:proofErr w:type="spellEnd"/>
-      <w:r>
-        <w:rPr>
-          <w:rFonts w:cs="Calibri"/>
-          <w:color w:val="222222"/>
-        </w:rPr>
-        <w:t xml:space="preserve"> </w:t>
-      </w:r>
-      <w:proofErr w:type="spellStart"/>
-      <w:r>
-        <w:rPr>
-          <w:rFonts w:cs="Calibri"/>
-          <w:color w:val="222222"/>
-        </w:rPr>
-        <w:t>di</w:t>
-      </w:r>
-      <w:proofErr w:type="spellEnd"/>
-      <w:r>
-        <w:rPr>
-          <w:rFonts w:cs="Calibri"/>
-          <w:color w:val="222222"/>
-        </w:rPr>
-        <w:t xml:space="preserve"> </w:t>
-      </w:r>
-      <w:proofErr w:type="spellStart"/>
-      <w:r>
-        <w:rPr>
-          <w:rFonts w:cs="Calibri"/>
-          <w:color w:val="222222"/>
-        </w:rPr>
-        <w:t>collegamento</w:t>
-      </w:r>
-      <w:proofErr w:type="spellEnd"/>
-      <w:r>
-        <w:rPr>
-          <w:rFonts w:cs="Calibri"/>
-          <w:color w:val="222222"/>
-        </w:rPr>
-        <w:t xml:space="preserve"> (</w:t>
-      </w:r>
-      <w:proofErr w:type="spellStart"/>
-      <w:r>
-        <w:rPr>
-          <w:rFonts w:cs="Calibri"/>
-          <w:color w:val="222222"/>
-        </w:rPr>
-        <w:t>nodi</w:t>
-      </w:r>
-      <w:proofErr w:type="spellEnd"/>
-      <w:r>
-        <w:rPr>
-          <w:rFonts w:cs="Calibri"/>
-          <w:color w:val="222222"/>
-        </w:rPr>
-        <w:t xml:space="preserve"> relay) </w:t>
-      </w:r>
-      <w:proofErr w:type="spellStart"/>
-      <w:r>
-        <w:rPr>
-          <w:rFonts w:cs="Calibri"/>
-          <w:color w:val="222222"/>
-        </w:rPr>
-        <w:t>rafforzano</w:t>
-      </w:r>
-      <w:proofErr w:type="spellEnd"/>
-      <w:r>
-        <w:rPr>
-          <w:rFonts w:cs="Calibri"/>
-          <w:color w:val="222222"/>
-        </w:rPr>
-        <w:t xml:space="preserve"> la </w:t>
-      </w:r>
-      <w:proofErr w:type="spellStart"/>
-      <w:r>
-        <w:rPr>
-          <w:rFonts w:cs="Calibri"/>
-          <w:color w:val="222222"/>
-        </w:rPr>
-        <w:t>rete</w:t>
-      </w:r>
-      <w:proofErr w:type="spellEnd"/>
-      <w:r>
-        <w:rPr>
-          <w:rFonts w:cs="Calibri"/>
-          <w:color w:val="222222"/>
-        </w:rPr>
-        <w:t xml:space="preserve">, </w:t>
-      </w:r>
-      <w:proofErr w:type="spellStart"/>
-      <w:r>
-        <w:rPr>
-          <w:rFonts w:cs="Calibri"/>
-          <w:color w:val="222222"/>
-        </w:rPr>
-        <w:t>assicurando</w:t>
-      </w:r>
-      <w:proofErr w:type="spellEnd"/>
-      <w:r>
-        <w:rPr>
-          <w:rFonts w:cs="Calibri"/>
-          <w:color w:val="222222"/>
-        </w:rPr>
-        <w:t xml:space="preserve"> un </w:t>
-      </w:r>
-      <w:proofErr w:type="spellStart"/>
-      <w:r>
-        <w:rPr>
-          <w:rFonts w:cs="Calibri"/>
-          <w:color w:val="222222"/>
-        </w:rPr>
-        <w:t>accesso</w:t>
-      </w:r>
-      <w:proofErr w:type="spellEnd"/>
-      <w:r>
-        <w:rPr>
-          <w:rFonts w:cs="Calibri"/>
-          <w:color w:val="222222"/>
-        </w:rPr>
-        <w:t xml:space="preserve"> </w:t>
-      </w:r>
-      <w:proofErr w:type="spellStart"/>
-      <w:r>
-        <w:rPr>
-          <w:rFonts w:cs="Calibri"/>
-          <w:color w:val="222222"/>
-        </w:rPr>
-        <w:t>globale</w:t>
-      </w:r>
-      <w:proofErr w:type="spellEnd"/>
-      <w:r>
-        <w:rPr>
-          <w:rFonts w:cs="Calibri"/>
-          <w:color w:val="222222"/>
-        </w:rPr>
-        <w:t xml:space="preserve"> </w:t>
-      </w:r>
-      <w:proofErr w:type="spellStart"/>
-      <w:r>
-        <w:rPr>
-          <w:rFonts w:cs="Calibri"/>
-          <w:color w:val="222222"/>
-        </w:rPr>
-        <w:t>ed</w:t>
-      </w:r>
-      <w:proofErr w:type="spellEnd"/>
-      <w:r>
-        <w:rPr>
-          <w:rFonts w:cs="Calibri"/>
-          <w:color w:val="222222"/>
-        </w:rPr>
-        <w:t xml:space="preserve"> </w:t>
-      </w:r>
-      <w:proofErr w:type="spellStart"/>
-      <w:r>
-        <w:rPr>
-          <w:rFonts w:cs="Calibri"/>
-          <w:color w:val="222222"/>
-        </w:rPr>
-        <w:t>il</w:t>
-      </w:r>
-      <w:proofErr w:type="spellEnd"/>
-      <w:r>
-        <w:rPr>
-          <w:rFonts w:cs="Calibri"/>
-          <w:color w:val="222222"/>
-        </w:rPr>
-        <w:t xml:space="preserve"> </w:t>
-      </w:r>
-      <w:proofErr w:type="spellStart"/>
-      <w:r>
-        <w:rPr>
-          <w:rFonts w:cs="Calibri"/>
-          <w:color w:val="222222"/>
-        </w:rPr>
-        <w:t>relativo</w:t>
-      </w:r>
-      <w:proofErr w:type="spellEnd"/>
-      <w:r>
-        <w:rPr>
-          <w:rFonts w:cs="Calibri"/>
-          <w:color w:val="222222"/>
-        </w:rPr>
-        <w:t xml:space="preserve"> </w:t>
-      </w:r>
-      <w:proofErr w:type="spellStart"/>
-      <w:r>
-        <w:rPr>
-          <w:rFonts w:cs="Calibri"/>
-          <w:color w:val="222222"/>
-        </w:rPr>
-        <w:t>consenso</w:t>
-      </w:r>
-      <w:proofErr w:type="spellEnd"/>
-      <w:r>
-        <w:rPr>
-          <w:rFonts w:cs="Calibri"/>
-          <w:color w:val="222222"/>
-        </w:rPr>
-        <w:t>.</w:t>
+        <w:t>Ulteriori nodi di collegamento (nodi relay) rafforzano la rete, assicurando un accesso globale ed il relativo consenso.</w:t>
       </w:r>
     </w:p>
     <w:p>
@@ -2512,7 +1532,6 @@
           <w:color w:val="222222"/>
         </w:rPr>
       </w:pPr>
-      <w:proofErr w:type="spellStart"/>
       <w:r>
         <w:rPr>
           <w:rStyle w:val="None"/>
@@ -2521,425 +1540,14 @@
           <w:bCs/>
           <w:color w:val="222222"/>
         </w:rPr>
-        <w:t>Scalabile</w:t>
-      </w:r>
-      <w:proofErr w:type="spellEnd"/>
-      <w:r>
-        <w:rPr>
-          <w:rStyle w:val="None"/>
-          <w:rFonts w:cs="Calibri"/>
-          <w:b/>
-          <w:bCs/>
+        <w:t>Scalabile:</w:t>
+      </w:r>
+      <w:r>
+        <w:rPr>
+          <w:rFonts w:cs="Calibri"/>
           <w:color w:val="222222"/>
         </w:rPr>
-        <w:t>:</w:t>
-      </w:r>
-      <w:r>
-        <w:rPr>
-          <w:rFonts w:cs="Calibri"/>
-          <w:color w:val="222222"/>
-        </w:rPr>
-        <w:t xml:space="preserve"> </w:t>
-      </w:r>
-      <w:proofErr w:type="spellStart"/>
-      <w:r>
-        <w:rPr>
-          <w:rFonts w:cs="Calibri"/>
-          <w:color w:val="222222"/>
-        </w:rPr>
-        <w:t>l’obiettivo</w:t>
-      </w:r>
-      <w:proofErr w:type="spellEnd"/>
-      <w:r>
-        <w:rPr>
-          <w:rFonts w:cs="Calibri"/>
-          <w:color w:val="222222"/>
-        </w:rPr>
-        <w:t xml:space="preserve"> </w:t>
-      </w:r>
-      <w:proofErr w:type="spellStart"/>
-      <w:r>
-        <w:rPr>
-          <w:rFonts w:cs="Calibri"/>
-          <w:color w:val="222222"/>
-        </w:rPr>
-        <w:t>primario</w:t>
-      </w:r>
-      <w:proofErr w:type="spellEnd"/>
-      <w:r>
-        <w:rPr>
-          <w:rFonts w:cs="Calibri"/>
-          <w:color w:val="222222"/>
-        </w:rPr>
-        <w:t xml:space="preserve"> </w:t>
-      </w:r>
-      <w:proofErr w:type="spellStart"/>
-      <w:r>
-        <w:rPr>
-          <w:rFonts w:cs="Calibri"/>
-          <w:color w:val="222222"/>
-        </w:rPr>
-        <w:t>di</w:t>
-      </w:r>
-      <w:proofErr w:type="spellEnd"/>
-      <w:r>
-        <w:rPr>
-          <w:rFonts w:cs="Calibri"/>
-          <w:color w:val="222222"/>
-        </w:rPr>
-        <w:t xml:space="preserve"> Ark è </w:t>
-      </w:r>
-      <w:proofErr w:type="spellStart"/>
-      <w:r>
-        <w:rPr>
-          <w:rFonts w:cs="Calibri"/>
-          <w:color w:val="222222"/>
-        </w:rPr>
-        <w:t>mantenere</w:t>
-      </w:r>
-      <w:proofErr w:type="spellEnd"/>
-      <w:r>
-        <w:rPr>
-          <w:rFonts w:cs="Calibri"/>
-          <w:color w:val="222222"/>
-        </w:rPr>
-        <w:t xml:space="preserve"> </w:t>
-      </w:r>
-      <w:proofErr w:type="spellStart"/>
-      <w:r>
-        <w:rPr>
-          <w:rFonts w:cs="Calibri"/>
-          <w:color w:val="222222"/>
-        </w:rPr>
-        <w:t>il</w:t>
-      </w:r>
-      <w:proofErr w:type="spellEnd"/>
-      <w:r>
-        <w:rPr>
-          <w:rFonts w:cs="Calibri"/>
-          <w:color w:val="222222"/>
-        </w:rPr>
-        <w:t xml:space="preserve"> </w:t>
-      </w:r>
-      <w:proofErr w:type="spellStart"/>
-      <w:r>
-        <w:rPr>
-          <w:rFonts w:cs="Calibri"/>
-          <w:color w:val="222222"/>
-        </w:rPr>
-        <w:t>nucleo</w:t>
-      </w:r>
-      <w:proofErr w:type="spellEnd"/>
-      <w:r>
-        <w:rPr>
-          <w:rFonts w:cs="Calibri"/>
-          <w:color w:val="222222"/>
-        </w:rPr>
-        <w:t xml:space="preserve"> </w:t>
-      </w:r>
-      <w:proofErr w:type="spellStart"/>
-      <w:r>
-        <w:rPr>
-          <w:rFonts w:cs="Calibri"/>
-          <w:color w:val="222222"/>
-        </w:rPr>
-        <w:t>della</w:t>
-      </w:r>
-      <w:proofErr w:type="spellEnd"/>
-      <w:r>
-        <w:rPr>
-          <w:rFonts w:cs="Calibri"/>
-          <w:color w:val="222222"/>
-        </w:rPr>
-        <w:t xml:space="preserve"> </w:t>
-      </w:r>
-      <w:proofErr w:type="spellStart"/>
-      <w:r>
-        <w:rPr>
-          <w:rFonts w:cs="Calibri"/>
-          <w:color w:val="222222"/>
-        </w:rPr>
-        <w:t>blockchain</w:t>
-      </w:r>
-      <w:proofErr w:type="spellEnd"/>
-      <w:r>
-        <w:rPr>
-          <w:rFonts w:cs="Calibri"/>
-          <w:color w:val="222222"/>
-        </w:rPr>
-        <w:t xml:space="preserve"> </w:t>
-      </w:r>
-      <w:proofErr w:type="spellStart"/>
-      <w:r>
-        <w:rPr>
-          <w:rFonts w:cs="Calibri"/>
-          <w:color w:val="222222"/>
-        </w:rPr>
-        <w:t>leggero</w:t>
-      </w:r>
-      <w:proofErr w:type="spellEnd"/>
-      <w:r>
-        <w:rPr>
-          <w:rFonts w:cs="Calibri"/>
-          <w:color w:val="222222"/>
-        </w:rPr>
-        <w:t xml:space="preserve"> </w:t>
-      </w:r>
-      <w:proofErr w:type="spellStart"/>
-      <w:r>
-        <w:rPr>
-          <w:rFonts w:cs="Calibri"/>
-          <w:color w:val="222222"/>
-        </w:rPr>
-        <w:t>ed</w:t>
-      </w:r>
-      <w:proofErr w:type="spellEnd"/>
-      <w:r>
-        <w:rPr>
-          <w:rFonts w:cs="Calibri"/>
-          <w:color w:val="222222"/>
-        </w:rPr>
-        <w:t xml:space="preserve"> </w:t>
-      </w:r>
-      <w:proofErr w:type="spellStart"/>
-      <w:r>
-        <w:rPr>
-          <w:rFonts w:cs="Calibri"/>
-          <w:color w:val="222222"/>
-        </w:rPr>
-        <w:t>estremamente</w:t>
-      </w:r>
-      <w:proofErr w:type="spellEnd"/>
-      <w:r>
-        <w:rPr>
-          <w:rFonts w:cs="Calibri"/>
-          <w:color w:val="222222"/>
-        </w:rPr>
-        <w:t xml:space="preserve"> </w:t>
-      </w:r>
-      <w:proofErr w:type="spellStart"/>
-      <w:r>
-        <w:rPr>
-          <w:rFonts w:cs="Calibri"/>
-          <w:color w:val="222222"/>
-        </w:rPr>
-        <w:t>veloce</w:t>
-      </w:r>
-      <w:proofErr w:type="spellEnd"/>
-      <w:r>
-        <w:rPr>
-          <w:rFonts w:cs="Calibri"/>
-          <w:color w:val="222222"/>
-        </w:rPr>
-        <w:t xml:space="preserve">. La </w:t>
-      </w:r>
-      <w:proofErr w:type="spellStart"/>
-      <w:r>
-        <w:rPr>
-          <w:rFonts w:cs="Calibri"/>
-          <w:color w:val="222222"/>
-        </w:rPr>
-        <w:t>funzionalità</w:t>
-      </w:r>
-      <w:proofErr w:type="spellEnd"/>
-      <w:r>
-        <w:rPr>
-          <w:rFonts w:cs="Calibri"/>
-          <w:color w:val="222222"/>
-        </w:rPr>
-        <w:t xml:space="preserve"> </w:t>
-      </w:r>
-      <w:proofErr w:type="spellStart"/>
-      <w:r>
-        <w:rPr>
-          <w:rFonts w:cs="Calibri"/>
-          <w:color w:val="222222"/>
-        </w:rPr>
-        <w:t>SmartBridge</w:t>
-      </w:r>
-      <w:proofErr w:type="spellEnd"/>
-      <w:r>
-        <w:rPr>
-          <w:rFonts w:cs="Calibri"/>
-          <w:color w:val="222222"/>
-        </w:rPr>
-        <w:t xml:space="preserve"> </w:t>
-      </w:r>
-      <w:proofErr w:type="spellStart"/>
-      <w:r>
-        <w:rPr>
-          <w:rFonts w:cs="Calibri"/>
-          <w:color w:val="222222"/>
-        </w:rPr>
-        <w:t>rende</w:t>
-      </w:r>
-      <w:proofErr w:type="spellEnd"/>
-      <w:r>
-        <w:rPr>
-          <w:rFonts w:cs="Calibri"/>
-          <w:color w:val="222222"/>
-        </w:rPr>
-        <w:t xml:space="preserve"> </w:t>
-      </w:r>
-      <w:proofErr w:type="spellStart"/>
-      <w:r>
-        <w:rPr>
-          <w:rFonts w:cs="Calibri"/>
-          <w:color w:val="222222"/>
-        </w:rPr>
-        <w:t>possibile</w:t>
-      </w:r>
-      <w:proofErr w:type="spellEnd"/>
-      <w:r>
-        <w:rPr>
-          <w:rFonts w:cs="Calibri"/>
-          <w:color w:val="222222"/>
-        </w:rPr>
-        <w:t xml:space="preserve"> </w:t>
-      </w:r>
-      <w:proofErr w:type="spellStart"/>
-      <w:r>
-        <w:rPr>
-          <w:rFonts w:cs="Calibri"/>
-          <w:color w:val="222222"/>
-        </w:rPr>
-        <w:t>il</w:t>
-      </w:r>
-      <w:proofErr w:type="spellEnd"/>
-      <w:r>
-        <w:rPr>
-          <w:rFonts w:cs="Calibri"/>
-          <w:color w:val="222222"/>
-        </w:rPr>
-        <w:t xml:space="preserve"> </w:t>
-      </w:r>
-      <w:proofErr w:type="spellStart"/>
-      <w:r>
-        <w:rPr>
-          <w:rFonts w:cs="Calibri"/>
-          <w:color w:val="222222"/>
-        </w:rPr>
-        <w:t>decentramento</w:t>
-      </w:r>
-      <w:proofErr w:type="spellEnd"/>
-      <w:r>
-        <w:rPr>
-          <w:rFonts w:cs="Calibri"/>
-          <w:color w:val="222222"/>
-        </w:rPr>
-        <w:t xml:space="preserve"> </w:t>
-      </w:r>
-      <w:proofErr w:type="spellStart"/>
-      <w:r>
-        <w:rPr>
-          <w:rFonts w:cs="Calibri"/>
-          <w:color w:val="222222"/>
-        </w:rPr>
-        <w:t>delle</w:t>
-      </w:r>
-      <w:proofErr w:type="spellEnd"/>
-      <w:r>
-        <w:rPr>
-          <w:rFonts w:cs="Calibri"/>
-          <w:color w:val="222222"/>
-        </w:rPr>
-        <w:t xml:space="preserve"> </w:t>
-      </w:r>
-      <w:proofErr w:type="spellStart"/>
-      <w:r>
-        <w:rPr>
-          <w:rFonts w:cs="Calibri"/>
-          <w:color w:val="222222"/>
-        </w:rPr>
-        <w:t>funzionalità</w:t>
-      </w:r>
-      <w:proofErr w:type="spellEnd"/>
-      <w:r>
-        <w:rPr>
-          <w:rFonts w:cs="Calibri"/>
-          <w:color w:val="222222"/>
-        </w:rPr>
-        <w:t xml:space="preserve"> non </w:t>
-      </w:r>
-      <w:proofErr w:type="spellStart"/>
-      <w:r>
-        <w:rPr>
-          <w:rFonts w:cs="Calibri"/>
-          <w:color w:val="222222"/>
-        </w:rPr>
-        <w:t>essenziali</w:t>
-      </w:r>
-      <w:proofErr w:type="spellEnd"/>
-      <w:r>
-        <w:rPr>
-          <w:rFonts w:cs="Calibri"/>
-          <w:color w:val="222222"/>
-        </w:rPr>
-        <w:t xml:space="preserve"> verso </w:t>
-      </w:r>
-      <w:proofErr w:type="spellStart"/>
-      <w:r>
-        <w:rPr>
-          <w:rFonts w:cs="Calibri"/>
-          <w:color w:val="222222"/>
-        </w:rPr>
-        <w:t>centinaia</w:t>
-      </w:r>
-      <w:proofErr w:type="spellEnd"/>
-      <w:r>
-        <w:rPr>
-          <w:rFonts w:cs="Calibri"/>
-          <w:color w:val="222222"/>
-        </w:rPr>
-        <w:t xml:space="preserve"> </w:t>
-      </w:r>
-      <w:proofErr w:type="spellStart"/>
-      <w:r>
-        <w:rPr>
-          <w:rFonts w:cs="Calibri"/>
-          <w:color w:val="222222"/>
-        </w:rPr>
-        <w:t>di</w:t>
-      </w:r>
-      <w:proofErr w:type="spellEnd"/>
-      <w:r>
-        <w:rPr>
-          <w:rFonts w:cs="Calibri"/>
-          <w:color w:val="222222"/>
-        </w:rPr>
-        <w:t xml:space="preserve"> </w:t>
-      </w:r>
-      <w:proofErr w:type="spellStart"/>
-      <w:r>
-        <w:rPr>
-          <w:rFonts w:cs="Calibri"/>
-          <w:color w:val="222222"/>
-        </w:rPr>
-        <w:t>blockchain</w:t>
-      </w:r>
-      <w:proofErr w:type="spellEnd"/>
-      <w:r>
-        <w:rPr>
-          <w:rFonts w:cs="Calibri"/>
-          <w:color w:val="222222"/>
-        </w:rPr>
-        <w:t xml:space="preserve"> </w:t>
-      </w:r>
-      <w:proofErr w:type="spellStart"/>
-      <w:r>
-        <w:rPr>
-          <w:rFonts w:cs="Calibri"/>
-          <w:color w:val="222222"/>
-        </w:rPr>
-        <w:t>parallele</w:t>
-      </w:r>
-      <w:proofErr w:type="spellEnd"/>
-      <w:r>
-        <w:rPr>
-          <w:rFonts w:cs="Calibri"/>
-          <w:color w:val="222222"/>
-        </w:rPr>
-        <w:t xml:space="preserve"> (side-chain).</w:t>
+        <w:t xml:space="preserve"> l’obiettivo primario di Ark è mantenere il nucleo della blockchain leggero ed estremamente veloce. La funzionalità SmartBridge rende possibile il decentramento delle funzionalità non essenziali verso centinaia di blockchain parallele (side-chain).</w:t>
       </w:r>
     </w:p>
     <w:p>
@@ -2957,7 +1565,6 @@
           <w:color w:val="222222"/>
         </w:rPr>
       </w:pPr>
-      <w:proofErr w:type="spellStart"/>
       <w:r>
         <w:rPr>
           <w:rStyle w:val="None"/>
@@ -2966,467 +1573,36 @@
           <w:bCs/>
           <w:color w:val="222222"/>
         </w:rPr>
-        <w:t>Collaborativo</w:t>
-      </w:r>
-      <w:proofErr w:type="spellEnd"/>
-      <w:r>
-        <w:rPr>
-          <w:rStyle w:val="None"/>
-          <w:rFonts w:cs="Calibri"/>
-          <w:b/>
-          <w:bCs/>
+        <w:t>Collaborativo:</w:t>
+      </w:r>
+      <w:r>
+        <w:rPr>
+          <w:rFonts w:cs="Calibri"/>
           <w:color w:val="222222"/>
         </w:rPr>
-        <w:t>:</w:t>
+        <w:t xml:space="preserve"> Ark è il risultato di un impegno globale, con molti membri del team </w:t>
       </w:r>
       <w:r>
         <w:rPr>
           <w:rFonts w:cs="Calibri"/>
           <w:color w:val="222222"/>
         </w:rPr>
-        <w:t xml:space="preserve"> Ark è </w:t>
-      </w:r>
-      <w:proofErr w:type="spellStart"/>
+        <w:t>principale</w:t>
+      </w:r>
       <w:r>
         <w:rPr>
           <w:rFonts w:cs="Calibri"/>
           <w:color w:val="222222"/>
         </w:rPr>
-        <w:t>il</w:t>
-      </w:r>
-      <w:proofErr w:type="spellEnd"/>
+        <w:t xml:space="preserve"> provenienti da tutto il mondo ed una comunità sempre crescente di volenterosi sviluppatori, Ark è letteralmente il prodotto di uno sforzo </w:t>
+      </w:r>
       <w:r>
         <w:rPr>
           <w:rFonts w:cs="Calibri"/>
           <w:color w:val="222222"/>
         </w:rPr>
-        <w:t xml:space="preserve"> </w:t>
-      </w:r>
-      <w:proofErr w:type="spellStart"/>
-      <w:r>
-        <w:rPr>
-          <w:rFonts w:cs="Calibri"/>
-          <w:color w:val="222222"/>
-        </w:rPr>
-        <w:t>risultato</w:t>
-      </w:r>
-      <w:proofErr w:type="spellEnd"/>
-      <w:r>
-        <w:rPr>
-          <w:rFonts w:cs="Calibri"/>
-          <w:color w:val="222222"/>
-        </w:rPr>
-        <w:t xml:space="preserve"> </w:t>
-      </w:r>
-      <w:proofErr w:type="spellStart"/>
-      <w:r>
-        <w:rPr>
-          <w:rFonts w:cs="Calibri"/>
-          <w:color w:val="222222"/>
-        </w:rPr>
-        <w:t>di</w:t>
-      </w:r>
-      <w:proofErr w:type="spellEnd"/>
-      <w:r>
-        <w:rPr>
-          <w:rFonts w:cs="Calibri"/>
-          <w:color w:val="222222"/>
-        </w:rPr>
-        <w:t xml:space="preserve"> un </w:t>
-      </w:r>
-      <w:proofErr w:type="spellStart"/>
-      <w:r>
-        <w:rPr>
-          <w:rFonts w:cs="Calibri"/>
-          <w:color w:val="222222"/>
-        </w:rPr>
-        <w:t>impegno</w:t>
-      </w:r>
-      <w:proofErr w:type="spellEnd"/>
-      <w:r>
-        <w:rPr>
-          <w:rFonts w:cs="Calibri"/>
-          <w:color w:val="222222"/>
-        </w:rPr>
-        <w:t xml:space="preserve"> </w:t>
-      </w:r>
-      <w:proofErr w:type="spellStart"/>
-      <w:r>
-        <w:rPr>
-          <w:rFonts w:cs="Calibri"/>
-          <w:color w:val="222222"/>
-        </w:rPr>
-        <w:t>globale</w:t>
-      </w:r>
-      <w:proofErr w:type="spellEnd"/>
-      <w:r>
-        <w:rPr>
-          <w:rFonts w:cs="Calibri"/>
-          <w:color w:val="222222"/>
-        </w:rPr>
-        <w:t xml:space="preserve">, con </w:t>
-      </w:r>
-      <w:proofErr w:type="spellStart"/>
-      <w:r>
-        <w:rPr>
-          <w:rFonts w:cs="Calibri"/>
-          <w:color w:val="222222"/>
-        </w:rPr>
-        <w:t>molti</w:t>
-      </w:r>
-      <w:proofErr w:type="spellEnd"/>
-      <w:r>
-        <w:rPr>
-          <w:rFonts w:cs="Calibri"/>
-          <w:color w:val="222222"/>
-        </w:rPr>
-        <w:t xml:space="preserve"> </w:t>
-      </w:r>
-      <w:proofErr w:type="spellStart"/>
-      <w:r>
-        <w:rPr>
-          <w:rFonts w:cs="Calibri"/>
-          <w:color w:val="222222"/>
-        </w:rPr>
-        <w:t>membri</w:t>
-      </w:r>
-      <w:proofErr w:type="spellEnd"/>
-      <w:r>
-        <w:rPr>
-          <w:rFonts w:cs="Calibri"/>
-          <w:color w:val="222222"/>
-        </w:rPr>
-        <w:t xml:space="preserve"> del team </w:t>
-      </w:r>
-      <w:proofErr w:type="spellStart"/>
-      <w:r>
-        <w:rPr>
-          <w:rFonts w:cs="Calibri"/>
-          <w:color w:val="222222"/>
-        </w:rPr>
-        <w:t>principale</w:t>
-      </w:r>
-      <w:proofErr w:type="spellEnd"/>
-      <w:r>
-        <w:rPr>
-          <w:rFonts w:cs="Calibri"/>
-          <w:color w:val="222222"/>
-        </w:rPr>
-        <w:t xml:space="preserve"> </w:t>
-      </w:r>
-      <w:proofErr w:type="spellStart"/>
-      <w:r>
-        <w:rPr>
-          <w:rFonts w:cs="Calibri"/>
-          <w:color w:val="222222"/>
-        </w:rPr>
-        <w:t>provenienti</w:t>
-      </w:r>
-      <w:proofErr w:type="spellEnd"/>
-      <w:r>
-        <w:rPr>
-          <w:rFonts w:cs="Calibri"/>
-          <w:color w:val="222222"/>
-        </w:rPr>
-        <w:t xml:space="preserve"> </w:t>
-      </w:r>
-      <w:proofErr w:type="spellStart"/>
-      <w:r>
-        <w:rPr>
-          <w:rFonts w:cs="Calibri"/>
-          <w:color w:val="222222"/>
-        </w:rPr>
-        <w:t>da</w:t>
-      </w:r>
-      <w:proofErr w:type="spellEnd"/>
-      <w:r>
-        <w:rPr>
-          <w:rFonts w:cs="Calibri"/>
-          <w:color w:val="222222"/>
-        </w:rPr>
-        <w:t xml:space="preserve"> </w:t>
-      </w:r>
-      <w:proofErr w:type="spellStart"/>
-      <w:r>
-        <w:rPr>
-          <w:rFonts w:cs="Calibri"/>
-          <w:color w:val="222222"/>
-        </w:rPr>
-        <w:t>tutto</w:t>
-      </w:r>
-      <w:proofErr w:type="spellEnd"/>
-      <w:r>
-        <w:rPr>
-          <w:rFonts w:cs="Calibri"/>
-          <w:color w:val="222222"/>
-        </w:rPr>
-        <w:t xml:space="preserve"> </w:t>
-      </w:r>
-      <w:proofErr w:type="spellStart"/>
-      <w:r>
-        <w:rPr>
-          <w:rFonts w:cs="Calibri"/>
-          <w:color w:val="222222"/>
-        </w:rPr>
-        <w:t>il</w:t>
-      </w:r>
-      <w:proofErr w:type="spellEnd"/>
-      <w:r>
-        <w:rPr>
-          <w:rFonts w:cs="Calibri"/>
-          <w:color w:val="222222"/>
-        </w:rPr>
-        <w:t xml:space="preserve"> </w:t>
-      </w:r>
-      <w:proofErr w:type="spellStart"/>
-      <w:r>
-        <w:rPr>
-          <w:rFonts w:cs="Calibri"/>
-          <w:color w:val="222222"/>
-        </w:rPr>
-        <w:t>mondo</w:t>
-      </w:r>
-      <w:proofErr w:type="spellEnd"/>
-      <w:r>
-        <w:rPr>
-          <w:rFonts w:cs="Calibri"/>
-          <w:color w:val="222222"/>
-        </w:rPr>
-        <w:t xml:space="preserve"> </w:t>
-      </w:r>
-      <w:proofErr w:type="spellStart"/>
-      <w:r>
-        <w:rPr>
-          <w:rFonts w:cs="Calibri"/>
-          <w:color w:val="222222"/>
-        </w:rPr>
-        <w:t>ed</w:t>
-      </w:r>
-      <w:proofErr w:type="spellEnd"/>
-      <w:r>
-        <w:rPr>
-          <w:rFonts w:cs="Calibri"/>
-          <w:color w:val="222222"/>
-        </w:rPr>
-        <w:t xml:space="preserve"> </w:t>
-      </w:r>
-      <w:proofErr w:type="spellStart"/>
-      <w:r>
-        <w:rPr>
-          <w:rFonts w:cs="Calibri"/>
-          <w:color w:val="222222"/>
-        </w:rPr>
-        <w:t>una</w:t>
-      </w:r>
-      <w:proofErr w:type="spellEnd"/>
-      <w:r>
-        <w:rPr>
-          <w:rFonts w:cs="Calibri"/>
-          <w:color w:val="222222"/>
-        </w:rPr>
-        <w:t xml:space="preserve"> </w:t>
-      </w:r>
-      <w:proofErr w:type="spellStart"/>
-      <w:r>
-        <w:rPr>
-          <w:rFonts w:cs="Calibri"/>
-          <w:color w:val="222222"/>
-        </w:rPr>
-        <w:t>comunità</w:t>
-      </w:r>
-      <w:proofErr w:type="spellEnd"/>
-      <w:r>
-        <w:rPr>
-          <w:rFonts w:cs="Calibri"/>
-          <w:color w:val="222222"/>
-        </w:rPr>
-        <w:t xml:space="preserve"> </w:t>
-      </w:r>
-      <w:proofErr w:type="spellStart"/>
-      <w:r>
-        <w:rPr>
-          <w:rFonts w:cs="Calibri"/>
-          <w:color w:val="222222"/>
-        </w:rPr>
-        <w:t>sempre</w:t>
-      </w:r>
-      <w:proofErr w:type="spellEnd"/>
-      <w:r>
-        <w:rPr>
-          <w:rFonts w:cs="Calibri"/>
-          <w:color w:val="222222"/>
-        </w:rPr>
-        <w:t xml:space="preserve"> </w:t>
-      </w:r>
-      <w:proofErr w:type="spellStart"/>
-      <w:r>
-        <w:rPr>
-          <w:rFonts w:cs="Calibri"/>
-          <w:color w:val="222222"/>
-        </w:rPr>
-        <w:t>crescente</w:t>
-      </w:r>
-      <w:proofErr w:type="spellEnd"/>
-      <w:r>
-        <w:rPr>
-          <w:rFonts w:cs="Calibri"/>
-          <w:color w:val="222222"/>
-        </w:rPr>
-        <w:t xml:space="preserve"> </w:t>
-      </w:r>
-      <w:proofErr w:type="spellStart"/>
-      <w:r>
-        <w:rPr>
-          <w:rFonts w:cs="Calibri"/>
-          <w:color w:val="222222"/>
-        </w:rPr>
-        <w:t>di</w:t>
-      </w:r>
-      <w:proofErr w:type="spellEnd"/>
-      <w:r>
-        <w:rPr>
-          <w:rFonts w:cs="Calibri"/>
-          <w:color w:val="222222"/>
-        </w:rPr>
-        <w:t xml:space="preserve"> </w:t>
-      </w:r>
-      <w:proofErr w:type="spellStart"/>
-      <w:r>
-        <w:rPr>
-          <w:rFonts w:cs="Calibri"/>
-          <w:color w:val="222222"/>
-        </w:rPr>
-        <w:t>volenterosi</w:t>
-      </w:r>
-      <w:proofErr w:type="spellEnd"/>
-      <w:r>
-        <w:rPr>
-          <w:rFonts w:cs="Calibri"/>
-          <w:color w:val="222222"/>
-        </w:rPr>
-        <w:t xml:space="preserve"> </w:t>
-      </w:r>
-      <w:proofErr w:type="spellStart"/>
-      <w:r>
-        <w:rPr>
-          <w:rFonts w:cs="Calibri"/>
-          <w:color w:val="222222"/>
-        </w:rPr>
-        <w:t>sviluppatori</w:t>
-      </w:r>
-      <w:proofErr w:type="spellEnd"/>
-      <w:r>
-        <w:rPr>
-          <w:rFonts w:cs="Calibri"/>
-          <w:color w:val="222222"/>
-        </w:rPr>
-        <w:t xml:space="preserve">, Ark è </w:t>
-      </w:r>
-      <w:proofErr w:type="spellStart"/>
-      <w:r>
-        <w:rPr>
-          <w:rFonts w:cs="Calibri"/>
-          <w:color w:val="222222"/>
-        </w:rPr>
-        <w:t>letteralmente</w:t>
-      </w:r>
-      <w:proofErr w:type="spellEnd"/>
-      <w:r>
-        <w:rPr>
-          <w:rFonts w:cs="Calibri"/>
-          <w:color w:val="222222"/>
-        </w:rPr>
-        <w:t xml:space="preserve"> </w:t>
-      </w:r>
-      <w:proofErr w:type="spellStart"/>
-      <w:r>
-        <w:rPr>
-          <w:rFonts w:cs="Calibri"/>
-          <w:color w:val="222222"/>
-        </w:rPr>
-        <w:t>il</w:t>
-      </w:r>
-      <w:proofErr w:type="spellEnd"/>
-      <w:r>
-        <w:rPr>
-          <w:rFonts w:cs="Calibri"/>
-          <w:color w:val="222222"/>
-        </w:rPr>
-        <w:t xml:space="preserve"> </w:t>
-      </w:r>
-      <w:proofErr w:type="spellStart"/>
-      <w:r>
-        <w:rPr>
-          <w:rFonts w:cs="Calibri"/>
-          <w:color w:val="222222"/>
-        </w:rPr>
-        <w:t>prodotto</w:t>
-      </w:r>
-      <w:proofErr w:type="spellEnd"/>
-      <w:r>
-        <w:rPr>
-          <w:rFonts w:cs="Calibri"/>
-          <w:color w:val="222222"/>
-        </w:rPr>
-        <w:t xml:space="preserve"> </w:t>
-      </w:r>
-      <w:proofErr w:type="spellStart"/>
-      <w:r>
-        <w:rPr>
-          <w:rFonts w:cs="Calibri"/>
-          <w:color w:val="222222"/>
-        </w:rPr>
-        <w:t>di</w:t>
-      </w:r>
-      <w:proofErr w:type="spellEnd"/>
-      <w:r>
-        <w:rPr>
-          <w:rFonts w:cs="Calibri"/>
-          <w:color w:val="222222"/>
-        </w:rPr>
-        <w:t xml:space="preserve"> </w:t>
-      </w:r>
-      <w:proofErr w:type="spellStart"/>
-      <w:r>
-        <w:rPr>
-          <w:rFonts w:cs="Calibri"/>
-          <w:color w:val="222222"/>
-        </w:rPr>
-        <w:t>uno</w:t>
-      </w:r>
-      <w:proofErr w:type="spellEnd"/>
-      <w:r>
-        <w:rPr>
-          <w:rFonts w:cs="Calibri"/>
-          <w:color w:val="222222"/>
-        </w:rPr>
-        <w:t xml:space="preserve"> </w:t>
-      </w:r>
-      <w:proofErr w:type="spellStart"/>
-      <w:r>
-        <w:rPr>
-          <w:rFonts w:cs="Calibri"/>
-          <w:color w:val="222222"/>
-        </w:rPr>
-        <w:t>sforzo</w:t>
-      </w:r>
-      <w:proofErr w:type="spellEnd"/>
-      <w:r>
-        <w:rPr>
-          <w:rFonts w:cs="Calibri"/>
-          <w:color w:val="222222"/>
-        </w:rPr>
-        <w:t xml:space="preserve"> </w:t>
-      </w:r>
-      <w:proofErr w:type="spellStart"/>
-      <w:r>
-        <w:rPr>
-          <w:rFonts w:cs="Calibri"/>
-          <w:color w:val="222222"/>
-        </w:rPr>
         <w:t>collettivo</w:t>
       </w:r>
-      <w:proofErr w:type="spellEnd"/>
       <w:r>
         <w:rPr>
           <w:rFonts w:cs="Calibri"/>
@@ -3465,279 +1641,7 @@
           <w:rFonts w:cs="Calibri"/>
           <w:color w:val="222222"/>
         </w:rPr>
-        <w:t xml:space="preserve"> Ark </w:t>
-      </w:r>
-      <w:proofErr w:type="spellStart"/>
-      <w:r>
-        <w:rPr>
-          <w:rFonts w:cs="Calibri"/>
-          <w:color w:val="222222"/>
-        </w:rPr>
-        <w:t>connette</w:t>
-      </w:r>
-      <w:proofErr w:type="spellEnd"/>
-      <w:r>
-        <w:rPr>
-          <w:rFonts w:cs="Calibri"/>
-          <w:color w:val="222222"/>
-        </w:rPr>
-        <w:t xml:space="preserve"> le </w:t>
-      </w:r>
-      <w:proofErr w:type="spellStart"/>
-      <w:r>
-        <w:rPr>
-          <w:rFonts w:cs="Calibri"/>
-          <w:color w:val="222222"/>
-        </w:rPr>
-        <w:t>più</w:t>
-      </w:r>
-      <w:proofErr w:type="spellEnd"/>
-      <w:r>
-        <w:rPr>
-          <w:rFonts w:cs="Calibri"/>
-          <w:color w:val="222222"/>
-        </w:rPr>
-        <w:t xml:space="preserve"> note </w:t>
-      </w:r>
-      <w:proofErr w:type="spellStart"/>
-      <w:r>
-        <w:rPr>
-          <w:rFonts w:cs="Calibri"/>
-          <w:color w:val="222222"/>
-        </w:rPr>
-        <w:t>blockchain</w:t>
-      </w:r>
-      <w:proofErr w:type="spellEnd"/>
-      <w:r>
-        <w:rPr>
-          <w:rFonts w:cs="Calibri"/>
-          <w:color w:val="222222"/>
-        </w:rPr>
-        <w:t xml:space="preserve"> </w:t>
-      </w:r>
-      <w:proofErr w:type="spellStart"/>
-      <w:r>
-        <w:rPr>
-          <w:rFonts w:cs="Calibri"/>
-          <w:color w:val="222222"/>
-        </w:rPr>
-        <w:t>già</w:t>
-      </w:r>
-      <w:proofErr w:type="spellEnd"/>
-      <w:r>
-        <w:rPr>
-          <w:rFonts w:cs="Calibri"/>
-          <w:color w:val="222222"/>
-        </w:rPr>
-        <w:t xml:space="preserve"> </w:t>
-      </w:r>
-      <w:proofErr w:type="spellStart"/>
-      <w:r>
-        <w:rPr>
-          <w:rFonts w:cs="Calibri"/>
-          <w:color w:val="222222"/>
-        </w:rPr>
-        <w:t>esistenti</w:t>
-      </w:r>
-      <w:proofErr w:type="spellEnd"/>
-      <w:r>
-        <w:rPr>
-          <w:rFonts w:cs="Calibri"/>
-          <w:color w:val="222222"/>
-        </w:rPr>
-        <w:t xml:space="preserve"> </w:t>
-      </w:r>
-      <w:proofErr w:type="spellStart"/>
-      <w:r>
-        <w:rPr>
-          <w:rFonts w:cs="Calibri"/>
-          <w:color w:val="222222"/>
-        </w:rPr>
-        <w:t>attraverso</w:t>
-      </w:r>
-      <w:proofErr w:type="spellEnd"/>
-      <w:r>
-        <w:rPr>
-          <w:rFonts w:cs="Calibri"/>
-          <w:color w:val="222222"/>
-        </w:rPr>
-        <w:t xml:space="preserve"> </w:t>
-      </w:r>
-      <w:proofErr w:type="spellStart"/>
-      <w:r>
-        <w:rPr>
-          <w:rFonts w:cs="Calibri"/>
-          <w:color w:val="222222"/>
-        </w:rPr>
-        <w:t>l’uso</w:t>
-      </w:r>
-      <w:proofErr w:type="spellEnd"/>
-      <w:r>
-        <w:rPr>
-          <w:rFonts w:cs="Calibri"/>
-          <w:color w:val="222222"/>
-        </w:rPr>
-        <w:t xml:space="preserve"> </w:t>
-      </w:r>
-      <w:proofErr w:type="spellStart"/>
-      <w:r>
-        <w:rPr>
-          <w:rFonts w:cs="Calibri"/>
-          <w:color w:val="222222"/>
-        </w:rPr>
-        <w:t>della</w:t>
-      </w:r>
-      <w:proofErr w:type="spellEnd"/>
-      <w:r>
-        <w:rPr>
-          <w:rFonts w:cs="Calibri"/>
-          <w:color w:val="222222"/>
-        </w:rPr>
-        <w:t xml:space="preserve"> </w:t>
-      </w:r>
-      <w:proofErr w:type="spellStart"/>
-      <w:r>
-        <w:rPr>
-          <w:rFonts w:cs="Calibri"/>
-          <w:color w:val="222222"/>
-        </w:rPr>
-        <w:t>tecnologia</w:t>
-      </w:r>
-      <w:proofErr w:type="spellEnd"/>
-      <w:r>
-        <w:rPr>
-          <w:rFonts w:cs="Calibri"/>
-          <w:color w:val="222222"/>
-        </w:rPr>
-        <w:t xml:space="preserve"> </w:t>
-      </w:r>
-      <w:proofErr w:type="spellStart"/>
-      <w:r>
-        <w:rPr>
-          <w:rFonts w:cs="Calibri"/>
-          <w:color w:val="222222"/>
-        </w:rPr>
-        <w:t>proprietaria</w:t>
-      </w:r>
-      <w:proofErr w:type="spellEnd"/>
-      <w:r>
-        <w:rPr>
-          <w:rFonts w:cs="Calibri"/>
-          <w:color w:val="222222"/>
-        </w:rPr>
-        <w:t xml:space="preserve"> </w:t>
-      </w:r>
-      <w:proofErr w:type="spellStart"/>
-      <w:r>
-        <w:rPr>
-          <w:rFonts w:cs="Calibri"/>
-          <w:color w:val="222222"/>
-        </w:rPr>
-        <w:t>SmartBridge</w:t>
-      </w:r>
-      <w:proofErr w:type="spellEnd"/>
-      <w:r>
-        <w:rPr>
-          <w:rFonts w:cs="Calibri"/>
-          <w:color w:val="222222"/>
-        </w:rPr>
-        <w:t xml:space="preserve">, </w:t>
-      </w:r>
-      <w:proofErr w:type="spellStart"/>
-      <w:r>
-        <w:rPr>
-          <w:rFonts w:cs="Calibri"/>
-          <w:color w:val="222222"/>
-        </w:rPr>
-        <w:t>rendendo</w:t>
-      </w:r>
-      <w:proofErr w:type="spellEnd"/>
-      <w:r>
-        <w:rPr>
-          <w:rFonts w:cs="Calibri"/>
-          <w:color w:val="222222"/>
-        </w:rPr>
-        <w:t xml:space="preserve"> </w:t>
-      </w:r>
-      <w:proofErr w:type="spellStart"/>
-      <w:r>
-        <w:rPr>
-          <w:rFonts w:cs="Calibri"/>
-          <w:color w:val="222222"/>
-        </w:rPr>
-        <w:t>possibile</w:t>
-      </w:r>
-      <w:proofErr w:type="spellEnd"/>
-      <w:r>
-        <w:rPr>
-          <w:rFonts w:cs="Calibri"/>
-          <w:color w:val="222222"/>
-        </w:rPr>
-        <w:t xml:space="preserve"> un </w:t>
-      </w:r>
-      <w:proofErr w:type="spellStart"/>
-      <w:r>
-        <w:rPr>
-          <w:rFonts w:cs="Calibri"/>
-          <w:color w:val="222222"/>
-        </w:rPr>
-        <w:t>ecosistema</w:t>
-      </w:r>
-      <w:proofErr w:type="spellEnd"/>
-      <w:r>
-        <w:rPr>
-          <w:rFonts w:cs="Calibri"/>
-          <w:color w:val="222222"/>
-        </w:rPr>
-        <w:t xml:space="preserve"> </w:t>
-      </w:r>
-      <w:proofErr w:type="spellStart"/>
-      <w:r>
-        <w:rPr>
-          <w:rFonts w:cs="Calibri"/>
-          <w:color w:val="222222"/>
-        </w:rPr>
-        <w:t>di</w:t>
-      </w:r>
-      <w:proofErr w:type="spellEnd"/>
-      <w:r>
-        <w:rPr>
-          <w:rFonts w:cs="Calibri"/>
-          <w:color w:val="222222"/>
-        </w:rPr>
-        <w:t xml:space="preserve"> </w:t>
-      </w:r>
-      <w:proofErr w:type="spellStart"/>
-      <w:r>
-        <w:rPr>
-          <w:rFonts w:cs="Calibri"/>
-          <w:color w:val="222222"/>
-        </w:rPr>
-        <w:t>blockchain</w:t>
-      </w:r>
-      <w:proofErr w:type="spellEnd"/>
-      <w:r>
-        <w:rPr>
-          <w:rFonts w:cs="Calibri"/>
-          <w:color w:val="222222"/>
-        </w:rPr>
-        <w:t xml:space="preserve"> </w:t>
-      </w:r>
-      <w:proofErr w:type="spellStart"/>
-      <w:r>
-        <w:rPr>
-          <w:rFonts w:cs="Calibri"/>
-          <w:color w:val="222222"/>
-        </w:rPr>
-        <w:t>interconnesse</w:t>
-      </w:r>
-      <w:proofErr w:type="spellEnd"/>
-      <w:r>
-        <w:rPr>
-          <w:rFonts w:cs="Calibri"/>
-          <w:color w:val="222222"/>
-        </w:rPr>
-        <w:t>.</w:t>
+        <w:t xml:space="preserve"> Ark connette le più note blockchain già esistenti attraverso l’uso della tecnologia proprietaria SmartBridge, rendendo possibile un ecosistema di blockchain interconnesse.</w:t>
       </w:r>
     </w:p>
     <w:p>
@@ -3771,295 +1675,7 @@
           <w:rFonts w:cs="Calibri"/>
           <w:color w:val="222222"/>
         </w:rPr>
-        <w:t xml:space="preserve"> </w:t>
-      </w:r>
-      <w:proofErr w:type="spellStart"/>
-      <w:r>
-        <w:rPr>
-          <w:rFonts w:cs="Calibri"/>
-          <w:color w:val="222222"/>
-        </w:rPr>
-        <w:t>l’ecosistema</w:t>
-      </w:r>
-      <w:proofErr w:type="spellEnd"/>
-      <w:r>
-        <w:rPr>
-          <w:rFonts w:cs="Calibri"/>
-          <w:color w:val="222222"/>
-        </w:rPr>
-        <w:t xml:space="preserve"> Ark </w:t>
-      </w:r>
-      <w:proofErr w:type="spellStart"/>
-      <w:r>
-        <w:rPr>
-          <w:rFonts w:cs="Calibri"/>
-          <w:color w:val="222222"/>
-        </w:rPr>
-        <w:t>ed</w:t>
-      </w:r>
-      <w:proofErr w:type="spellEnd"/>
-      <w:r>
-        <w:rPr>
-          <w:rFonts w:cs="Calibri"/>
-          <w:color w:val="222222"/>
-        </w:rPr>
-        <w:t xml:space="preserve"> </w:t>
-      </w:r>
-      <w:proofErr w:type="spellStart"/>
-      <w:r>
-        <w:rPr>
-          <w:rFonts w:cs="Calibri"/>
-          <w:color w:val="222222"/>
-        </w:rPr>
-        <w:t>i</w:t>
-      </w:r>
-      <w:proofErr w:type="spellEnd"/>
-      <w:r>
-        <w:rPr>
-          <w:rFonts w:cs="Calibri"/>
-          <w:color w:val="222222"/>
-        </w:rPr>
-        <w:t xml:space="preserve"> </w:t>
-      </w:r>
-      <w:proofErr w:type="spellStart"/>
-      <w:r>
-        <w:rPr>
-          <w:rFonts w:cs="Calibri"/>
-          <w:color w:val="222222"/>
-        </w:rPr>
-        <w:t>progetti</w:t>
-      </w:r>
-      <w:proofErr w:type="spellEnd"/>
-      <w:r>
-        <w:rPr>
-          <w:rFonts w:cs="Calibri"/>
-          <w:color w:val="222222"/>
-        </w:rPr>
-        <w:t xml:space="preserve"> </w:t>
-      </w:r>
-      <w:proofErr w:type="spellStart"/>
-      <w:r>
-        <w:rPr>
-          <w:rFonts w:cs="Calibri"/>
-          <w:color w:val="222222"/>
-        </w:rPr>
-        <w:t>correlati</w:t>
-      </w:r>
-      <w:proofErr w:type="spellEnd"/>
-      <w:r>
-        <w:rPr>
-          <w:rFonts w:cs="Calibri"/>
-          <w:color w:val="222222"/>
-        </w:rPr>
-        <w:t xml:space="preserve"> </w:t>
-      </w:r>
-      <w:proofErr w:type="spellStart"/>
-      <w:r>
-        <w:rPr>
-          <w:rFonts w:cs="Calibri"/>
-          <w:color w:val="222222"/>
-        </w:rPr>
-        <w:t>sono</w:t>
-      </w:r>
-      <w:proofErr w:type="spellEnd"/>
-      <w:r>
-        <w:rPr>
-          <w:rFonts w:cs="Calibri"/>
-          <w:color w:val="222222"/>
-        </w:rPr>
-        <w:t xml:space="preserve"> </w:t>
-      </w:r>
-      <w:proofErr w:type="spellStart"/>
-      <w:r>
-        <w:rPr>
-          <w:rFonts w:cs="Calibri"/>
-          <w:color w:val="222222"/>
-        </w:rPr>
-        <w:t>totalmente</w:t>
-      </w:r>
-      <w:proofErr w:type="spellEnd"/>
-      <w:r>
-        <w:rPr>
-          <w:rFonts w:cs="Calibri"/>
-          <w:color w:val="222222"/>
-        </w:rPr>
-        <w:t xml:space="preserve"> open-source al fine </w:t>
-      </w:r>
-      <w:proofErr w:type="spellStart"/>
-      <w:r>
-        <w:rPr>
-          <w:rFonts w:cs="Calibri"/>
-          <w:color w:val="222222"/>
-        </w:rPr>
-        <w:t>di</w:t>
-      </w:r>
-      <w:proofErr w:type="spellEnd"/>
-      <w:r>
-        <w:rPr>
-          <w:rFonts w:cs="Calibri"/>
-          <w:color w:val="222222"/>
-        </w:rPr>
-        <w:t xml:space="preserve"> </w:t>
-      </w:r>
-      <w:proofErr w:type="spellStart"/>
-      <w:r>
-        <w:rPr>
-          <w:rFonts w:cs="Calibri"/>
-          <w:color w:val="222222"/>
-        </w:rPr>
-        <w:t>facilitarne</w:t>
-      </w:r>
-      <w:proofErr w:type="spellEnd"/>
-      <w:r>
-        <w:rPr>
-          <w:rFonts w:cs="Calibri"/>
-          <w:color w:val="222222"/>
-        </w:rPr>
-        <w:t xml:space="preserve"> </w:t>
-      </w:r>
-      <w:proofErr w:type="spellStart"/>
-      <w:r>
-        <w:rPr>
-          <w:rFonts w:cs="Calibri"/>
-          <w:color w:val="222222"/>
-        </w:rPr>
-        <w:t>gli</w:t>
-      </w:r>
-      <w:proofErr w:type="spellEnd"/>
-      <w:r>
-        <w:rPr>
-          <w:rFonts w:cs="Calibri"/>
-          <w:color w:val="222222"/>
-        </w:rPr>
-        <w:t xml:space="preserve"> </w:t>
-      </w:r>
-      <w:proofErr w:type="spellStart"/>
-      <w:r>
-        <w:rPr>
-          <w:rFonts w:cs="Calibri"/>
-          <w:color w:val="222222"/>
-        </w:rPr>
-        <w:t>sviluppi</w:t>
-      </w:r>
-      <w:proofErr w:type="spellEnd"/>
-      <w:r>
-        <w:rPr>
-          <w:rFonts w:cs="Calibri"/>
-          <w:color w:val="222222"/>
-        </w:rPr>
-        <w:t xml:space="preserve"> e con </w:t>
-      </w:r>
-      <w:proofErr w:type="spellStart"/>
-      <w:r>
-        <w:rPr>
-          <w:rFonts w:cs="Calibri"/>
-          <w:color w:val="222222"/>
-        </w:rPr>
-        <w:t>l'obiettivo</w:t>
-      </w:r>
-      <w:proofErr w:type="spellEnd"/>
-      <w:r>
-        <w:rPr>
-          <w:rFonts w:cs="Calibri"/>
-          <w:color w:val="222222"/>
-        </w:rPr>
-        <w:t xml:space="preserve"> </w:t>
-      </w:r>
-      <w:proofErr w:type="spellStart"/>
-      <w:r>
-        <w:rPr>
-          <w:rFonts w:cs="Calibri"/>
-          <w:color w:val="222222"/>
-        </w:rPr>
-        <w:t>di</w:t>
-      </w:r>
-      <w:proofErr w:type="spellEnd"/>
-      <w:r>
-        <w:rPr>
-          <w:rFonts w:cs="Calibri"/>
-          <w:color w:val="222222"/>
-        </w:rPr>
-        <w:t xml:space="preserve"> </w:t>
-      </w:r>
-      <w:proofErr w:type="spellStart"/>
-      <w:r>
-        <w:rPr>
-          <w:rFonts w:cs="Calibri"/>
-          <w:color w:val="222222"/>
-        </w:rPr>
-        <w:t>creare</w:t>
-      </w:r>
-      <w:proofErr w:type="spellEnd"/>
-      <w:r>
-        <w:rPr>
-          <w:rFonts w:cs="Calibri"/>
-          <w:color w:val="222222"/>
-        </w:rPr>
-        <w:t xml:space="preserve"> </w:t>
-      </w:r>
-      <w:proofErr w:type="spellStart"/>
-      <w:r>
-        <w:rPr>
-          <w:rFonts w:cs="Calibri"/>
-          <w:color w:val="222222"/>
-        </w:rPr>
-        <w:t>una</w:t>
-      </w:r>
-      <w:proofErr w:type="spellEnd"/>
-      <w:r>
-        <w:rPr>
-          <w:rFonts w:cs="Calibri"/>
-          <w:color w:val="222222"/>
-        </w:rPr>
-        <w:t xml:space="preserve"> </w:t>
-      </w:r>
-      <w:proofErr w:type="spellStart"/>
-      <w:r>
-        <w:rPr>
-          <w:rFonts w:cs="Calibri"/>
-          <w:color w:val="222222"/>
-        </w:rPr>
-        <w:t>blockchain</w:t>
-      </w:r>
-      <w:proofErr w:type="spellEnd"/>
-      <w:r>
-        <w:rPr>
-          <w:rFonts w:cs="Calibri"/>
-          <w:color w:val="222222"/>
-        </w:rPr>
-        <w:t xml:space="preserve"> </w:t>
-      </w:r>
-      <w:proofErr w:type="spellStart"/>
-      <w:r>
-        <w:rPr>
-          <w:rFonts w:cs="Calibri"/>
-          <w:color w:val="222222"/>
-        </w:rPr>
-        <w:t>compatibile</w:t>
-      </w:r>
-      <w:proofErr w:type="spellEnd"/>
-      <w:r>
-        <w:rPr>
-          <w:rFonts w:cs="Calibri"/>
-          <w:color w:val="222222"/>
-        </w:rPr>
-        <w:t xml:space="preserve"> con </w:t>
-      </w:r>
-      <w:proofErr w:type="spellStart"/>
-      <w:r>
-        <w:rPr>
-          <w:rFonts w:cs="Calibri"/>
-          <w:color w:val="222222"/>
-        </w:rPr>
-        <w:t>SmartBridge</w:t>
-      </w:r>
-      <w:proofErr w:type="spellEnd"/>
-      <w:r>
-        <w:rPr>
-          <w:rFonts w:cs="Calibri"/>
-          <w:color w:val="222222"/>
-        </w:rPr>
-        <w:t xml:space="preserve">. </w:t>
+        <w:t xml:space="preserve"> l’ecosistema Ark ed i progetti correlati sono totalmente open-source al fine di facilitarne gli sviluppi e con l'obiettivo di creare una blockchain compatibile con SmartBridge. </w:t>
       </w:r>
       <w:r>
         <w:rPr>
@@ -4067,115 +1683,7 @@
           <w:color w:val="222222"/>
           <w:lang w:val="fr-CH"/>
         </w:rPr>
-        <w:t xml:space="preserve">Il </w:t>
-      </w:r>
-      <w:proofErr w:type="spellStart"/>
-      <w:r>
-        <w:rPr>
-          <w:rFonts w:cs="Calibri"/>
-          <w:color w:val="222222"/>
-          <w:lang w:val="fr-CH"/>
-        </w:rPr>
-        <w:t>tutto</w:t>
-      </w:r>
-      <w:proofErr w:type="spellEnd"/>
-      <w:r>
-        <w:rPr>
-          <w:rFonts w:cs="Calibri"/>
-          <w:color w:val="222222"/>
-          <w:lang w:val="fr-CH"/>
-        </w:rPr>
-        <w:t xml:space="preserve"> è </w:t>
-      </w:r>
-      <w:proofErr w:type="spellStart"/>
-      <w:r>
-        <w:rPr>
-          <w:rFonts w:cs="Calibri"/>
-          <w:color w:val="222222"/>
-          <w:lang w:val="fr-CH"/>
-        </w:rPr>
-        <w:t>reso</w:t>
-      </w:r>
-      <w:proofErr w:type="spellEnd"/>
-      <w:r>
-        <w:rPr>
-          <w:rFonts w:cs="Calibri"/>
-          <w:color w:val="222222"/>
-          <w:lang w:val="fr-CH"/>
-        </w:rPr>
-        <w:t xml:space="preserve"> </w:t>
-      </w:r>
-      <w:proofErr w:type="spellStart"/>
-      <w:r>
-        <w:rPr>
-          <w:rFonts w:cs="Calibri"/>
-          <w:color w:val="222222"/>
-          <w:lang w:val="fr-CH"/>
-        </w:rPr>
-        <w:t>disponibile</w:t>
-      </w:r>
-      <w:proofErr w:type="spellEnd"/>
-      <w:r>
-        <w:rPr>
-          <w:rFonts w:cs="Calibri"/>
-          <w:color w:val="222222"/>
-          <w:lang w:val="fr-CH"/>
-        </w:rPr>
-        <w:t xml:space="preserve"> su </w:t>
-      </w:r>
-      <w:proofErr w:type="spellStart"/>
-      <w:r>
-        <w:rPr>
-          <w:rFonts w:cs="Calibri"/>
-          <w:color w:val="222222"/>
-          <w:lang w:val="fr-CH"/>
-        </w:rPr>
-        <w:t>Github</w:t>
-      </w:r>
-      <w:proofErr w:type="spellEnd"/>
-      <w:r>
-        <w:rPr>
-          <w:rFonts w:cs="Calibri"/>
-          <w:color w:val="222222"/>
-          <w:lang w:val="fr-CH"/>
-        </w:rPr>
-        <w:t xml:space="preserve"> per </w:t>
-      </w:r>
-      <w:proofErr w:type="spellStart"/>
-      <w:r>
-        <w:rPr>
-          <w:rFonts w:cs="Calibri"/>
-          <w:color w:val="222222"/>
-          <w:lang w:val="fr-CH"/>
-        </w:rPr>
-        <w:t>semplicità</w:t>
-      </w:r>
-      <w:proofErr w:type="spellEnd"/>
-      <w:r>
-        <w:rPr>
-          <w:rFonts w:cs="Calibri"/>
-          <w:color w:val="222222"/>
-          <w:lang w:val="fr-CH"/>
-        </w:rPr>
-        <w:t xml:space="preserve"> e </w:t>
-      </w:r>
-      <w:proofErr w:type="spellStart"/>
-      <w:r>
-        <w:rPr>
-          <w:rFonts w:cs="Calibri"/>
-          <w:color w:val="222222"/>
-          <w:lang w:val="fr-CH"/>
-        </w:rPr>
-        <w:t>convenienza</w:t>
-      </w:r>
-      <w:proofErr w:type="spellEnd"/>
-      <w:r>
-        <w:rPr>
-          <w:rFonts w:cs="Calibri"/>
-          <w:color w:val="222222"/>
-          <w:lang w:val="fr-CH"/>
-        </w:rPr>
-        <w:t>.</w:t>
+        <w:t>Il tutto è reso disponibile su Github per semplicità e convenienza.</w:t>
       </w:r>
     </w:p>
     <w:p>
@@ -4194,7 +1702,6 @@
           <w:lang w:val="fr-CH"/>
         </w:rPr>
       </w:pPr>
-      <w:proofErr w:type="spellStart"/>
       <w:r>
         <w:rPr>
           <w:rStyle w:val="None"/>
@@ -4204,119 +1711,16 @@
           <w:color w:val="222222"/>
           <w:lang w:val="fr-CH"/>
         </w:rPr>
-        <w:t>Entità</w:t>
-      </w:r>
-      <w:proofErr w:type="spellEnd"/>
-      <w:r>
-        <w:rPr>
-          <w:rStyle w:val="None"/>
-          <w:rFonts w:cs="Calibri"/>
-          <w:b/>
-          <w:bCs/>
+        <w:t>Entità commerciale:</w:t>
+      </w:r>
+      <w:r>
+        <w:rPr>
+          <w:rFonts w:cs="Calibri"/>
           <w:color w:val="222222"/>
           <w:lang w:val="fr-CH"/>
         </w:rPr>
-        <w:t xml:space="preserve"> commerciale:</w:t>
-      </w:r>
-      <w:r>
-        <w:rPr>
-          <w:rFonts w:cs="Calibri"/>
-          <w:color w:val="222222"/>
-          <w:lang w:val="fr-CH"/>
-        </w:rPr>
-        <w:t xml:space="preserve"> </w:t>
-      </w:r>
-      <w:proofErr w:type="spellStart"/>
-      <w:r>
-        <w:rPr>
-          <w:rFonts w:cs="Calibri"/>
-          <w:color w:val="222222"/>
-          <w:lang w:val="fr-CH"/>
-        </w:rPr>
-        <w:t>Ark</w:t>
-      </w:r>
-      <w:proofErr w:type="spellEnd"/>
-      <w:r>
-        <w:rPr>
-          <w:rFonts w:cs="Calibri"/>
-          <w:color w:val="222222"/>
-          <w:lang w:val="fr-CH"/>
-        </w:rPr>
-        <w:t xml:space="preserve"> ha </w:t>
-      </w:r>
-      <w:proofErr w:type="spellStart"/>
-      <w:r>
-        <w:rPr>
-          <w:rFonts w:cs="Calibri"/>
-          <w:color w:val="222222"/>
-          <w:lang w:val="fr-CH"/>
-        </w:rPr>
-        <w:t>registrato</w:t>
-      </w:r>
-      <w:proofErr w:type="spellEnd"/>
-      <w:r>
-        <w:rPr>
-          <w:rFonts w:cs="Calibri"/>
-          <w:color w:val="222222"/>
-          <w:lang w:val="fr-CH"/>
-        </w:rPr>
-        <w:t xml:space="preserve"> </w:t>
-      </w:r>
-      <w:proofErr w:type="spellStart"/>
-      <w:r>
-        <w:rPr>
-          <w:rFonts w:cs="Calibri"/>
-          <w:color w:val="222222"/>
-          <w:lang w:val="fr-CH"/>
-        </w:rPr>
-        <w:t>una</w:t>
-      </w:r>
-      <w:proofErr w:type="spellEnd"/>
-      <w:r>
-        <w:rPr>
-          <w:rFonts w:cs="Calibri"/>
-          <w:color w:val="222222"/>
-          <w:lang w:val="fr-CH"/>
-        </w:rPr>
-        <w:t xml:space="preserve"> </w:t>
-      </w:r>
-      <w:proofErr w:type="spellStart"/>
-      <w:r>
-        <w:rPr>
-          <w:rFonts w:cs="Calibri"/>
-          <w:color w:val="222222"/>
-          <w:lang w:val="fr-CH"/>
-        </w:rPr>
-        <w:t>entità</w:t>
-      </w:r>
-      <w:proofErr w:type="spellEnd"/>
-      <w:r>
-        <w:rPr>
-          <w:rFonts w:cs="Calibri"/>
-          <w:color w:val="222222"/>
-          <w:lang w:val="fr-CH"/>
-        </w:rPr>
-        <w:t xml:space="preserve"> commerciale in Francia </w:t>
-      </w:r>
-      <w:proofErr w:type="spellStart"/>
-      <w:r>
-        <w:rPr>
-          <w:rFonts w:cs="Calibri"/>
-          <w:color w:val="222222"/>
-          <w:lang w:val="fr-CH"/>
-        </w:rPr>
-        <w:t>chiamata</w:t>
-      </w:r>
-      <w:proofErr w:type="spellEnd"/>
-      <w:r>
-        <w:rPr>
-          <w:rFonts w:cs="Calibri"/>
-          <w:color w:val="222222"/>
-          <w:lang w:val="fr-CH"/>
-        </w:rPr>
-        <w:t xml:space="preserve"> </w:t>
-      </w:r>
-      <w:proofErr w:type="spellStart"/>
+        <w:t xml:space="preserve"> Ark ha registrato una entità commerciale in Francia chiamata </w:t>
+      </w:r>
       <w:r>
         <w:rPr>
           <w:rStyle w:val="None"/>
@@ -4326,203 +1730,24 @@
           <w:color w:val="222222"/>
           <w:lang w:val="fr-CH"/>
         </w:rPr>
-        <w:t>Ark</w:t>
-      </w:r>
-      <w:proofErr w:type="spellEnd"/>
-      <w:r>
-        <w:rPr>
-          <w:rStyle w:val="None"/>
-          <w:rFonts w:cs="Calibri"/>
-          <w:i/>
-          <w:iCs/>
+        <w:t>Ark Ecosystem</w:t>
+      </w:r>
+      <w:r>
+        <w:rPr>
+          <w:rFonts w:cs="Calibri"/>
           <w:color w:val="222222"/>
           <w:lang w:val="fr-CH"/>
         </w:rPr>
-        <w:t xml:space="preserve"> </w:t>
-      </w:r>
-      <w:proofErr w:type="spellStart"/>
-      <w:r>
-        <w:rPr>
-          <w:rStyle w:val="None"/>
-          <w:rFonts w:cs="Calibri"/>
-          <w:i/>
-          <w:iCs/>
+        <w:t xml:space="preserve"> ed è al lavoro con il governo Francese </w:t>
+      </w:r>
+      <w:r>
+        <w:rPr>
+          <w:rFonts w:cs="Calibri"/>
           <w:color w:val="222222"/>
           <w:lang w:val="fr-CH"/>
         </w:rPr>
-        <w:t>Ecosystem</w:t>
-      </w:r>
-      <w:proofErr w:type="spellEnd"/>
-      <w:r>
-        <w:rPr>
-          <w:rFonts w:cs="Calibri"/>
-          <w:color w:val="222222"/>
-          <w:lang w:val="fr-CH"/>
-        </w:rPr>
-        <w:t xml:space="preserve"> </w:t>
-      </w:r>
-      <w:proofErr w:type="spellStart"/>
-      <w:r>
-        <w:rPr>
-          <w:rFonts w:cs="Calibri"/>
-          <w:color w:val="222222"/>
-          <w:lang w:val="fr-CH"/>
-        </w:rPr>
-        <w:t>ed</w:t>
-      </w:r>
-      <w:proofErr w:type="spellEnd"/>
-      <w:r>
-        <w:rPr>
-          <w:rFonts w:cs="Calibri"/>
-          <w:color w:val="222222"/>
-          <w:lang w:val="fr-CH"/>
-        </w:rPr>
-        <w:t xml:space="preserve"> è al </w:t>
-      </w:r>
-      <w:proofErr w:type="spellStart"/>
-      <w:r>
-        <w:rPr>
-          <w:rFonts w:cs="Calibri"/>
-          <w:color w:val="222222"/>
-          <w:lang w:val="fr-CH"/>
-        </w:rPr>
-        <w:t>lavoro</w:t>
-      </w:r>
-      <w:proofErr w:type="spellEnd"/>
-      <w:r>
-        <w:rPr>
-          <w:rFonts w:cs="Calibri"/>
-          <w:color w:val="222222"/>
-          <w:lang w:val="fr-CH"/>
-        </w:rPr>
-        <w:t xml:space="preserve"> con il </w:t>
-      </w:r>
-      <w:proofErr w:type="spellStart"/>
-      <w:r>
-        <w:rPr>
-          <w:rFonts w:cs="Calibri"/>
-          <w:color w:val="222222"/>
-          <w:lang w:val="fr-CH"/>
-        </w:rPr>
-        <w:t>governo</w:t>
-      </w:r>
-      <w:proofErr w:type="spellEnd"/>
-      <w:r>
-        <w:rPr>
-          <w:rFonts w:cs="Calibri"/>
-          <w:color w:val="222222"/>
-          <w:lang w:val="fr-CH"/>
-        </w:rPr>
-        <w:t xml:space="preserve"> </w:t>
-      </w:r>
-      <w:proofErr w:type="spellStart"/>
-      <w:r>
-        <w:rPr>
-          <w:rFonts w:cs="Calibri"/>
-          <w:color w:val="222222"/>
-          <w:lang w:val="fr-CH"/>
-        </w:rPr>
-        <w:t>Francese</w:t>
-      </w:r>
-      <w:proofErr w:type="spellEnd"/>
-      <w:r>
-        <w:rPr>
-          <w:rFonts w:cs="Calibri"/>
-          <w:color w:val="222222"/>
-          <w:lang w:val="fr-CH"/>
-        </w:rPr>
-        <w:t xml:space="preserve"> </w:t>
-      </w:r>
-      <w:r>
-        <w:rPr>
-          <w:rFonts w:cs="Calibri"/>
-          <w:color w:val="222222"/>
-          <w:lang w:val="fr-CH"/>
-        </w:rPr>
-        <w:t xml:space="preserve">per </w:t>
-      </w:r>
-      <w:proofErr w:type="spellStart"/>
-      <w:r>
-        <w:rPr>
-          <w:rFonts w:cs="Calibri"/>
-          <w:color w:val="222222"/>
-          <w:lang w:val="fr-CH"/>
-        </w:rPr>
-        <w:t>assicurarsi</w:t>
-      </w:r>
-      <w:proofErr w:type="spellEnd"/>
-      <w:r>
-        <w:rPr>
-          <w:rFonts w:cs="Calibri"/>
-          <w:color w:val="222222"/>
-          <w:lang w:val="fr-CH"/>
-        </w:rPr>
-        <w:t xml:space="preserve"> </w:t>
-      </w:r>
-      <w:proofErr w:type="spellStart"/>
-      <w:r>
-        <w:rPr>
-          <w:rFonts w:cs="Calibri"/>
-          <w:color w:val="222222"/>
-          <w:lang w:val="fr-CH"/>
-        </w:rPr>
-        <w:t>un'adeguata</w:t>
-      </w:r>
-      <w:proofErr w:type="spellEnd"/>
-      <w:r>
-        <w:rPr>
-          <w:rFonts w:cs="Calibri"/>
-          <w:color w:val="222222"/>
-          <w:lang w:val="fr-CH"/>
-        </w:rPr>
-        <w:t xml:space="preserve"> </w:t>
-      </w:r>
-      <w:proofErr w:type="spellStart"/>
-      <w:r>
-        <w:rPr>
-          <w:rFonts w:cs="Calibri"/>
-          <w:color w:val="222222"/>
-          <w:lang w:val="fr-CH"/>
-        </w:rPr>
-        <w:t>conformità</w:t>
-      </w:r>
-      <w:proofErr w:type="spellEnd"/>
-      <w:r>
-        <w:rPr>
-          <w:rFonts w:cs="Calibri"/>
-          <w:color w:val="222222"/>
-          <w:lang w:val="fr-CH"/>
-        </w:rPr>
-        <w:t xml:space="preserve"> con le </w:t>
-      </w:r>
-      <w:proofErr w:type="spellStart"/>
-      <w:r>
-        <w:rPr>
-          <w:rFonts w:cs="Calibri"/>
-          <w:color w:val="222222"/>
-          <w:lang w:val="fr-CH"/>
-        </w:rPr>
-        <w:t>leggi</w:t>
-      </w:r>
-      <w:proofErr w:type="spellEnd"/>
-      <w:r>
-        <w:rPr>
-          <w:rFonts w:cs="Calibri"/>
-          <w:color w:val="222222"/>
-          <w:lang w:val="fr-CH"/>
-        </w:rPr>
-        <w:t xml:space="preserve"> </w:t>
-      </w:r>
-      <w:proofErr w:type="spellStart"/>
-      <w:r>
-        <w:rPr>
-          <w:rFonts w:cs="Calibri"/>
-          <w:color w:val="222222"/>
-          <w:lang w:val="fr-CH"/>
-        </w:rPr>
-        <w:t>vigenti</w:t>
-      </w:r>
-      <w:proofErr w:type="spellEnd"/>
+        <w:t>per assicurarsi un'adeguata conformità con le leggi vigenti</w:t>
+      </w:r>
       <w:r>
         <w:rPr>
           <w:rFonts w:cs="Calibri"/>
@@ -4557,23 +1782,7 @@
           <w:rFonts w:ascii="Calibri" w:eastAsia="Arial Unicode MS" w:hAnsi="Calibri" w:cs="Calibri"/>
           <w:lang w:val="en-US"/>
         </w:rPr>
-        <w:t xml:space="preserve"> (</w:t>
-      </w:r>
-      <w:proofErr w:type="spellStart"/>
-      <w:r>
-        <w:rPr>
-          <w:rFonts w:ascii="Calibri" w:eastAsia="Arial Unicode MS" w:hAnsi="Calibri" w:cs="Calibri"/>
-          <w:lang w:val="en-US"/>
-        </w:rPr>
-        <w:t>DPoS</w:t>
-      </w:r>
-      <w:proofErr w:type="spellEnd"/>
-      <w:r>
-        <w:rPr>
-          <w:rFonts w:ascii="Calibri" w:eastAsia="Arial Unicode MS" w:hAnsi="Calibri" w:cs="Calibri"/>
-          <w:lang w:val="en-US"/>
-        </w:rPr>
-        <w:t>)</w:t>
+        <w:t xml:space="preserve"> (DPoS)</w:t>
       </w:r>
       <w:bookmarkEnd w:id="2"/>
     </w:p>
@@ -4703,40 +1912,16 @@
         </w:rPr>
         <w:t xml:space="preserve">con i propri elettori. È possibile verificare le statistiche attuali sui delegati e la classifica su: </w:t>
       </w:r>
-      <w:r>
-        <w:rPr>
-          <w:rStyle w:val="Hyperlink1"/>
-        </w:rPr>
-        <w:fldChar w:fldCharType="begin"/>
-      </w:r>
-      <w:r>
-        <w:rPr>
-          <w:rStyle w:val="Hyperlink1"/>
-          <w:rFonts w:cs="Calibri"/>
-          <w:lang w:val="fr-CH"/>
-        </w:rPr>
-        <w:instrText xml:space="preserve"> HYPERLINK "https://arkcoin.net/delegates"</w:instrText>
-      </w:r>
-      <w:r>
-        <w:rPr>
-          <w:rStyle w:val="Hyperlink1"/>
-        </w:rPr>
-        <w:fldChar w:fldCharType="separate"/>
-      </w:r>
-      <w:r>
-        <w:rPr>
-          <w:rStyle w:val="Hyperlink1"/>
-          <w:rFonts w:cs="Calibri"/>
-          <w:lang w:val="fr-CH"/>
-        </w:rPr>
-        <w:t>https://arkcoin.net/delegates</w:t>
-      </w:r>
-      <w:r>
-        <w:rPr>
-          <w:rFonts w:cs="Calibri"/>
-        </w:rPr>
-        <w:fldChar w:fldCharType="end"/>
-      </w:r>
+      <w:hyperlink r:id="rId9" w:history="1">
+        <w:r>
+          <w:rPr>
+            <w:rStyle w:val="Hyperlink1"/>
+            <w:rFonts w:cs="Calibri"/>
+            <w:lang w:val="fr-CH"/>
+          </w:rPr>
+          <w:t>https://arkcoin.net/delegates</w:t>
+        </w:r>
+      </w:hyperlink>
     </w:p>
     <w:p>
       <w:pPr>
@@ -4775,62 +1960,30 @@
         </w:rPr>
         <w:t xml:space="preserve">Bittrex: </w:t>
       </w:r>
-      <w:r>
-        <w:rPr>
-          <w:rStyle w:val="Hyperlink0"/>
-        </w:rPr>
-        <w:fldChar w:fldCharType="begin"/>
-      </w:r>
-      <w:r>
-        <w:rPr>
-          <w:rStyle w:val="Hyperlink0"/>
-          <w:rFonts w:cs="Calibri"/>
-        </w:rPr>
-        <w:instrText xml:space="preserve"> HYPERLINK "https://bittrex.com"</w:instrText>
-      </w:r>
-      <w:r>
-        <w:rPr>
-          <w:rStyle w:val="Hyperlink0"/>
-        </w:rPr>
-        <w:fldChar w:fldCharType="separate"/>
-      </w:r>
-      <w:r>
-        <w:rPr>
-          <w:rStyle w:val="Hyperlink0"/>
-          <w:rFonts w:cs="Calibri"/>
-          <w:lang w:val="de-DE"/>
-        </w:rPr>
-        <w:t>https://bittrex.com</w:t>
-      </w:r>
-      <w:r>
-        <w:rPr>
-          <w:rFonts w:cs="Calibri"/>
-        </w:rPr>
-        <w:fldChar w:fldCharType="end"/>
-      </w:r>
+      <w:hyperlink r:id="rId10" w:history="1">
+        <w:r>
+          <w:rPr>
+            <w:rStyle w:val="Hyperlink0"/>
+            <w:rFonts w:cs="Calibri"/>
+            <w:lang w:val="de-DE"/>
+          </w:rPr>
+          <w:t>https://bittrex.com</w:t>
+        </w:r>
+      </w:hyperlink>
       <w:r>
         <w:rPr>
           <w:rFonts w:cs="Calibri"/>
         </w:rPr>
         <w:br/>
       </w:r>
-      <w:proofErr w:type="spellStart"/>
       <w:r>
         <w:rPr>
           <w:rFonts w:cs="Calibri"/>
           <w:lang w:val="en-US"/>
         </w:rPr>
-        <w:t>Binance</w:t>
-      </w:r>
-      <w:proofErr w:type="spellEnd"/>
-      <w:r>
-        <w:rPr>
-          <w:rFonts w:cs="Calibri"/>
-          <w:lang w:val="en-US"/>
-        </w:rPr>
-        <w:t xml:space="preserve">: </w:t>
-      </w:r>
-      <w:hyperlink r:id="rId9" w:history="1">
+        <w:t xml:space="preserve">Binance: </w:t>
+      </w:r>
+      <w:hyperlink r:id="rId11" w:history="1">
         <w:r>
           <w:rPr>
             <w:rStyle w:val="Hyperlink0"/>
@@ -4853,39 +2006,16 @@
         </w:rPr>
         <w:t xml:space="preserve">More: </w:t>
       </w:r>
-      <w:r>
-        <w:rPr>
-          <w:rStyle w:val="Hyperlink1"/>
-        </w:rPr>
-        <w:fldChar w:fldCharType="begin"/>
-      </w:r>
-      <w:r>
-        <w:rPr>
-          <w:rStyle w:val="Hyperlink1"/>
-          <w:rFonts w:cs="Calibri"/>
-        </w:rPr>
-        <w:instrText xml:space="preserve"> HYPERLINK "https://coinmarketcap.com/currencies/ark/#markets"</w:instrText>
-      </w:r>
-      <w:r>
-        <w:rPr>
-          <w:rStyle w:val="Hyperlink1"/>
-        </w:rPr>
-        <w:fldChar w:fldCharType="separate"/>
-      </w:r>
-      <w:r>
-        <w:rPr>
-          <w:rStyle w:val="Hyperlink1"/>
-          <w:rFonts w:cs="Calibri"/>
-          <w:lang w:val="en-US"/>
-        </w:rPr>
-        <w:t>https://coinmarketcap.com/currencies/ark/#markets</w:t>
-      </w:r>
-      <w:r>
-        <w:rPr>
-          <w:rFonts w:cs="Calibri"/>
-        </w:rPr>
-        <w:fldChar w:fldCharType="end"/>
-      </w:r>
+      <w:hyperlink r:id="rId12" w:history="1">
+        <w:r>
+          <w:rPr>
+            <w:rStyle w:val="Hyperlink1"/>
+            <w:rFonts w:cs="Calibri"/>
+            <w:lang w:val="en-US"/>
+          </w:rPr>
+          <w:t>https://coinmarketcap.com/currencies/ark/#markets</w:t>
+        </w:r>
+      </w:hyperlink>
     </w:p>
     <w:p>
       <w:pPr>
@@ -4967,38 +2097,15 @@
         </w:rPr>
         <w:t xml:space="preserve">Desktop: </w:t>
       </w:r>
-      <w:r>
-        <w:rPr>
-          <w:rStyle w:val="Hyperlink2"/>
-        </w:rPr>
-        <w:fldChar w:fldCharType="begin"/>
-      </w:r>
-      <w:r>
-        <w:rPr>
-          <w:rStyle w:val="Hyperlink2"/>
-          <w:rFonts w:cs="Calibri"/>
-        </w:rPr>
-        <w:instrText xml:space="preserve"> HYPERLINK "https://github.com/ArkEcosystem/ark-desktop/releases"</w:instrText>
-      </w:r>
-      <w:r>
-        <w:rPr>
-          <w:rStyle w:val="Hyperlink2"/>
-        </w:rPr>
-        <w:fldChar w:fldCharType="separate"/>
-      </w:r>
-      <w:r>
-        <w:rPr>
-          <w:rStyle w:val="Hyperlink2"/>
-          <w:rFonts w:cs="Calibri"/>
-        </w:rPr>
-        <w:t>https://github.com/ArkEcosystem/ark-desktop/releases</w:t>
-      </w:r>
-      <w:r>
-        <w:rPr>
-          <w:rFonts w:cs="Calibri"/>
-        </w:rPr>
-        <w:fldChar w:fldCharType="end"/>
-      </w:r>
+      <w:hyperlink r:id="rId13" w:history="1">
+        <w:r>
+          <w:rPr>
+            <w:rStyle w:val="Hyperlink2"/>
+            <w:rFonts w:cs="Calibri"/>
+          </w:rPr>
+          <w:t>https://github.com/ArkEcosystem/ark-desktop/releases</w:t>
+        </w:r>
+      </w:hyperlink>
     </w:p>
     <w:p>
       <w:pPr>
@@ -5010,25 +2117,15 @@
           <w:lang w:val="fr-CH"/>
         </w:rPr>
       </w:pPr>
-      <w:proofErr w:type="spellStart"/>
       <w:r>
         <w:rPr>
           <w:rStyle w:val="None"/>
           <w:rFonts w:cs="Calibri"/>
           <w:lang w:val="fr-FR"/>
         </w:rPr>
-        <w:t>Android</w:t>
-      </w:r>
-      <w:proofErr w:type="spellEnd"/>
-      <w:r>
-        <w:rPr>
-          <w:rStyle w:val="None"/>
-          <w:rFonts w:cs="Calibri"/>
-          <w:lang w:val="fr-FR"/>
-        </w:rPr>
-        <w:t xml:space="preserve">: </w:t>
-      </w:r>
-      <w:hyperlink r:id="rId10" w:history="1">
+        <w:t xml:space="preserve">Android: </w:t>
+      </w:r>
+      <w:hyperlink r:id="rId14" w:history="1">
         <w:r>
           <w:rPr>
             <w:rStyle w:val="Hyperlink3"/>
@@ -5053,39 +2150,16 @@
         </w:rPr>
         <w:t xml:space="preserve">iOS: </w:t>
       </w:r>
-      <w:r>
-        <w:rPr>
-          <w:rStyle w:val="Hyperlink0"/>
-        </w:rPr>
-        <w:fldChar w:fldCharType="begin"/>
-      </w:r>
-      <w:r>
-        <w:rPr>
-          <w:rStyle w:val="Hyperlink0"/>
-          <w:rFonts w:cs="Calibri"/>
-        </w:rPr>
-        <w:instrText xml:space="preserve"> HYPERLINK "https://blog.ark.io/mobile-ark-wallet-a-wallet-for-everyone-aeb712d88e24"</w:instrText>
-      </w:r>
-      <w:r>
-        <w:rPr>
-          <w:rStyle w:val="Hyperlink0"/>
-        </w:rPr>
-        <w:fldChar w:fldCharType="separate"/>
-      </w:r>
-      <w:r>
-        <w:rPr>
-          <w:rStyle w:val="Hyperlink0"/>
-          <w:rFonts w:cs="Calibri"/>
-          <w:lang w:val="en-US"/>
-        </w:rPr>
-        <w:t>https://blog.ark.io/mobile-ark-wallet-a-wallet-for-everyone-aeb712d88e24</w:t>
-      </w:r>
-      <w:r>
-        <w:rPr>
-          <w:rFonts w:cs="Calibri"/>
-        </w:rPr>
-        <w:fldChar w:fldCharType="end"/>
-      </w:r>
+      <w:hyperlink r:id="rId15" w:history="1">
+        <w:r>
+          <w:rPr>
+            <w:rStyle w:val="Hyperlink0"/>
+            <w:rFonts w:cs="Calibri"/>
+            <w:lang w:val="en-US"/>
+          </w:rPr>
+          <w:t>https://blog.ark.io/mobile-ark-wallet-a-wallet-for-everyone-aeb712d88e24</w:t>
+        </w:r>
+      </w:hyperlink>
     </w:p>
     <w:p>
       <w:pPr>
@@ -5103,7 +2177,7 @@
         </w:rPr>
         <w:t xml:space="preserve">Explorer: </w:t>
       </w:r>
-      <w:hyperlink r:id="rId11" w:history="1">
+      <w:hyperlink r:id="rId16" w:history="1">
         <w:r>
           <w:rPr>
             <w:rStyle w:val="Hyperlink0"/>
@@ -5344,7 +2418,6 @@
         </w:rPr>
         <w:t xml:space="preserve">Aggiungere il proprio delegato selezionando </w:t>
       </w:r>
-      <w:proofErr w:type="spellStart"/>
       <w:r>
         <w:rPr>
           <w:rStyle w:val="None"/>
@@ -5355,7 +2428,6 @@
         </w:rPr>
         <w:t>jarunik</w:t>
       </w:r>
-      <w:proofErr w:type="spellEnd"/>
       <w:r>
         <w:rPr>
           <w:rFonts w:cs="Calibri"/>
@@ -5561,7 +2633,6 @@
         </w:numPr>
       </w:pPr>
       <w:bookmarkStart w:id="8" w:name="_Toc8"/>
-      <w:proofErr w:type="spellStart"/>
       <w:r>
         <w:rPr>
           <w:rFonts w:eastAsia="Arial Unicode MS"/>
@@ -5570,7 +2641,6 @@
         <w:t>SmartBridge</w:t>
       </w:r>
       <w:bookmarkEnd w:id="8"/>
-      <w:proofErr w:type="spellEnd"/>
     </w:p>
     <w:p>
       <w:pPr>
@@ -5722,21 +2792,7 @@
         <w:rPr>
           <w:lang w:val="en-US"/>
         </w:rPr>
-        <w:t>ARK Virtual Machine (</w:t>
-      </w:r>
-      <w:proofErr w:type="spellStart"/>
-      <w:r>
-        <w:rPr>
-          <w:lang w:val="en-US"/>
-        </w:rPr>
-        <w:t>ArkVM</w:t>
-      </w:r>
-      <w:proofErr w:type="spellEnd"/>
-      <w:r>
-        <w:rPr>
-          <w:lang w:val="en-US"/>
-        </w:rPr>
-        <w:t>)</w:t>
+        <w:t>ARK Virtual Machine (ArkVM)</w:t>
       </w:r>
       <w:bookmarkEnd w:id="10"/>
     </w:p>
@@ -5959,430 +3015,14 @@
           <w:rFonts w:cs="Calibri"/>
           <w:lang w:val="fr-CH"/>
         </w:rPr>
-        <w:t xml:space="preserve">Ci sono </w:t>
-      </w:r>
-      <w:proofErr w:type="spellStart"/>
-      <w:r>
-        <w:rPr>
-          <w:rFonts w:cs="Calibri"/>
-          <w:lang w:val="fr-CH"/>
-        </w:rPr>
-        <w:t>numerosi</w:t>
-      </w:r>
-      <w:proofErr w:type="spellEnd"/>
-      <w:r>
-        <w:rPr>
-          <w:rFonts w:cs="Calibri"/>
-          <w:lang w:val="fr-CH"/>
-        </w:rPr>
-        <w:t xml:space="preserve"> </w:t>
-      </w:r>
-      <w:proofErr w:type="spellStart"/>
-      <w:r>
-        <w:rPr>
-          <w:rFonts w:cs="Calibri"/>
-          <w:lang w:val="fr-CH"/>
-        </w:rPr>
-        <w:t>linguaggi</w:t>
-      </w:r>
-      <w:proofErr w:type="spellEnd"/>
-      <w:r>
-        <w:rPr>
-          <w:rFonts w:cs="Calibri"/>
-          <w:lang w:val="fr-CH"/>
-        </w:rPr>
-        <w:t xml:space="preserve"> di </w:t>
-      </w:r>
-      <w:proofErr w:type="spellStart"/>
-      <w:r>
-        <w:rPr>
-          <w:rFonts w:cs="Calibri"/>
-          <w:lang w:val="fr-CH"/>
-        </w:rPr>
-        <w:t>programmazione</w:t>
-      </w:r>
-      <w:proofErr w:type="spellEnd"/>
-      <w:r>
-        <w:rPr>
-          <w:rFonts w:cs="Calibri"/>
-          <w:lang w:val="fr-CH"/>
-        </w:rPr>
-        <w:t xml:space="preserve"> </w:t>
-      </w:r>
-      <w:proofErr w:type="spellStart"/>
-      <w:r>
-        <w:rPr>
-          <w:rFonts w:cs="Calibri"/>
-          <w:lang w:val="fr-CH"/>
-        </w:rPr>
-        <w:t>che</w:t>
-      </w:r>
-      <w:proofErr w:type="spellEnd"/>
-      <w:r>
-        <w:rPr>
-          <w:rFonts w:cs="Calibri"/>
-          <w:lang w:val="fr-CH"/>
-        </w:rPr>
-        <w:t xml:space="preserve"> </w:t>
-      </w:r>
-      <w:proofErr w:type="spellStart"/>
-      <w:r>
-        <w:rPr>
-          <w:rFonts w:cs="Calibri"/>
-          <w:lang w:val="fr-CH"/>
-        </w:rPr>
-        <w:t>permettono</w:t>
-      </w:r>
-      <w:proofErr w:type="spellEnd"/>
-      <w:r>
-        <w:rPr>
-          <w:rFonts w:cs="Calibri"/>
-          <w:lang w:val="fr-CH"/>
-        </w:rPr>
-        <w:t xml:space="preserve"> </w:t>
-      </w:r>
-      <w:proofErr w:type="spellStart"/>
-      <w:r>
-        <w:rPr>
-          <w:rFonts w:cs="Calibri"/>
-          <w:lang w:val="fr-CH"/>
-        </w:rPr>
-        <w:t>agli</w:t>
-      </w:r>
-      <w:proofErr w:type="spellEnd"/>
-      <w:r>
-        <w:rPr>
-          <w:rFonts w:cs="Calibri"/>
-          <w:lang w:val="fr-CH"/>
-        </w:rPr>
-        <w:t xml:space="preserve"> </w:t>
-      </w:r>
-      <w:proofErr w:type="spellStart"/>
-      <w:r>
-        <w:rPr>
-          <w:rFonts w:cs="Calibri"/>
-          <w:lang w:val="fr-CH"/>
-        </w:rPr>
-        <w:t>sviluppatori</w:t>
-      </w:r>
-      <w:proofErr w:type="spellEnd"/>
-      <w:r>
-        <w:rPr>
-          <w:rFonts w:cs="Calibri"/>
-          <w:lang w:val="fr-CH"/>
-        </w:rPr>
-        <w:t xml:space="preserve"> di </w:t>
-      </w:r>
-      <w:proofErr w:type="spellStart"/>
-      <w:r>
-        <w:rPr>
-          <w:rFonts w:cs="Calibri"/>
-          <w:lang w:val="fr-CH"/>
-        </w:rPr>
-        <w:t>accedere</w:t>
-      </w:r>
-      <w:proofErr w:type="spellEnd"/>
-      <w:r>
-        <w:rPr>
-          <w:rFonts w:cs="Calibri"/>
-          <w:lang w:val="fr-CH"/>
-        </w:rPr>
-        <w:t xml:space="preserve"> </w:t>
-      </w:r>
-      <w:proofErr w:type="spellStart"/>
-      <w:r>
-        <w:rPr>
-          <w:rFonts w:cs="Calibri"/>
-          <w:lang w:val="fr-CH"/>
-        </w:rPr>
-        <w:t>ed</w:t>
-      </w:r>
-      <w:proofErr w:type="spellEnd"/>
-      <w:r>
-        <w:rPr>
-          <w:rFonts w:cs="Calibri"/>
-          <w:lang w:val="fr-CH"/>
-        </w:rPr>
-        <w:t xml:space="preserve"> </w:t>
-      </w:r>
-      <w:proofErr w:type="spellStart"/>
-      <w:r>
-        <w:rPr>
-          <w:rFonts w:cs="Calibri"/>
-          <w:lang w:val="fr-CH"/>
-        </w:rPr>
-        <w:t>utilizzare</w:t>
-      </w:r>
-      <w:proofErr w:type="spellEnd"/>
-      <w:r>
-        <w:rPr>
-          <w:rFonts w:cs="Calibri"/>
-          <w:lang w:val="fr-CH"/>
-        </w:rPr>
-        <w:t xml:space="preserve"> la </w:t>
-      </w:r>
-      <w:proofErr w:type="spellStart"/>
-      <w:r>
-        <w:rPr>
-          <w:rFonts w:cs="Calibri"/>
-          <w:lang w:val="fr-CH"/>
-        </w:rPr>
-        <w:t>blockchain</w:t>
-      </w:r>
-      <w:proofErr w:type="spellEnd"/>
-      <w:r>
-        <w:rPr>
-          <w:rFonts w:cs="Calibri"/>
-          <w:lang w:val="fr-CH"/>
-        </w:rPr>
-        <w:t xml:space="preserve"> </w:t>
-      </w:r>
-      <w:proofErr w:type="spellStart"/>
-      <w:r>
-        <w:rPr>
-          <w:rFonts w:cs="Calibri"/>
-          <w:lang w:val="fr-CH"/>
-        </w:rPr>
-        <w:t>Ark</w:t>
-      </w:r>
-      <w:proofErr w:type="spellEnd"/>
-      <w:r>
-        <w:rPr>
-          <w:rFonts w:cs="Calibri"/>
-          <w:lang w:val="fr-CH"/>
-        </w:rPr>
-        <w:t xml:space="preserve">. </w:t>
+        <w:t xml:space="preserve">Ci sono numerosi linguaggi di programmazione che permettono agli sviluppatori di accedere ed utilizzare la blockchain Ark. </w:t>
       </w:r>
       <w:r>
         <w:rPr>
           <w:rFonts w:cs="Calibri"/>
           <w:lang w:val="en-US"/>
         </w:rPr>
-        <w:t xml:space="preserve">Ark </w:t>
-      </w:r>
-      <w:proofErr w:type="spellStart"/>
-      <w:r>
-        <w:rPr>
-          <w:rFonts w:cs="Calibri"/>
-          <w:lang w:val="en-US"/>
-        </w:rPr>
-        <w:t>offre</w:t>
-      </w:r>
-      <w:proofErr w:type="spellEnd"/>
-      <w:r>
-        <w:rPr>
-          <w:rFonts w:cs="Calibri"/>
-          <w:lang w:val="en-US"/>
-        </w:rPr>
-        <w:t xml:space="preserve"> </w:t>
-      </w:r>
-      <w:proofErr w:type="spellStart"/>
-      <w:r>
-        <w:rPr>
-          <w:rFonts w:cs="Calibri"/>
-          <w:lang w:val="en-US"/>
-        </w:rPr>
-        <w:t>interfacce</w:t>
-      </w:r>
-      <w:proofErr w:type="spellEnd"/>
-      <w:r>
-        <w:rPr>
-          <w:rFonts w:cs="Calibri"/>
-          <w:lang w:val="en-US"/>
-        </w:rPr>
-        <w:t xml:space="preserve"> </w:t>
-      </w:r>
-      <w:proofErr w:type="spellStart"/>
-      <w:r>
-        <w:rPr>
-          <w:rFonts w:cs="Calibri"/>
-          <w:lang w:val="en-US"/>
-        </w:rPr>
-        <w:t>programmabili</w:t>
-      </w:r>
-      <w:proofErr w:type="spellEnd"/>
-      <w:r>
-        <w:rPr>
-          <w:rFonts w:cs="Calibri"/>
-          <w:lang w:val="en-US"/>
-        </w:rPr>
-        <w:t xml:space="preserve"> (API) </w:t>
-      </w:r>
-      <w:proofErr w:type="spellStart"/>
-      <w:r>
-        <w:rPr>
-          <w:rFonts w:cs="Calibri"/>
-          <w:lang w:val="en-US"/>
-        </w:rPr>
-        <w:t>nei</w:t>
-      </w:r>
-      <w:proofErr w:type="spellEnd"/>
-      <w:r>
-        <w:rPr>
-          <w:rFonts w:cs="Calibri"/>
-          <w:lang w:val="en-US"/>
-        </w:rPr>
-        <w:t xml:space="preserve"> </w:t>
-      </w:r>
-      <w:proofErr w:type="spellStart"/>
-      <w:r>
-        <w:rPr>
-          <w:rFonts w:cs="Calibri"/>
-          <w:lang w:val="en-US"/>
-        </w:rPr>
-        <w:t>seguenti</w:t>
-      </w:r>
-      <w:proofErr w:type="spellEnd"/>
-      <w:r>
-        <w:rPr>
-          <w:rFonts w:cs="Calibri"/>
-          <w:lang w:val="en-US"/>
-        </w:rPr>
-        <w:t xml:space="preserve"> </w:t>
-      </w:r>
-      <w:proofErr w:type="spellStart"/>
-      <w:r>
-        <w:rPr>
-          <w:rFonts w:cs="Calibri"/>
-          <w:lang w:val="en-US"/>
-        </w:rPr>
-        <w:t>linguaggi</w:t>
-      </w:r>
-      <w:proofErr w:type="spellEnd"/>
-      <w:r>
-        <w:rPr>
-          <w:rFonts w:cs="Calibri"/>
-          <w:lang w:val="en-US"/>
-        </w:rPr>
-        <w:t xml:space="preserve">: Python, Elixir, RPC, </w:t>
-      </w:r>
-      <w:proofErr w:type="spellStart"/>
-      <w:r>
-        <w:rPr>
-          <w:rFonts w:cs="Calibri"/>
-          <w:lang w:val="en-US"/>
-        </w:rPr>
-        <w:t>Lua</w:t>
-      </w:r>
-      <w:proofErr w:type="spellEnd"/>
-      <w:r>
-        <w:rPr>
-          <w:rFonts w:cs="Calibri"/>
-          <w:lang w:val="en-US"/>
-        </w:rPr>
-        <w:t xml:space="preserve">, Java, .Net, R, C, </w:t>
-      </w:r>
-      <w:proofErr w:type="spellStart"/>
-      <w:r>
-        <w:rPr>
-          <w:rFonts w:cs="Calibri"/>
-          <w:lang w:val="en-US"/>
-        </w:rPr>
-        <w:t>Go,Advanced</w:t>
-      </w:r>
-      <w:proofErr w:type="spellEnd"/>
-      <w:r>
-        <w:rPr>
-          <w:rFonts w:cs="Calibri"/>
-          <w:lang w:val="en-US"/>
-        </w:rPr>
-        <w:t xml:space="preserve"> </w:t>
-      </w:r>
-      <w:proofErr w:type="spellStart"/>
-      <w:r>
-        <w:rPr>
-          <w:rFonts w:cs="Calibri"/>
-          <w:lang w:val="en-US"/>
-        </w:rPr>
-        <w:t>PowerShell</w:t>
-      </w:r>
-      <w:proofErr w:type="spellEnd"/>
-      <w:r>
-        <w:rPr>
-          <w:rFonts w:cs="Calibri"/>
-          <w:lang w:val="en-US"/>
-        </w:rPr>
-        <w:t xml:space="preserve">, Rust, </w:t>
-      </w:r>
-      <w:proofErr w:type="spellStart"/>
-      <w:r>
-        <w:rPr>
-          <w:rFonts w:cs="Calibri"/>
-          <w:lang w:val="en-US"/>
-        </w:rPr>
-        <w:t>Kotlin</w:t>
-      </w:r>
-      <w:proofErr w:type="spellEnd"/>
-      <w:r>
-        <w:rPr>
-          <w:rFonts w:cs="Calibri"/>
-          <w:lang w:val="en-US"/>
-        </w:rPr>
-        <w:t>, PHP/</w:t>
-      </w:r>
-      <w:proofErr w:type="spellStart"/>
-      <w:r>
-        <w:rPr>
-          <w:rFonts w:cs="Calibri"/>
-          <w:lang w:val="en-US"/>
-        </w:rPr>
-        <w:t>Laravel</w:t>
-      </w:r>
-      <w:proofErr w:type="spellEnd"/>
-      <w:r>
-        <w:rPr>
-          <w:rFonts w:cs="Calibri"/>
-          <w:lang w:val="en-US"/>
-        </w:rPr>
-        <w:t xml:space="preserve">, </w:t>
-      </w:r>
-      <w:proofErr w:type="spellStart"/>
-      <w:r>
-        <w:rPr>
-          <w:rFonts w:cs="Calibri"/>
-          <w:lang w:val="en-US"/>
-        </w:rPr>
-        <w:t>TypeScript</w:t>
-      </w:r>
-      <w:proofErr w:type="spellEnd"/>
-      <w:r>
-        <w:rPr>
-          <w:rFonts w:cs="Calibri"/>
-          <w:lang w:val="en-US"/>
-        </w:rPr>
-        <w:t xml:space="preserve">, C++, </w:t>
-      </w:r>
-      <w:proofErr w:type="spellStart"/>
-      <w:r>
-        <w:rPr>
-          <w:rFonts w:cs="Calibri"/>
-          <w:lang w:val="en-US"/>
-        </w:rPr>
-        <w:t>Nucleid</w:t>
-      </w:r>
-      <w:proofErr w:type="spellEnd"/>
-      <w:r>
-        <w:rPr>
-          <w:rFonts w:cs="Calibri"/>
-          <w:lang w:val="en-US"/>
-        </w:rPr>
-        <w:t xml:space="preserve">, Ruby, Swift </w:t>
-      </w:r>
-      <w:proofErr w:type="spellStart"/>
-      <w:r>
-        <w:rPr>
-          <w:rFonts w:cs="Calibri"/>
-          <w:lang w:val="en-US"/>
-        </w:rPr>
-        <w:t>iOS</w:t>
-      </w:r>
-      <w:proofErr w:type="spellEnd"/>
-      <w:r>
-        <w:rPr>
-          <w:rFonts w:cs="Calibri"/>
-          <w:lang w:val="en-US"/>
-        </w:rPr>
-        <w:t>.</w:t>
+        <w:t>Ark offre interfacce programmabili (API) nei seguenti linguaggi: Python, Elixir, RPC, Lua, Java, .Net, R, C, Go,Advanced PowerShell, Rust, Kotlin, PHP/Laravel, TypeScript, C++, Nucleid, Ruby, Swift iOS.</w:t>
       </w:r>
       <w:r>
         <w:rPr>
@@ -6451,7 +3091,7 @@
                     </pic:cNvPicPr>
                   </pic:nvPicPr>
                   <pic:blipFill>
-                    <a:blip r:embed="rId12" cstate="print">
+                    <a:blip r:embed="rId17" cstate="print">
                       <a:extLst/>
                     </a:blip>
                     <a:stretch>
@@ -6634,29 +3274,16 @@
         </w:rPr>
         <w:t xml:space="preserve">tramite contribuzioni. Se siete comunque interessati alle percentuali di condivisione delle ricompense, potete verificare i rendiconti sul mio sito internet </w:t>
       </w:r>
-      <w:r>
-        <w:fldChar w:fldCharType="begin"/>
-      </w:r>
-      <w:r>
-        <w:rPr>
-          <w:lang w:val="fr-CH"/>
-        </w:rPr>
-        <w:instrText>HYPERLINK "https://arkcoin.net"</w:instrText>
-      </w:r>
-      <w:r>
-        <w:fldChar w:fldCharType="separate"/>
-      </w:r>
-      <w:r>
-        <w:rPr>
-          <w:rStyle w:val="Hyperlink0"/>
-          <w:rFonts w:cs="Calibri"/>
-          <w:lang w:val="fr-CH"/>
-        </w:rPr>
-        <w:t>https://arkcoin.net</w:t>
-      </w:r>
-      <w:r>
-        <w:fldChar w:fldCharType="end"/>
-      </w:r>
+      <w:hyperlink r:id="rId18" w:history="1">
+        <w:r>
+          <w:rPr>
+            <w:rStyle w:val="Hyperlink0"/>
+            <w:rFonts w:cs="Calibri"/>
+            <w:lang w:val="fr-CH"/>
+          </w:rPr>
+          <w:t>https://arkcoin.net</w:t>
+        </w:r>
+      </w:hyperlink>
       <w:r>
         <w:rPr>
           <w:rFonts w:cs="Calibri"/>
@@ -6673,63 +3300,13 @@
           <w:numId w:val="7"/>
         </w:numPr>
       </w:pPr>
-      <w:proofErr w:type="spellStart"/>
       <w:r>
         <w:rPr>
           <w:rFonts w:eastAsia="Arial Unicode MS"/>
           <w:lang w:val="en-US"/>
         </w:rPr>
-        <w:t>Servizi</w:t>
-      </w:r>
-      <w:proofErr w:type="spellEnd"/>
-      <w:r>
-        <w:rPr>
-          <w:rFonts w:eastAsia="Arial Unicode MS"/>
-          <w:lang w:val="en-US"/>
-        </w:rPr>
-        <w:t xml:space="preserve"> </w:t>
-      </w:r>
-      <w:proofErr w:type="spellStart"/>
-      <w:r>
-        <w:rPr>
-          <w:rFonts w:eastAsia="Arial Unicode MS"/>
-          <w:lang w:val="en-US"/>
-        </w:rPr>
-        <w:t>offerti</w:t>
-      </w:r>
-      <w:proofErr w:type="spellEnd"/>
-      <w:r>
-        <w:rPr>
-          <w:rFonts w:eastAsia="Arial Unicode MS"/>
-          <w:lang w:val="en-US"/>
-        </w:rPr>
-        <w:t xml:space="preserve"> e </w:t>
-      </w:r>
-      <w:proofErr w:type="spellStart"/>
-      <w:r>
-        <w:rPr>
-          <w:rFonts w:eastAsia="Arial Unicode MS"/>
-          <w:lang w:val="en-US"/>
-        </w:rPr>
-        <w:t>progetti</w:t>
-      </w:r>
-      <w:proofErr w:type="spellEnd"/>
-      <w:r>
-        <w:rPr>
-          <w:rFonts w:eastAsia="Arial Unicode MS"/>
-          <w:lang w:val="en-US"/>
-        </w:rPr>
-        <w:t xml:space="preserve"> in </w:t>
-      </w:r>
-      <w:proofErr w:type="spellStart"/>
-      <w:r>
-        <w:rPr>
-          <w:rFonts w:eastAsia="Arial Unicode MS"/>
-          <w:lang w:val="en-US"/>
-        </w:rPr>
-        <w:t>corso</w:t>
-      </w:r>
-      <w:proofErr w:type="spellEnd"/>
+        <w:t>Servizi offerti e progetti in corso</w:t>
+      </w:r>
     </w:p>
     <w:p>
       <w:pPr>
@@ -6788,7 +3365,7 @@
         </w:rPr>
         <w:t xml:space="preserve">Ulteriori progetti su: </w:t>
       </w:r>
-      <w:hyperlink r:id="rId13" w:history="1">
+      <w:hyperlink r:id="rId19" w:history="1">
         <w:r>
           <w:rPr>
             <w:rStyle w:val="Hyperlink0"/>
@@ -6888,7 +3465,7 @@
           <w:lang w:val="fr-CH"/>
         </w:rPr>
       </w:pPr>
-      <w:hyperlink r:id="rId14" w:history="1">
+      <w:hyperlink r:id="rId20" w:history="1">
         <w:r>
           <w:rPr>
             <w:rStyle w:val="Hyperlink0"/>
@@ -6911,7 +3488,7 @@
           <w:rFonts w:cs="Calibri"/>
         </w:rPr>
       </w:pPr>
-      <w:hyperlink r:id="rId15" w:history="1">
+      <w:hyperlink r:id="rId21" w:history="1">
         <w:r>
           <w:rPr>
             <w:rStyle w:val="Hyperlink0"/>
@@ -6934,7 +3511,7 @@
           <w:rFonts w:cs="Calibri"/>
         </w:rPr>
       </w:pPr>
-      <w:hyperlink r:id="rId16" w:history="1">
+      <w:hyperlink r:id="rId22" w:history="1">
         <w:r>
           <w:rPr>
             <w:rStyle w:val="Hyperlink0"/>
@@ -6957,7 +3534,7 @@
           <w:rFonts w:cs="Calibri"/>
         </w:rPr>
       </w:pPr>
-      <w:hyperlink r:id="rId17" w:history="1">
+      <w:hyperlink r:id="rId23" w:history="1">
         <w:r>
           <w:rPr>
             <w:rStyle w:val="Hyperlink0"/>
@@ -7172,8 +3749,8 @@
       </w:r>
     </w:p>
     <w:sectPr>
-      <w:headerReference w:type="default" r:id="rId18"/>
-      <w:footerReference w:type="default" r:id="rId19"/>
+      <w:headerReference w:type="default" r:id="rId24"/>
+      <w:footerReference w:type="default" r:id="rId25"/>
       <w:pgSz w:w="11900" w:h="16840"/>
       <w:pgMar w:top="1417" w:right="1417" w:bottom="1134" w:left="1417" w:header="708" w:footer="708" w:gutter="0"/>
       <w:pgNumType w:start="1"/>
@@ -7227,7 +3804,7 @@
       <w:rPr>
         <w:noProof/>
       </w:rPr>
-      <w:t>4</w:t>
+      <w:t>1</w:t>
     </w:r>
     <w:r>
       <w:fldChar w:fldCharType="end"/>

</xml_diff>